<commit_message>
modified font and text for gramatical continunity, modified TOC and LEP to same page. DPM, TPM created contexts for hardcopy
</commit_message>
<xml_diff>
--- a/DPM/Alta Avionics DPM.docx
+++ b/DPM/Alta Avionics DPM.docx
@@ -1,6 +1,6 @@
 
 <file path=word/document.xml><?xml version="1.0" encoding="utf-8"?>
-<w:document xmlns:wpc="http://schemas.microsoft.com/office/word/2010/wordprocessingCanvas" xmlns:cx="http://schemas.microsoft.com/office/drawing/2014/chartex" xmlns:cx1="http://schemas.microsoft.com/office/drawing/2015/9/8/chartex" xmlns:cx2="http://schemas.microsoft.com/office/drawing/2015/10/21/chartex" xmlns:cx3="http://schemas.microsoft.com/office/drawing/2016/5/9/chartex" xmlns:cx4="http://schemas.microsoft.com/office/drawing/2016/5/10/chartex" xmlns:cx5="http://schemas.microsoft.com/office/drawing/2016/5/11/chartex" xmlns:cx6="http://schemas.microsoft.com/office/drawing/2016/5/12/chartex" xmlns:cx7="http://schemas.microsoft.com/office/drawing/2016/5/13/chartex" xmlns:cx8="http://schemas.microsoft.com/office/drawing/2016/5/14/chartex" xmlns:mc="http://schemas.openxmlformats.org/markup-compatibility/2006" xmlns:aink="http://schemas.microsoft.com/office/drawing/2016/ink" xmlns:am3d="http://schemas.microsoft.com/office/drawing/2017/model3d" xmlns:o="urn:schemas-microsoft-com:office:office" xmlns:r="http://schemas.openxmlformats.org/officeDocument/2006/relationships" xmlns:m="http://schemas.openxmlformats.org/officeDocument/2006/math" xmlns:v="urn:schemas-microsoft-com:vml" xmlns:wp14="http://schemas.microsoft.com/office/word/2010/wordprocessingDrawing" xmlns:wp="http://schemas.openxmlformats.org/drawingml/2006/wordprocessingDrawing" xmlns:w10="urn:schemas-microsoft-com:office:word" xmlns:w="http://schemas.openxmlformats.org/wordprocessingml/2006/main" xmlns:w14="http://schemas.microsoft.com/office/word/2010/wordml" xmlns:w15="http://schemas.microsoft.com/office/word/2012/wordml" xmlns:w16cid="http://schemas.microsoft.com/office/word/2016/wordml/cid" xmlns:w16se="http://schemas.microsoft.com/office/word/2015/wordml/symex" xmlns:wpg="http://schemas.microsoft.com/office/word/2010/wordprocessingGroup" xmlns:wpi="http://schemas.microsoft.com/office/word/2010/wordprocessingInk" xmlns:wne="http://schemas.microsoft.com/office/word/2006/wordml" xmlns:wps="http://schemas.microsoft.com/office/word/2010/wordprocessingShape" mc:Ignorable="w14 w15 w16se w16cid wp14">
+<w:document xmlns:wpc="http://schemas.microsoft.com/office/word/2010/wordprocessingCanvas" xmlns:cx="http://schemas.microsoft.com/office/drawing/2014/chartex" xmlns:cx1="http://schemas.microsoft.com/office/drawing/2015/9/8/chartex" xmlns:cx2="http://schemas.microsoft.com/office/drawing/2015/10/21/chartex" xmlns:cx3="http://schemas.microsoft.com/office/drawing/2016/5/9/chartex" xmlns:cx4="http://schemas.microsoft.com/office/drawing/2016/5/10/chartex" xmlns:cx5="http://schemas.microsoft.com/office/drawing/2016/5/11/chartex" xmlns:cx6="http://schemas.microsoft.com/office/drawing/2016/5/12/chartex" xmlns:cx7="http://schemas.microsoft.com/office/drawing/2016/5/13/chartex" xmlns:cx8="http://schemas.microsoft.com/office/drawing/2016/5/14/chartex" xmlns:mc="http://schemas.openxmlformats.org/markup-compatibility/2006" xmlns:aink="http://schemas.microsoft.com/office/drawing/2016/ink" xmlns:am3d="http://schemas.microsoft.com/office/drawing/2017/model3d" xmlns:o="urn:schemas-microsoft-com:office:office" xmlns:r="http://schemas.openxmlformats.org/officeDocument/2006/relationships" xmlns:m="http://schemas.openxmlformats.org/officeDocument/2006/math" xmlns:v="urn:schemas-microsoft-com:vml" xmlns:wp14="http://schemas.microsoft.com/office/word/2010/wordprocessingDrawing" xmlns:wp="http://schemas.openxmlformats.org/drawingml/2006/wordprocessingDrawing" xmlns:w10="urn:schemas-microsoft-com:office:word" xmlns:w="http://schemas.openxmlformats.org/wordprocessingml/2006/main" xmlns:w14="http://schemas.microsoft.com/office/word/2010/wordml" xmlns:w15="http://schemas.microsoft.com/office/word/2012/wordml" xmlns:w16cex="http://schemas.microsoft.com/office/word/2018/wordml/cex" xmlns:w16cid="http://schemas.microsoft.com/office/word/2016/wordml/cid" xmlns:w16="http://schemas.microsoft.com/office/word/2018/wordml" xmlns:w16se="http://schemas.microsoft.com/office/word/2015/wordml/symex" xmlns:wpg="http://schemas.microsoft.com/office/word/2010/wordprocessingGroup" xmlns:wpi="http://schemas.microsoft.com/office/word/2010/wordprocessingInk" xmlns:wne="http://schemas.microsoft.com/office/word/2006/wordml" xmlns:wps="http://schemas.microsoft.com/office/word/2010/wordprocessingShape" mc:Ignorable="w14 w15 w16se w16cid w16 w16cex wp14">
   <w:body>
     <w:p>
       <w:pPr>
@@ -16,7 +16,7 @@
           <w:noProof/>
         </w:rPr>
         <w:drawing>
-          <wp:inline distT="0" distB="0" distL="0" distR="0" wp14:anchorId="0C7B30B9" wp14:editId="08A7F002">
+          <wp:inline distT="0" distB="0" distL="0" distR="0" wp14:anchorId="02164ED8" wp14:editId="2CDB6C24">
             <wp:extent cx="3810000" cy="1803400"/>
             <wp:effectExtent l="0" t="0" r="0" b="0"/>
             <wp:docPr id="2" name="Picture 2"/>
@@ -181,8 +181,17 @@
           <w:b/>
           <w:sz w:val="36"/>
         </w:rPr>
-        <w:t>CRS# 7AYR463B</w:t>
-      </w:r>
+        <w:t xml:space="preserve">CRS# </w:t>
+      </w:r>
+      <w:proofErr w:type="spellStart"/>
+      <w:r>
+        <w:rPr>
+          <w:b/>
+          <w:sz w:val="36"/>
+        </w:rPr>
+        <w:t>xxxxxxx</w:t>
+      </w:r>
+      <w:proofErr w:type="spellEnd"/>
     </w:p>
     <w:p>
       <w:pPr>
@@ -6199,7 +6208,15 @@
         <w:t>Alta Avionics, LLC</w:t>
       </w:r>
       <w:r>
-        <w:t xml:space="preserve"> in its daily  operations in detail.</w:t>
+        <w:t xml:space="preserve"> in its </w:t>
+      </w:r>
+      <w:proofErr w:type="gramStart"/>
+      <w:r>
+        <w:t>daily  operations</w:t>
+      </w:r>
+      <w:proofErr w:type="gramEnd"/>
+      <w:r>
+        <w:t xml:space="preserve"> in detail.</w:t>
       </w:r>
     </w:p>
     <w:p>
@@ -6215,24 +6232,37 @@
         <w:t>Alta Avionics, LLC</w:t>
       </w:r>
       <w:r>
-        <w:t xml:space="preserve"> will have access to a current copy of this manual, located on </w:t>
+        <w:t xml:space="preserve"> will have access to a current copy of this manual, </w:t>
       </w:r>
       <w:r>
         <w:t>Alta Avionics, LLC</w:t>
       </w:r>
       <w:r>
-        <w:t xml:space="preserve"> main computer server. It will also be available to all repair station personnel. All personnel are required to thoroughly understand its contents.</w:t>
-      </w:r>
-    </w:p>
-    <w:p>
-      <w:r>
-        <w:t xml:space="preserve">This detailed procedures manual requires only </w:t>
+        <w:t xml:space="preserve">. </w:t>
+      </w:r>
+      <w:r>
+        <w:t>It will also be available to all repair station personnel. All personnel are required to understand its contents.</w:t>
+      </w:r>
+    </w:p>
+    <w:p>
+      <w:proofErr w:type="gramStart"/>
+      <w:r>
+        <w:t>This detailed procedures</w:t>
+      </w:r>
+      <w:proofErr w:type="gramEnd"/>
+      <w:r>
+        <w:t xml:space="preserve"> manual requires only </w:t>
       </w:r>
       <w:r>
         <w:t>Alta Avionics, LLC</w:t>
       </w:r>
       <w:r>
-        <w:t xml:space="preserve"> approval. This manual describes general Policy and procedures that have previously been FAA and Repair Station approved or accepted</w:t>
+        <w:t xml:space="preserve"> approval. </w:t>
+      </w:r>
+    </w:p>
+    <w:p>
+      <w:r>
+        <w:t>This manual describes general Policy and procedures that have previously been FAA and Repair Station approved or accepted</w:t>
       </w:r>
       <w:r>
         <w:t xml:space="preserve"> </w:t>
@@ -6262,8 +6292,6 @@
       <w:r>
         <w:tab/>
       </w:r>
-      <w:bookmarkStart w:id="8" w:name="_GoBack"/>
-      <w:bookmarkEnd w:id="8"/>
     </w:p>
     <w:p/>
     <w:p>
@@ -6281,45 +6309,57 @@
       <w:pPr>
         <w:pStyle w:val="Heading1"/>
       </w:pPr>
-      <w:bookmarkStart w:id="9" w:name="_Toc36552660"/>
+      <w:bookmarkStart w:id="8" w:name="_Toc36552660"/>
       <w:r>
         <w:lastRenderedPageBreak/>
         <w:t>Manual Control</w:t>
       </w:r>
-      <w:bookmarkEnd w:id="9"/>
+      <w:bookmarkEnd w:id="8"/>
+    </w:p>
+    <w:p>
+      <w:pPr>
+        <w:rPr>
+          <w:color w:val="0D0D0D" w:themeColor="text1" w:themeTint="F2"/>
+        </w:rPr>
+      </w:pPr>
+      <w:r>
+        <w:t xml:space="preserve">This manual will be maintained by the FAA Coordinator </w:t>
+      </w:r>
+      <w:r>
+        <w:rPr>
+          <w:color w:val="0D0D0D" w:themeColor="text1" w:themeTint="F2"/>
+        </w:rPr>
+        <w:t>and will provide a hard copy OR electronic .pdf for manual access for all personnel. if an electronic manual is requested a .pdf version of this manual will be by provided by link for electronic manual access for any personnel.</w:t>
+      </w:r>
+    </w:p>
+    <w:p>
+      <w:pPr>
+        <w:rPr>
+          <w:color w:val="0D0D0D" w:themeColor="text1" w:themeTint="F2"/>
+        </w:rPr>
+      </w:pPr>
+      <w:r>
+        <w:rPr>
+          <w:color w:val="0D0D0D" w:themeColor="text1" w:themeTint="F2"/>
+        </w:rPr>
+        <w:t>Any digital version of this manual will be in .pdf and achieved in an organized manner easily retrievable for historical record and shall be done so in a manner not to interfere with the most current version of this manual. In the event of hardware failure, a hardcopy, or digital file (remote or local) will be used to restore data.</w:t>
+      </w:r>
     </w:p>
     <w:p>
       <w:pPr>
         <w:spacing w:before="0" w:after="160"/>
       </w:pPr>
       <w:r>
-        <w:t xml:space="preserve">This manual will be stored on </w:t>
-      </w:r>
-      <w:r>
-        <w:t>Alta Avionics</w:t>
-      </w:r>
-      <w:r>
-        <w:t xml:space="preserve"> main computer server. </w:t>
-      </w:r>
-      <w:r>
-        <w:t>Alta Avionics, LLC</w:t>
-      </w:r>
-      <w:r>
-        <w:t xml:space="preserve"> will supply a direct link on every computer terminal for manual access for all employees. A computer backup will be performed every Friday and a copy will be stored in the </w:t>
-      </w:r>
-      <w:r>
-        <w:t>Alta Avionics, LLC</w:t>
-      </w:r>
-      <w:r>
-        <w:t xml:space="preserve"> safe in case of computer failure. Each employee will be trained on the procedure to access all the manuals at the time of hiring.</w:t>
-      </w:r>
-    </w:p>
-    <w:p>
-      <w:pPr>
-        <w:spacing w:before="0" w:after="160"/>
-      </w:pPr>
-      <w:r>
-        <w:t>The General Manager will be notified by a department supervisor in the event this manual is not current, and valid for that department’s use, and will identify needed changes using form KA-10 (Manual Change Request). A sample of this form is found in the Forms Manual. The General Manager will have the revisions found necessary, produced in a final form. The revisions will be submitted to the CHDO (Certificate Holding District Office) so they may have a copy on file. The FAA Coordinator will revise manuals as required, and explain the revisions to all employees. An entry into each employee’s training record will be added after each employee has been trained to verify and acknowledge the understating of each revision. Upon approval by an authorized Repair Station representative, the repair station will commence operating within the guidelines of the new revision. The “List of Effective Pages” will reflect the Approval/Acceptance of the current revision. A file will be maintained, showing on a continuous basis, the disposition of each manual change. The CHDO will be notified each time a revision to this manual is needed. Revised areas will be identified by a vertical bar in the margin.</w:t>
+        <w:t xml:space="preserve">The General Manager will be notified by a department supervisor in the event this manual is not current, and valid for that department’s use, and will identify needed changes using form </w:t>
+      </w:r>
+      <w:r>
+        <w:rPr>
+          <w:highlight w:val="green"/>
+        </w:rPr>
+        <w:t>KA-10 (Manual Change Request).</w:t>
+      </w:r>
+      <w:r>
+        <w:t xml:space="preserve"> A sample of this form is found in the Forms Manual. The General Manager will have the revisions found necessary, produced in a final form. The revisions will be submitted to the CHDO (Certificate Holding District Office) so they may have a copy on file. The FAA Coordinator will revise manuals as required, and explain the revisions to all employees. An entry into each employee’s training record will be added after each employee has been trained to verify and acknowledge the understating of each revision. Upon approval by an authorized Repair Station representative, the repair station will commence operating within the guidelines of the new revision. The “List of Effective Pages” will reflect the Approval/Acceptance of the current revision. A file will be maintained, showing on a continuous basis, the disposition of each manual change. The CHDO will be notified each time a revision to this manual is needed. Revised areas will be identified by a vertical bar in the margin.</w:t>
       </w:r>
     </w:p>
     <w:p>
@@ -6344,11 +6384,11 @@
       <w:pPr>
         <w:pStyle w:val="Heading2"/>
       </w:pPr>
-      <w:bookmarkStart w:id="10" w:name="_Toc36552661"/>
+      <w:bookmarkStart w:id="9" w:name="_Toc36552661"/>
       <w:r>
         <w:t>Satellite Facilities</w:t>
       </w:r>
-      <w:bookmarkEnd w:id="10"/>
+      <w:bookmarkEnd w:id="9"/>
     </w:p>
     <w:p>
       <w:r>
@@ -6376,11 +6416,11 @@
       <w:pPr>
         <w:pStyle w:val="Heading1"/>
       </w:pPr>
-      <w:bookmarkStart w:id="11" w:name="_Toc36552662"/>
+      <w:bookmarkStart w:id="10" w:name="_Toc36552662"/>
       <w:r>
         <w:t>Record of Revision</w:t>
       </w:r>
-      <w:bookmarkEnd w:id="11"/>
+      <w:bookmarkEnd w:id="10"/>
     </w:p>
     <w:tbl>
       <w:tblPr>
@@ -6565,12 +6605,12 @@
       <w:pPr>
         <w:pStyle w:val="Heading1"/>
       </w:pPr>
-      <w:bookmarkStart w:id="12" w:name="_Toc36552663"/>
+      <w:bookmarkStart w:id="11" w:name="_Toc36552663"/>
       <w:r>
         <w:lastRenderedPageBreak/>
         <w:t>Satellite Facilities Requirement</w:t>
       </w:r>
-      <w:bookmarkEnd w:id="12"/>
+      <w:bookmarkEnd w:id="11"/>
     </w:p>
     <w:p>
       <w:r>
@@ -6600,29 +6640,29 @@
       <w:pPr>
         <w:pStyle w:val="Heading1"/>
       </w:pPr>
-      <w:bookmarkStart w:id="13" w:name="_Toc36552664"/>
+      <w:bookmarkStart w:id="12" w:name="_Toc36552664"/>
       <w:r>
         <w:lastRenderedPageBreak/>
         <w:t>Service Department Repair Procedures</w:t>
       </w:r>
+      <w:bookmarkEnd w:id="12"/>
+    </w:p>
+    <w:p>
+      <w:pPr>
+        <w:pStyle w:val="Heading2"/>
+      </w:pPr>
+      <w:bookmarkStart w:id="13" w:name="_Toc36552665"/>
+      <w:r>
+        <w:t>Work Order Initiation/Repair Preparation Procedures</w:t>
+      </w:r>
       <w:bookmarkEnd w:id="13"/>
     </w:p>
     <w:p>
-      <w:pPr>
-        <w:pStyle w:val="Heading2"/>
-      </w:pPr>
-      <w:bookmarkStart w:id="14" w:name="_Toc36552665"/>
-      <w:r>
-        <w:t>Work Order Initiation/Repair Preparation Procedures</w:t>
-      </w:r>
-      <w:bookmarkEnd w:id="14"/>
-    </w:p>
-    <w:p>
       <w:r>
         <w:t>Alta Avionics, LLC</w:t>
       </w:r>
       <w:r>
-        <w:t>. representative will obtain proper information, aircraft scheduling, expense limits for complaints, and open a computer generated work order listing complaints.</w:t>
+        <w:t>. representative will obtain proper information, aircraft scheduling, expense limits for complaints, and open work order listing complaints.</w:t>
       </w:r>
     </w:p>
     <w:p>
@@ -6674,9 +6714,6 @@
         <w:t xml:space="preserve">, </w:t>
       </w:r>
       <w:r>
-        <w:rPr>
-          <w:highlight w:val="yellow"/>
-        </w:rPr>
         <w:t>combinations, keycodes</w:t>
       </w:r>
       <w:r>
@@ -6687,11 +6724,11 @@
       <w:pPr>
         <w:pStyle w:val="Heading2"/>
       </w:pPr>
-      <w:bookmarkStart w:id="15" w:name="_Toc36552666"/>
+      <w:bookmarkStart w:id="14" w:name="_Toc36552666"/>
       <w:r>
         <w:t>In-Aircraft Troubleshooting/Repair Procedures</w:t>
       </w:r>
-      <w:bookmarkEnd w:id="15"/>
+      <w:bookmarkEnd w:id="14"/>
     </w:p>
     <w:p>
       <w:pPr>
@@ -6748,9 +6785,18 @@
           <w:ilvl w:val="0"/>
           <w:numId w:val="5"/>
         </w:numPr>
-      </w:pPr>
-      <w:r>
-        <w:t>If defective units are found, remove units and refer to procedures in BENCH APPLIANCE REPAIR PROCEDURES.</w:t>
+        <w:rPr>
+          <w:highlight w:val="green"/>
+        </w:rPr>
+      </w:pPr>
+      <w:r>
+        <w:t xml:space="preserve">If defective units are found, remove units and refer to procedures in </w:t>
+      </w:r>
+      <w:r>
+        <w:rPr>
+          <w:highlight w:val="green"/>
+        </w:rPr>
+        <w:t>BENCH APPLIANCE REPAIR PROCEDURES.</w:t>
       </w:r>
     </w:p>
     <w:p>
@@ -6856,7 +6902,7 @@
       <w:pPr>
         <w:pStyle w:val="Heading2"/>
       </w:pPr>
-      <w:bookmarkStart w:id="16" w:name="_Toc36552667"/>
+      <w:bookmarkStart w:id="15" w:name="_Toc36552667"/>
       <w:r>
         <w:lastRenderedPageBreak/>
         <w:t>Satellite Facilit</w:t>
@@ -6867,7 +6913,7 @@
       <w:r>
         <w:t>es</w:t>
       </w:r>
-      <w:bookmarkEnd w:id="16"/>
+      <w:bookmarkEnd w:id="15"/>
     </w:p>
     <w:p>
       <w:r>
@@ -6896,24 +6942,24 @@
       <w:pPr>
         <w:pStyle w:val="Heading1"/>
       </w:pPr>
-      <w:bookmarkStart w:id="17" w:name="_Toc36552668"/>
+      <w:bookmarkStart w:id="16" w:name="_Toc36552668"/>
       <w:r>
         <w:t>Installation Procedures</w:t>
       </w:r>
+      <w:bookmarkEnd w:id="16"/>
+    </w:p>
+    <w:p>
+      <w:pPr>
+        <w:pStyle w:val="Heading2"/>
+      </w:pPr>
+      <w:bookmarkStart w:id="17" w:name="_Toc36552669"/>
+      <w:r>
+        <w:t>Pre</w:t>
+      </w:r>
+      <w:r>
+        <w:t>-Aircraft Arrival Procedures</w:t>
+      </w:r>
       <w:bookmarkEnd w:id="17"/>
-    </w:p>
-    <w:p>
-      <w:pPr>
-        <w:pStyle w:val="Heading2"/>
-      </w:pPr>
-      <w:bookmarkStart w:id="18" w:name="_Toc36552669"/>
-      <w:r>
-        <w:t>Pre</w:t>
-      </w:r>
-      <w:r>
-        <w:t>-Aircraft Arrival Procedures</w:t>
-      </w:r>
-      <w:bookmarkEnd w:id="18"/>
     </w:p>
     <w:p>
       <w:pPr>
@@ -6930,31 +6976,19 @@
         <w:rPr>
           <w:color w:val="000000"/>
         </w:rPr>
-        <w:t>Open computer generated Work Order with reference to customer authorized</w:t>
-      </w:r>
-      <w:r>
-        <w:rPr>
-          <w:color w:val="000000"/>
-        </w:rPr>
-        <w:t xml:space="preserve"> </w:t>
-      </w:r>
-      <w:r>
-        <w:rPr>
-          <w:color w:val="000000"/>
-        </w:rPr>
-        <w:t>Installation proposal. Scan authorized proposal in work order Electronic Document Storage File</w:t>
-      </w:r>
-      <w:r>
-        <w:rPr>
-          <w:color w:val="000000"/>
-        </w:rPr>
-        <w:t xml:space="preserve"> </w:t>
-      </w:r>
-      <w:r>
-        <w:rPr>
-          <w:color w:val="000000"/>
-        </w:rPr>
-        <w:t>(EDS).</w:t>
+        <w:t>Open Work Order with reference to customer authorized</w:t>
+      </w:r>
+      <w:r>
+        <w:rPr>
+          <w:color w:val="000000"/>
+        </w:rPr>
+        <w:t xml:space="preserve"> </w:t>
+      </w:r>
+      <w:r>
+        <w:rPr>
+          <w:color w:val="000000"/>
+        </w:rPr>
+        <w:t>Installation proposal.</w:t>
       </w:r>
     </w:p>
     <w:p>
@@ -7069,11 +7103,11 @@
       <w:pPr>
         <w:pStyle w:val="Heading2"/>
       </w:pPr>
-      <w:bookmarkStart w:id="19" w:name="_Toc36552670"/>
+      <w:bookmarkStart w:id="18" w:name="_Toc36552670"/>
       <w:r>
         <w:t>Preliminary Inspection Procedures</w:t>
       </w:r>
-      <w:bookmarkEnd w:id="19"/>
+      <w:bookmarkEnd w:id="18"/>
     </w:p>
     <w:p>
       <w:pPr>
@@ -7163,11 +7197,11 @@
       <w:pPr>
         <w:pStyle w:val="Heading2"/>
       </w:pPr>
-      <w:bookmarkStart w:id="20" w:name="_Toc36552671"/>
+      <w:bookmarkStart w:id="19" w:name="_Toc36552671"/>
       <w:r>
         <w:t>In-Progress Installation/Inspection Procedures</w:t>
       </w:r>
-      <w:bookmarkEnd w:id="20"/>
+      <w:bookmarkEnd w:id="19"/>
     </w:p>
     <w:p>
       <w:pPr>
@@ -7412,7 +7446,6 @@
         <w:rPr>
           <w:color w:val="000000"/>
         </w:rPr>
-        <w:lastRenderedPageBreak/>
         <w:t>Reassemble working area, and close access panels only after inspector's examination,</w:t>
       </w:r>
       <w:r>
@@ -7443,6 +7476,7 @@
         <w:rPr>
           <w:color w:val="000000"/>
         </w:rPr>
+        <w:lastRenderedPageBreak/>
         <w:t>Verify all work has been completed per FAA Form 337, and/or STC, and that any</w:t>
       </w:r>
       <w:r>
@@ -7462,11 +7496,11 @@
       <w:pPr>
         <w:pStyle w:val="Heading2"/>
       </w:pPr>
-      <w:bookmarkStart w:id="21" w:name="_Toc36552672"/>
+      <w:bookmarkStart w:id="20" w:name="_Toc36552672"/>
       <w:r>
         <w:t>Final Inspection/Sign Off</w:t>
       </w:r>
-      <w:bookmarkEnd w:id="21"/>
+      <w:bookmarkEnd w:id="20"/>
     </w:p>
     <w:p>
       <w:pPr>
@@ -7575,12 +7609,12 @@
       <w:pPr>
         <w:pStyle w:val="Heading2"/>
       </w:pPr>
-      <w:bookmarkStart w:id="22" w:name="_Toc36552673"/>
+      <w:bookmarkStart w:id="21" w:name="_Toc36552673"/>
       <w:r>
         <w:lastRenderedPageBreak/>
         <w:t>Satellite Facilities</w:t>
       </w:r>
-      <w:bookmarkEnd w:id="22"/>
+      <w:bookmarkEnd w:id="21"/>
     </w:p>
     <w:p>
       <w:r>
@@ -7626,28 +7660,28 @@
       <w:pPr>
         <w:pStyle w:val="Heading1"/>
       </w:pPr>
-      <w:bookmarkStart w:id="23" w:name="_Toc36552674"/>
+      <w:bookmarkStart w:id="22" w:name="_Toc36552674"/>
       <w:r>
         <w:lastRenderedPageBreak/>
         <w:t>Bench Appliance Repair Procedures</w:t>
       </w:r>
+      <w:bookmarkEnd w:id="22"/>
+    </w:p>
+    <w:p>
+      <w:pPr>
+        <w:pStyle w:val="Heading2"/>
+        <w:rPr>
+          <w:rFonts w:eastAsiaTheme="minorHAnsi"/>
+        </w:rPr>
+      </w:pPr>
+      <w:bookmarkStart w:id="23" w:name="_Toc36552675"/>
+      <w:r>
+        <w:rPr>
+          <w:rFonts w:eastAsiaTheme="minorHAnsi"/>
+        </w:rPr>
+        <w:t>Incoming Equipment/Appliances</w:t>
+      </w:r>
       <w:bookmarkEnd w:id="23"/>
-    </w:p>
-    <w:p>
-      <w:pPr>
-        <w:pStyle w:val="Heading2"/>
-        <w:rPr>
-          <w:rFonts w:eastAsiaTheme="minorHAnsi"/>
-        </w:rPr>
-      </w:pPr>
-      <w:bookmarkStart w:id="24" w:name="_Toc36552675"/>
-      <w:r>
-        <w:rPr>
-          <w:rFonts w:eastAsiaTheme="minorHAnsi"/>
-        </w:rPr>
-        <w:t>Incoming Equipment/Appliances</w:t>
-      </w:r>
-      <w:bookmarkEnd w:id="24"/>
     </w:p>
     <w:p>
       <w:pPr>
@@ -7682,7 +7716,14 @@
         <w:rPr>
           <w:rFonts w:eastAsiaTheme="minorHAnsi"/>
         </w:rPr>
-        <w:t>Open a computer generated Work Order, and/or initiate a Work Traveler (Form K-03.1)</w:t>
+        <w:t xml:space="preserve">Open Work Order, and/or initiate a </w:t>
+      </w:r>
+      <w:r>
+        <w:rPr>
+          <w:rFonts w:eastAsiaTheme="minorHAnsi"/>
+          <w:highlight w:val="green"/>
+        </w:rPr>
+        <w:t>Work Traveler (Form K-03.1)</w:t>
       </w:r>
       <w:r>
         <w:rPr>
@@ -7712,7 +7753,20 @@
         <w:rPr>
           <w:rFonts w:eastAsiaTheme="minorHAnsi"/>
         </w:rPr>
-        <w:t>A blue and white ID tag, (Form KA-9), will be attached to the appliance. Appliance will</w:t>
+        <w:t>A blue and white ID tag, (</w:t>
+      </w:r>
+      <w:r>
+        <w:rPr>
+          <w:rFonts w:eastAsiaTheme="minorHAnsi"/>
+          <w:highlight w:val="green"/>
+        </w:rPr>
+        <w:t>Form KA-9</w:t>
+      </w:r>
+      <w:r>
+        <w:rPr>
+          <w:rFonts w:eastAsiaTheme="minorHAnsi"/>
+        </w:rPr>
+        <w:t>), will be attached to the appliance. Appliance will</w:t>
       </w:r>
       <w:r>
         <w:rPr>
@@ -7756,14 +7810,14 @@
           <w:rFonts w:eastAsiaTheme="minorHAnsi"/>
         </w:rPr>
       </w:pPr>
-      <w:bookmarkStart w:id="25" w:name="_Ref36550215"/>
+      <w:bookmarkStart w:id="24" w:name="_Ref36550215"/>
       <w:r>
         <w:rPr>
           <w:rFonts w:eastAsiaTheme="minorHAnsi"/>
         </w:rPr>
         <w:t>Technician Carry-In</w:t>
       </w:r>
-      <w:bookmarkEnd w:id="25"/>
+      <w:bookmarkEnd w:id="24"/>
     </w:p>
     <w:p>
       <w:pPr>
@@ -7780,7 +7834,21 @@
         <w:rPr>
           <w:rFonts w:eastAsiaTheme="minorHAnsi"/>
         </w:rPr>
-        <w:t>Open a computer generated Work Order, and/or initiate a Work Traveler (Form K-03.1)</w:t>
+        <w:t xml:space="preserve">Open a </w:t>
+      </w:r>
+      <w:proofErr w:type="gramStart"/>
+      <w:r>
+        <w:rPr>
+          <w:rFonts w:eastAsiaTheme="minorHAnsi"/>
+        </w:rPr>
+        <w:t>computer generated</w:t>
+      </w:r>
+      <w:proofErr w:type="gramEnd"/>
+      <w:r>
+        <w:rPr>
+          <w:rFonts w:eastAsiaTheme="minorHAnsi"/>
+        </w:rPr>
+        <w:t xml:space="preserve"> Work Order, and/or initiate a Work Traveler (Form K-03.1)</w:t>
       </w:r>
       <w:r>
         <w:rPr>
@@ -7850,16 +7918,16 @@
           <w:rFonts w:eastAsiaTheme="minorHAnsi"/>
         </w:rPr>
       </w:pPr>
-      <w:bookmarkStart w:id="26" w:name="_Ref36547165"/>
-      <w:bookmarkStart w:id="27" w:name="_Toc36552676"/>
+      <w:bookmarkStart w:id="25" w:name="_Ref36547165"/>
+      <w:bookmarkStart w:id="26" w:name="_Toc36552676"/>
       <w:r>
         <w:rPr>
           <w:rFonts w:eastAsiaTheme="minorHAnsi"/>
         </w:rPr>
         <w:t>Preliminary Inspection</w:t>
       </w:r>
+      <w:bookmarkEnd w:id="25"/>
       <w:bookmarkEnd w:id="26"/>
-      <w:bookmarkEnd w:id="27"/>
     </w:p>
     <w:p>
       <w:pPr>
@@ -8081,7 +8149,7 @@
           <w:rFonts w:eastAsiaTheme="minorHAnsi"/>
         </w:rPr>
       </w:pPr>
-      <w:bookmarkStart w:id="28" w:name="_Toc36552677"/>
+      <w:bookmarkStart w:id="27" w:name="_Toc36552677"/>
       <w:r>
         <w:t>I</w:t>
       </w:r>
@@ -8091,7 +8159,7 @@
         </w:rPr>
         <w:t>n-Progress Inspection and Repair Phase</w:t>
       </w:r>
-      <w:bookmarkEnd w:id="28"/>
+      <w:bookmarkEnd w:id="27"/>
     </w:p>
     <w:p>
       <w:pPr>
@@ -8293,14 +8361,14 @@
           <w:rFonts w:eastAsiaTheme="minorHAnsi"/>
         </w:rPr>
       </w:pPr>
-      <w:bookmarkStart w:id="29" w:name="_Toc36552678"/>
+      <w:bookmarkStart w:id="28" w:name="_Toc36552678"/>
       <w:r>
         <w:rPr>
           <w:rFonts w:eastAsiaTheme="minorHAnsi"/>
         </w:rPr>
         <w:t>Final Inspection and Return to Service</w:t>
       </w:r>
-      <w:bookmarkEnd w:id="29"/>
+      <w:bookmarkEnd w:id="28"/>
     </w:p>
     <w:p>
       <w:pPr>
@@ -8477,14 +8545,14 @@
           <w:rFonts w:eastAsiaTheme="minorHAnsi"/>
         </w:rPr>
       </w:pPr>
-      <w:bookmarkStart w:id="30" w:name="_Toc36552679"/>
+      <w:bookmarkStart w:id="29" w:name="_Toc36552679"/>
       <w:r>
         <w:rPr>
           <w:rFonts w:eastAsiaTheme="minorHAnsi"/>
         </w:rPr>
         <w:t>Completion Phase</w:t>
       </w:r>
-      <w:bookmarkEnd w:id="30"/>
+      <w:bookmarkEnd w:id="29"/>
     </w:p>
     <w:p>
       <w:pPr>
@@ -8656,7 +8724,7 @@
           <w:rFonts w:eastAsiaTheme="minorHAnsi"/>
         </w:rPr>
       </w:pPr>
-      <w:bookmarkStart w:id="31" w:name="_Toc36552680"/>
+      <w:bookmarkStart w:id="30" w:name="_Toc36552680"/>
       <w:r>
         <w:lastRenderedPageBreak/>
         <w:t>Satellite Facilit</w:t>
@@ -8667,7 +8735,7 @@
       <w:r>
         <w:t>es</w:t>
       </w:r>
-      <w:bookmarkEnd w:id="31"/>
+      <w:bookmarkEnd w:id="30"/>
     </w:p>
     <w:p>
       <w:r>
@@ -8720,11 +8788,11 @@
       <w:pPr>
         <w:pStyle w:val="Heading1"/>
       </w:pPr>
-      <w:bookmarkStart w:id="32" w:name="_Toc36552681"/>
+      <w:bookmarkStart w:id="31" w:name="_Toc36552681"/>
       <w:r>
         <w:t>Receiving Procedures</w:t>
       </w:r>
-      <w:bookmarkEnd w:id="32"/>
+      <w:bookmarkEnd w:id="31"/>
     </w:p>
     <w:p>
       <w:pPr>
@@ -9180,12 +9248,12 @@
       <w:pPr>
         <w:pStyle w:val="Heading2"/>
       </w:pPr>
-      <w:bookmarkStart w:id="33" w:name="_Toc36552682"/>
+      <w:bookmarkStart w:id="32" w:name="_Toc36552682"/>
       <w:r>
         <w:lastRenderedPageBreak/>
         <w:t>Satellite Facilities</w:t>
       </w:r>
-      <w:bookmarkEnd w:id="33"/>
+      <w:bookmarkEnd w:id="32"/>
     </w:p>
     <w:p>
       <w:pPr>
@@ -9261,12 +9329,12 @@
       <w:pPr>
         <w:pStyle w:val="Heading1"/>
       </w:pPr>
-      <w:bookmarkStart w:id="34" w:name="_Toc36552683"/>
+      <w:bookmarkStart w:id="33" w:name="_Toc36552683"/>
       <w:r>
         <w:lastRenderedPageBreak/>
         <w:t>Stock Control, Segregation, And Identification</w:t>
       </w:r>
-      <w:bookmarkEnd w:id="34"/>
+      <w:bookmarkEnd w:id="33"/>
     </w:p>
     <w:p>
       <w:pPr>
@@ -9283,7 +9351,35 @@
         <w:rPr>
           <w:color w:val="000000"/>
         </w:rPr>
-        <w:t>The system of stock control, segregation, and identification utilized is described herein to enable personnel to determine the adequacy of the stock, the location of parts, the proper identification of parts, and to assure that parts do not deteriorate, or become contaminated with foreign matter prior to use. These Shelf Life items will be so arranged that the items with the greatest shelf life will be issued first. The more recently procured items will be placed in the aft portion of the storage bin. These parts will be dated to insure that the shelf life is not exceeded.</w:t>
+        <w:t xml:space="preserve">The system of stock control, segregation, and identification utilized is described herein to enable personnel to determine the adequacy of the stock, the location of parts, the proper identification of parts, and to assure that parts do not deteriorate, or become contaminated with foreign matter prior to use. These </w:t>
+      </w:r>
+      <w:proofErr w:type="gramStart"/>
+      <w:r>
+        <w:rPr>
+          <w:color w:val="000000"/>
+        </w:rPr>
+        <w:t>Shelf Life</w:t>
+      </w:r>
+      <w:proofErr w:type="gramEnd"/>
+      <w:r>
+        <w:rPr>
+          <w:color w:val="000000"/>
+        </w:rPr>
+        <w:t xml:space="preserve"> items will be so arranged that the items with the greatest shelf life will be issued first. The more recently procured items will be placed in the aft portion of the storage bin. These parts will be dated to </w:t>
+      </w:r>
+      <w:proofErr w:type="gramStart"/>
+      <w:r>
+        <w:rPr>
+          <w:color w:val="000000"/>
+        </w:rPr>
+        <w:t>insure</w:t>
+      </w:r>
+      <w:proofErr w:type="gramEnd"/>
+      <w:r>
+        <w:rPr>
+          <w:color w:val="000000"/>
+        </w:rPr>
+        <w:t xml:space="preserve"> that the shelf life is not exceeded.</w:t>
       </w:r>
     </w:p>
     <w:p>
@@ -9307,7 +9403,21 @@
         <w:rPr>
           <w:color w:val="000000"/>
         </w:rPr>
-        <w:t>Alta Avionics, LLC</w:t>
+        <w:t xml:space="preserve">Alta </w:t>
+      </w:r>
+      <w:proofErr w:type="gramStart"/>
+      <w:r>
+        <w:rPr>
+          <w:color w:val="000000"/>
+        </w:rPr>
+        <w:t>Avionics,</w:t>
+      </w:r>
+      <w:proofErr w:type="gramEnd"/>
+      <w:r>
+        <w:rPr>
+          <w:color w:val="000000"/>
+        </w:rPr>
+        <w:t xml:space="preserve"> LLC</w:t>
       </w:r>
       <w:r>
         <w:rPr>
@@ -9320,9 +9430,17 @@
       <w:pPr>
         <w:pStyle w:val="Heading2"/>
       </w:pPr>
-      <w:bookmarkStart w:id="35" w:name="_Toc36552684"/>
-      <w:r>
-        <w:t>Type "A" Parts And Materials:</w:t>
+      <w:bookmarkStart w:id="34" w:name="_Toc36552684"/>
+      <w:r>
+        <w:t xml:space="preserve">Type "A" Parts </w:t>
+      </w:r>
+      <w:proofErr w:type="gramStart"/>
+      <w:r>
+        <w:t>And</w:t>
+      </w:r>
+      <w:proofErr w:type="gramEnd"/>
+      <w:r>
+        <w:t xml:space="preserve"> Materials:</w:t>
       </w:r>
       <w:r>
         <w:t xml:space="preserve"> </w:t>
@@ -9330,7 +9448,7 @@
       <w:r>
         <w:t>Piece parts and material (non-serialized)</w:t>
       </w:r>
-      <w:bookmarkEnd w:id="35"/>
+      <w:bookmarkEnd w:id="34"/>
     </w:p>
     <w:p>
       <w:pPr>
@@ -9594,11 +9712,19 @@
       <w:pPr>
         <w:pStyle w:val="Heading2"/>
       </w:pPr>
-      <w:bookmarkStart w:id="36" w:name="_Toc36552685"/>
-      <w:r>
-        <w:t>Type "B" Parts And Materials:</w:t>
-      </w:r>
-      <w:bookmarkEnd w:id="36"/>
+      <w:bookmarkStart w:id="35" w:name="_Toc36552685"/>
+      <w:r>
+        <w:t xml:space="preserve">Type "B" Parts </w:t>
+      </w:r>
+      <w:proofErr w:type="gramStart"/>
+      <w:r>
+        <w:t>And</w:t>
+      </w:r>
+      <w:proofErr w:type="gramEnd"/>
+      <w:r>
+        <w:t xml:space="preserve"> Materials:</w:t>
+      </w:r>
+      <w:bookmarkEnd w:id="35"/>
     </w:p>
     <w:p>
       <w:pPr>
@@ -9669,7 +9795,21 @@
         <w:rPr>
           <w:color w:val="000000"/>
         </w:rPr>
-        <w:t>Return To Service, and /or certification information will be included and kept with the part or</w:t>
+        <w:t xml:space="preserve">Return </w:t>
+      </w:r>
+      <w:proofErr w:type="gramStart"/>
+      <w:r>
+        <w:rPr>
+          <w:color w:val="000000"/>
+        </w:rPr>
+        <w:t>To</w:t>
+      </w:r>
+      <w:proofErr w:type="gramEnd"/>
+      <w:r>
+        <w:rPr>
+          <w:color w:val="000000"/>
+        </w:rPr>
+        <w:t xml:space="preserve"> Service, and /or certification information will be included and kept with the part or</w:t>
       </w:r>
       <w:r>
         <w:rPr>
@@ -9688,12 +9828,20 @@
       <w:pPr>
         <w:pStyle w:val="Heading2"/>
       </w:pPr>
-      <w:bookmarkStart w:id="37" w:name="_Toc36552686"/>
+      <w:bookmarkStart w:id="36" w:name="_Toc36552686"/>
       <w:r>
         <w:lastRenderedPageBreak/>
-        <w:t>Type "C" Parts And Materials:</w:t>
-      </w:r>
-      <w:bookmarkEnd w:id="37"/>
+        <w:t xml:space="preserve">Type "C" Parts </w:t>
+      </w:r>
+      <w:proofErr w:type="gramStart"/>
+      <w:r>
+        <w:t>And</w:t>
+      </w:r>
+      <w:proofErr w:type="gramEnd"/>
+      <w:r>
+        <w:t xml:space="preserve"> Materials:</w:t>
+      </w:r>
+      <w:bookmarkEnd w:id="36"/>
     </w:p>
     <w:p>
       <w:pPr>
@@ -9759,11 +9907,19 @@
       <w:pPr>
         <w:pStyle w:val="Heading2"/>
       </w:pPr>
-      <w:bookmarkStart w:id="38" w:name="_Toc36552687"/>
-      <w:r>
-        <w:t>Type "D" Parts And Materials:</w:t>
-      </w:r>
-      <w:bookmarkEnd w:id="38"/>
+      <w:bookmarkStart w:id="37" w:name="_Toc36552687"/>
+      <w:r>
+        <w:t xml:space="preserve">Type "D" Parts </w:t>
+      </w:r>
+      <w:proofErr w:type="gramStart"/>
+      <w:r>
+        <w:t>And</w:t>
+      </w:r>
+      <w:proofErr w:type="gramEnd"/>
+      <w:r>
+        <w:t xml:space="preserve"> Materials:</w:t>
+      </w:r>
+      <w:bookmarkEnd w:id="37"/>
     </w:p>
     <w:p>
       <w:pPr>
@@ -9833,12 +9989,12 @@
       <w:pPr>
         <w:pStyle w:val="Heading2"/>
       </w:pPr>
-      <w:bookmarkStart w:id="39" w:name="_Toc36552688"/>
+      <w:bookmarkStart w:id="38" w:name="_Toc36552688"/>
       <w:r>
         <w:lastRenderedPageBreak/>
         <w:t>Satellite Facilities</w:t>
       </w:r>
-      <w:bookmarkEnd w:id="39"/>
+      <w:bookmarkEnd w:id="38"/>
     </w:p>
     <w:p>
       <w:pPr>
@@ -9921,7 +10077,7 @@
       <w:pPr>
         <w:pStyle w:val="Heading1"/>
       </w:pPr>
-      <w:bookmarkStart w:id="40" w:name="_Toc36552689"/>
+      <w:bookmarkStart w:id="39" w:name="_Toc36552689"/>
       <w:r>
         <w:lastRenderedPageBreak/>
         <w:t>Electro Static D</w:t>
@@ -9941,483 +10097,483 @@
       <w:r>
         <w:t>Devices</w:t>
       </w:r>
+      <w:bookmarkEnd w:id="39"/>
+    </w:p>
+    <w:p>
+      <w:pPr>
+        <w:pStyle w:val="Heading2"/>
+      </w:pPr>
+      <w:bookmarkStart w:id="40" w:name="_Toc36552690"/>
+      <w:r>
+        <w:t>Introduction</w:t>
+      </w:r>
       <w:bookmarkEnd w:id="40"/>
     </w:p>
     <w:p>
       <w:pPr>
+        <w:rPr>
+          <w:color w:val="000000"/>
+        </w:rPr>
+      </w:pPr>
+      <w:r>
+        <w:rPr>
+          <w:color w:val="000000"/>
+        </w:rPr>
+        <w:t>Industry has become increasingly aware of the damage electrostatic discharge (ESD) can cause</w:t>
+      </w:r>
+      <w:r>
+        <w:rPr>
+          <w:color w:val="000000"/>
+        </w:rPr>
+        <w:t xml:space="preserve"> </w:t>
+      </w:r>
+      <w:r>
+        <w:rPr>
+          <w:color w:val="000000"/>
+        </w:rPr>
+        <w:t xml:space="preserve">to </w:t>
+      </w:r>
+      <w:r>
+        <w:rPr>
+          <w:color w:val="000000"/>
+        </w:rPr>
+        <w:t>Metal</w:t>
+      </w:r>
+      <w:r>
+        <w:rPr>
+          <w:color w:val="000000"/>
+        </w:rPr>
+        <w:t>-</w:t>
+      </w:r>
+      <w:r>
+        <w:rPr>
+          <w:color w:val="000000"/>
+        </w:rPr>
+        <w:t>Oxide Semiconductor (</w:t>
+      </w:r>
+      <w:r>
+        <w:rPr>
+          <w:color w:val="000000"/>
+        </w:rPr>
+        <w:t>MOS</w:t>
+      </w:r>
+      <w:r>
+        <w:rPr>
+          <w:color w:val="000000"/>
+        </w:rPr>
+        <w:t>)</w:t>
+      </w:r>
+      <w:r>
+        <w:rPr>
+          <w:color w:val="000000"/>
+        </w:rPr>
+        <w:t xml:space="preserve"> devices. Low production yields gave initial early evidence of this. More recently this</w:t>
+      </w:r>
+      <w:r>
+        <w:rPr>
+          <w:color w:val="000000"/>
+        </w:rPr>
+        <w:t xml:space="preserve"> </w:t>
+      </w:r>
+      <w:r>
+        <w:rPr>
+          <w:color w:val="000000"/>
+        </w:rPr>
+        <w:t>same evidence has suggested similar ESD sensitivity in other parts; evidence strengthened</w:t>
+      </w:r>
+      <w:r>
+        <w:rPr>
+          <w:color w:val="000000"/>
+        </w:rPr>
+        <w:t xml:space="preserve"> </w:t>
+      </w:r>
+      <w:r>
+        <w:rPr>
+          <w:color w:val="000000"/>
+        </w:rPr>
+        <w:t>through use, testing, and failure analysis. The tendency toward greater complexity and increased</w:t>
+      </w:r>
+      <w:r>
+        <w:rPr>
+          <w:color w:val="000000"/>
+        </w:rPr>
+        <w:t xml:space="preserve"> </w:t>
+      </w:r>
+      <w:r>
+        <w:rPr>
+          <w:color w:val="000000"/>
+        </w:rPr>
+        <w:t>packaging density has heightened this sensitivity to the point where some state-of-the-art micro</w:t>
+      </w:r>
+      <w:r>
+        <w:rPr>
+          <w:color w:val="000000"/>
+        </w:rPr>
+        <w:t xml:space="preserve"> </w:t>
+      </w:r>
+      <w:r>
+        <w:rPr>
+          <w:color w:val="000000"/>
+        </w:rPr>
+        <w:t>technology parts can be destroyed or damaged by static voltages as low as 20 volts.</w:t>
+      </w:r>
+    </w:p>
+    <w:p>
+      <w:pPr>
+        <w:rPr>
+          <w:color w:val="000000"/>
+        </w:rPr>
+      </w:pPr>
+      <w:r>
+        <w:rPr>
+          <w:color w:val="000000"/>
+        </w:rPr>
+        <w:t>Microelectronic and semiconductor devices, thick and thin film resistors, chips and hybrid</w:t>
+      </w:r>
+      <w:r>
+        <w:rPr>
+          <w:color w:val="000000"/>
+        </w:rPr>
+        <w:t xml:space="preserve"> </w:t>
+      </w:r>
+      <w:r>
+        <w:rPr>
+          <w:color w:val="000000"/>
+        </w:rPr>
+        <w:t>devices, and piezoelectric crystals are all susceptible to common electrostatic voltage levels. All</w:t>
+      </w:r>
+      <w:r>
+        <w:rPr>
+          <w:color w:val="000000"/>
+        </w:rPr>
+        <w:t xml:space="preserve"> </w:t>
+      </w:r>
+      <w:r>
+        <w:rPr>
+          <w:color w:val="000000"/>
+        </w:rPr>
+        <w:t>equipment, not having adequate protective circuits, containing these components are ESD</w:t>
+      </w:r>
+      <w:r>
+        <w:rPr>
+          <w:color w:val="000000"/>
+        </w:rPr>
+        <w:t xml:space="preserve"> </w:t>
+      </w:r>
+      <w:r>
+        <w:rPr>
+          <w:color w:val="000000"/>
+        </w:rPr>
+        <w:t>sensitive. The human body, all work surfaces, floors (especially if waxed), furniture, personal</w:t>
+      </w:r>
+      <w:r>
+        <w:rPr>
+          <w:color w:val="000000"/>
+        </w:rPr>
+        <w:t xml:space="preserve"> </w:t>
+      </w:r>
+      <w:r>
+        <w:rPr>
+          <w:color w:val="000000"/>
+        </w:rPr>
+        <w:t>clothing, clean room garments, packaging materials, and high velocity gas or liquid flow</w:t>
+      </w:r>
+      <w:r>
+        <w:rPr>
+          <w:color w:val="000000"/>
+        </w:rPr>
+        <w:t xml:space="preserve"> </w:t>
+      </w:r>
+      <w:r>
+        <w:rPr>
+          <w:color w:val="000000"/>
+        </w:rPr>
+        <w:t>equipment are prime generators of electrostatic voltages. Movements such as sliding, rubbing,</w:t>
+      </w:r>
+      <w:r>
+        <w:rPr>
+          <w:color w:val="000000"/>
+        </w:rPr>
+        <w:t xml:space="preserve"> </w:t>
+      </w:r>
+      <w:r>
+        <w:rPr>
+          <w:color w:val="000000"/>
+        </w:rPr>
+        <w:t>or separating of materials can frequently result in electrostatic voltages of 15,000 volts.</w:t>
+      </w:r>
+    </w:p>
+    <w:p>
+      <w:pPr>
+        <w:rPr>
+          <w:color w:val="000000"/>
+        </w:rPr>
+      </w:pPr>
+      <w:r>
+        <w:rPr>
+          <w:color w:val="000000"/>
+        </w:rPr>
+        <w:t>Maintenance shops absorb the majority of the expense associated with ESD failure. Latent</w:t>
+      </w:r>
+      <w:r>
+        <w:rPr>
+          <w:color w:val="000000"/>
+        </w:rPr>
+        <w:t xml:space="preserve"> </w:t>
+      </w:r>
+      <w:r>
+        <w:rPr>
+          <w:color w:val="000000"/>
+        </w:rPr>
+        <w:t>failures reduce the mean time between repairs (MTBR). To support this maintenance activity, a</w:t>
+      </w:r>
+      <w:r>
+        <w:rPr>
+          <w:color w:val="000000"/>
+        </w:rPr>
+        <w:t xml:space="preserve"> </w:t>
+      </w:r>
+      <w:r>
+        <w:rPr>
+          <w:color w:val="000000"/>
+        </w:rPr>
+        <w:t>large inventory of spares must be on hand. Proper ESDS handling will have substantial cost</w:t>
+      </w:r>
+      <w:r>
+        <w:rPr>
+          <w:color w:val="000000"/>
+        </w:rPr>
+        <w:t xml:space="preserve"> </w:t>
+      </w:r>
+      <w:r>
+        <w:rPr>
+          <w:color w:val="000000"/>
+        </w:rPr>
+        <w:t>benefits.</w:t>
+      </w:r>
+    </w:p>
+    <w:p>
+      <w:pPr>
+        <w:rPr>
+          <w:color w:val="000000"/>
+        </w:rPr>
+      </w:pPr>
+      <w:r>
+        <w:rPr>
+          <w:color w:val="000000"/>
+        </w:rPr>
+        <w:t>ESDS information and procedures is provided in the following paragraphs</w:t>
+      </w:r>
+    </w:p>
+    <w:p>
+      <w:pPr>
+        <w:ind w:left="720"/>
+        <w:rPr>
+          <w:color w:val="000000"/>
+        </w:rPr>
+      </w:pPr>
+      <w:r>
+        <w:rPr>
+          <w:color w:val="000000"/>
+        </w:rPr>
+        <w:t>11.2</w:t>
+      </w:r>
+      <w:r>
+        <w:rPr>
+          <w:color w:val="000000"/>
+        </w:rPr>
+        <w:t xml:space="preserve"> General Information</w:t>
+      </w:r>
+    </w:p>
+    <w:p>
+      <w:pPr>
+        <w:ind w:left="720"/>
+        <w:rPr>
+          <w:color w:val="000000"/>
+        </w:rPr>
+      </w:pPr>
+      <w:r>
+        <w:rPr>
+          <w:color w:val="000000"/>
+        </w:rPr>
+        <w:t>11.</w:t>
+      </w:r>
+      <w:r>
+        <w:rPr>
+          <w:color w:val="000000"/>
+        </w:rPr>
+        <w:t>3 Definition of Terms</w:t>
+      </w:r>
+    </w:p>
+    <w:p>
+      <w:pPr>
+        <w:ind w:left="720"/>
+        <w:rPr>
+          <w:color w:val="000000"/>
+        </w:rPr>
+      </w:pPr>
+      <w:r>
+        <w:rPr>
+          <w:color w:val="000000"/>
+        </w:rPr>
+        <w:t>11</w:t>
+      </w:r>
+      <w:r>
+        <w:rPr>
+          <w:color w:val="000000"/>
+        </w:rPr>
+        <w:t>.4 Static Safeguarded Work Station</w:t>
+      </w:r>
+    </w:p>
+    <w:p>
+      <w:pPr>
+        <w:ind w:left="720"/>
+        <w:rPr>
+          <w:color w:val="000000"/>
+        </w:rPr>
+      </w:pPr>
+      <w:r>
+        <w:rPr>
+          <w:color w:val="000000"/>
+        </w:rPr>
+        <w:t>11.</w:t>
+      </w:r>
+      <w:r>
+        <w:rPr>
+          <w:color w:val="000000"/>
+        </w:rPr>
+        <w:t>5 Repair Tools and Supplies</w:t>
+      </w:r>
+    </w:p>
+    <w:p>
+      <w:pPr>
+        <w:ind w:left="720"/>
+        <w:rPr>
+          <w:color w:val="000000"/>
+        </w:rPr>
+      </w:pPr>
+      <w:r>
+        <w:rPr>
+          <w:color w:val="000000"/>
+        </w:rPr>
+        <w:t>11</w:t>
+      </w:r>
+      <w:r>
+        <w:rPr>
+          <w:color w:val="000000"/>
+        </w:rPr>
+        <w:t>.6 Handling Procedures/Precautions</w:t>
+      </w:r>
+    </w:p>
+    <w:p>
+      <w:pPr>
+        <w:ind w:left="720"/>
+        <w:rPr>
+          <w:color w:val="000000"/>
+        </w:rPr>
+      </w:pPr>
+      <w:r>
+        <w:rPr>
+          <w:color w:val="000000"/>
+        </w:rPr>
+        <w:t>11</w:t>
+      </w:r>
+      <w:r>
+        <w:rPr>
+          <w:color w:val="000000"/>
+        </w:rPr>
+        <w:t>.7 Transportation and Storage</w:t>
+      </w:r>
+    </w:p>
+    <w:p>
+      <w:pPr>
+        <w:ind w:left="720"/>
+        <w:rPr>
+          <w:color w:val="000000"/>
+        </w:rPr>
+      </w:pPr>
+      <w:r>
+        <w:rPr>
+          <w:color w:val="000000"/>
+        </w:rPr>
+        <w:t>11</w:t>
+      </w:r>
+      <w:r>
+        <w:rPr>
+          <w:color w:val="000000"/>
+        </w:rPr>
+        <w:t>.8 Component Level</w:t>
+      </w:r>
+    </w:p>
+    <w:p>
+      <w:pPr>
+        <w:ind w:left="720"/>
+        <w:rPr>
+          <w:color w:val="000000"/>
+        </w:rPr>
+      </w:pPr>
+      <w:r>
+        <w:rPr>
+          <w:color w:val="000000"/>
+        </w:rPr>
+        <w:t>11</w:t>
+      </w:r>
+      <w:r>
+        <w:rPr>
+          <w:color w:val="000000"/>
+        </w:rPr>
+        <w:t>.9 Assembly Level</w:t>
+      </w:r>
+    </w:p>
+    <w:p>
+      <w:pPr>
+        <w:ind w:left="720"/>
+        <w:rPr>
+          <w:color w:val="000000"/>
+        </w:rPr>
+      </w:pPr>
+      <w:r>
+        <w:rPr>
+          <w:color w:val="000000"/>
+        </w:rPr>
+        <w:t>11</w:t>
+      </w:r>
+      <w:r>
+        <w:rPr>
+          <w:color w:val="000000"/>
+        </w:rPr>
+        <w:t>.10 Additional Precautions</w:t>
+      </w:r>
+    </w:p>
+    <w:p>
+      <w:pPr>
+        <w:ind w:left="720"/>
+        <w:rPr>
+          <w:color w:val="000000"/>
+        </w:rPr>
+      </w:pPr>
+      <w:r>
+        <w:rPr>
+          <w:color w:val="000000"/>
+        </w:rPr>
+        <w:t>11</w:t>
+      </w:r>
+      <w:r>
+        <w:rPr>
+          <w:color w:val="000000"/>
+        </w:rPr>
+        <w:t>11 Anti-static Device Testing</w:t>
+      </w:r>
+    </w:p>
+    <w:p>
+      <w:pPr>
         <w:pStyle w:val="Heading2"/>
       </w:pPr>
-      <w:bookmarkStart w:id="41" w:name="_Toc36552690"/>
-      <w:r>
-        <w:t>Introduction</w:t>
+      <w:bookmarkStart w:id="41" w:name="_Toc36552691"/>
+      <w:r>
+        <w:t>General Information</w:t>
       </w:r>
       <w:bookmarkEnd w:id="41"/>
-    </w:p>
-    <w:p>
-      <w:pPr>
-        <w:rPr>
-          <w:color w:val="000000"/>
-        </w:rPr>
-      </w:pPr>
-      <w:r>
-        <w:rPr>
-          <w:color w:val="000000"/>
-        </w:rPr>
-        <w:t>Industry has become increasingly aware of the damage electrostatic discharge (ESD) can cause</w:t>
-      </w:r>
-      <w:r>
-        <w:rPr>
-          <w:color w:val="000000"/>
-        </w:rPr>
-        <w:t xml:space="preserve"> </w:t>
-      </w:r>
-      <w:r>
-        <w:rPr>
-          <w:color w:val="000000"/>
-        </w:rPr>
-        <w:t xml:space="preserve">to </w:t>
-      </w:r>
-      <w:r>
-        <w:rPr>
-          <w:color w:val="000000"/>
-        </w:rPr>
-        <w:t>Metal</w:t>
-      </w:r>
-      <w:r>
-        <w:rPr>
-          <w:color w:val="000000"/>
-        </w:rPr>
-        <w:t>-</w:t>
-      </w:r>
-      <w:r>
-        <w:rPr>
-          <w:color w:val="000000"/>
-        </w:rPr>
-        <w:t>Oxide Semiconductor (</w:t>
-      </w:r>
-      <w:r>
-        <w:rPr>
-          <w:color w:val="000000"/>
-        </w:rPr>
-        <w:t>MOS</w:t>
-      </w:r>
-      <w:r>
-        <w:rPr>
-          <w:color w:val="000000"/>
-        </w:rPr>
-        <w:t>)</w:t>
-      </w:r>
-      <w:r>
-        <w:rPr>
-          <w:color w:val="000000"/>
-        </w:rPr>
-        <w:t xml:space="preserve"> devices. Low production yields gave initial early evidence of this. More recently this</w:t>
-      </w:r>
-      <w:r>
-        <w:rPr>
-          <w:color w:val="000000"/>
-        </w:rPr>
-        <w:t xml:space="preserve"> </w:t>
-      </w:r>
-      <w:r>
-        <w:rPr>
-          <w:color w:val="000000"/>
-        </w:rPr>
-        <w:t>same evidence has suggested similar ESD sensitivity in other parts; evidence strengthened</w:t>
-      </w:r>
-      <w:r>
-        <w:rPr>
-          <w:color w:val="000000"/>
-        </w:rPr>
-        <w:t xml:space="preserve"> </w:t>
-      </w:r>
-      <w:r>
-        <w:rPr>
-          <w:color w:val="000000"/>
-        </w:rPr>
-        <w:t>through use, testing, and failure analysis. The tendency toward greater complexity and increased</w:t>
-      </w:r>
-      <w:r>
-        <w:rPr>
-          <w:color w:val="000000"/>
-        </w:rPr>
-        <w:t xml:space="preserve"> </w:t>
-      </w:r>
-      <w:r>
-        <w:rPr>
-          <w:color w:val="000000"/>
-        </w:rPr>
-        <w:t>packaging density has heightened this sensitivity to the point where some state-of-the-art micro</w:t>
-      </w:r>
-      <w:r>
-        <w:rPr>
-          <w:color w:val="000000"/>
-        </w:rPr>
-        <w:t xml:space="preserve"> </w:t>
-      </w:r>
-      <w:r>
-        <w:rPr>
-          <w:color w:val="000000"/>
-        </w:rPr>
-        <w:t>technology parts can be destroyed or damaged by static voltages as low as 20 volts.</w:t>
-      </w:r>
-    </w:p>
-    <w:p>
-      <w:pPr>
-        <w:rPr>
-          <w:color w:val="000000"/>
-        </w:rPr>
-      </w:pPr>
-      <w:r>
-        <w:rPr>
-          <w:color w:val="000000"/>
-        </w:rPr>
-        <w:t>Microelectronic and semiconductor devices, thick and thin film resistors, chips and hybrid</w:t>
-      </w:r>
-      <w:r>
-        <w:rPr>
-          <w:color w:val="000000"/>
-        </w:rPr>
-        <w:t xml:space="preserve"> </w:t>
-      </w:r>
-      <w:r>
-        <w:rPr>
-          <w:color w:val="000000"/>
-        </w:rPr>
-        <w:t>devices, and piezoelectric crystals are all susceptible to common electrostatic voltage levels. All</w:t>
-      </w:r>
-      <w:r>
-        <w:rPr>
-          <w:color w:val="000000"/>
-        </w:rPr>
-        <w:t xml:space="preserve"> </w:t>
-      </w:r>
-      <w:r>
-        <w:rPr>
-          <w:color w:val="000000"/>
-        </w:rPr>
-        <w:t>equipment, not having adequate protective circuits, containing these components are ESD</w:t>
-      </w:r>
-      <w:r>
-        <w:rPr>
-          <w:color w:val="000000"/>
-        </w:rPr>
-        <w:t xml:space="preserve"> </w:t>
-      </w:r>
-      <w:r>
-        <w:rPr>
-          <w:color w:val="000000"/>
-        </w:rPr>
-        <w:t>sensitive. The human body, all work surfaces, floors (especially if waxed), furniture, personal</w:t>
-      </w:r>
-      <w:r>
-        <w:rPr>
-          <w:color w:val="000000"/>
-        </w:rPr>
-        <w:t xml:space="preserve"> </w:t>
-      </w:r>
-      <w:r>
-        <w:rPr>
-          <w:color w:val="000000"/>
-        </w:rPr>
-        <w:t>clothing, clean room garments, packaging materials, and high velocity gas or liquid flow</w:t>
-      </w:r>
-      <w:r>
-        <w:rPr>
-          <w:color w:val="000000"/>
-        </w:rPr>
-        <w:t xml:space="preserve"> </w:t>
-      </w:r>
-      <w:r>
-        <w:rPr>
-          <w:color w:val="000000"/>
-        </w:rPr>
-        <w:t>equipment are prime generators of electrostatic voltages. Movements such as sliding, rubbing,</w:t>
-      </w:r>
-      <w:r>
-        <w:rPr>
-          <w:color w:val="000000"/>
-        </w:rPr>
-        <w:t xml:space="preserve"> </w:t>
-      </w:r>
-      <w:r>
-        <w:rPr>
-          <w:color w:val="000000"/>
-        </w:rPr>
-        <w:t>or separating of materials can frequently result in electrostatic voltages of 15,000 volts.</w:t>
-      </w:r>
-    </w:p>
-    <w:p>
-      <w:pPr>
-        <w:rPr>
-          <w:color w:val="000000"/>
-        </w:rPr>
-      </w:pPr>
-      <w:r>
-        <w:rPr>
-          <w:color w:val="000000"/>
-        </w:rPr>
-        <w:t>Maintenance shops absorb the majority of the expense associated with ESD failure. Latent</w:t>
-      </w:r>
-      <w:r>
-        <w:rPr>
-          <w:color w:val="000000"/>
-        </w:rPr>
-        <w:t xml:space="preserve"> </w:t>
-      </w:r>
-      <w:r>
-        <w:rPr>
-          <w:color w:val="000000"/>
-        </w:rPr>
-        <w:t>failures reduce the mean time between repairs (MTBR). To support this maintenance activity, a</w:t>
-      </w:r>
-      <w:r>
-        <w:rPr>
-          <w:color w:val="000000"/>
-        </w:rPr>
-        <w:t xml:space="preserve"> </w:t>
-      </w:r>
-      <w:r>
-        <w:rPr>
-          <w:color w:val="000000"/>
-        </w:rPr>
-        <w:t>large inventory of spares must be on hand. Proper ESDS handling will have substantial cost</w:t>
-      </w:r>
-      <w:r>
-        <w:rPr>
-          <w:color w:val="000000"/>
-        </w:rPr>
-        <w:t xml:space="preserve"> </w:t>
-      </w:r>
-      <w:r>
-        <w:rPr>
-          <w:color w:val="000000"/>
-        </w:rPr>
-        <w:t>benefits.</w:t>
-      </w:r>
-    </w:p>
-    <w:p>
-      <w:pPr>
-        <w:rPr>
-          <w:color w:val="000000"/>
-        </w:rPr>
-      </w:pPr>
-      <w:r>
-        <w:rPr>
-          <w:color w:val="000000"/>
-        </w:rPr>
-        <w:t>ESDS information and procedures is provided in the following paragraphs</w:t>
-      </w:r>
-    </w:p>
-    <w:p>
-      <w:pPr>
-        <w:ind w:left="720"/>
-        <w:rPr>
-          <w:color w:val="000000"/>
-        </w:rPr>
-      </w:pPr>
-      <w:r>
-        <w:rPr>
-          <w:color w:val="000000"/>
-        </w:rPr>
-        <w:t>11.2</w:t>
-      </w:r>
-      <w:r>
-        <w:rPr>
-          <w:color w:val="000000"/>
-        </w:rPr>
-        <w:t xml:space="preserve"> General Information</w:t>
-      </w:r>
-    </w:p>
-    <w:p>
-      <w:pPr>
-        <w:ind w:left="720"/>
-        <w:rPr>
-          <w:color w:val="000000"/>
-        </w:rPr>
-      </w:pPr>
-      <w:r>
-        <w:rPr>
-          <w:color w:val="000000"/>
-        </w:rPr>
-        <w:t>11.</w:t>
-      </w:r>
-      <w:r>
-        <w:rPr>
-          <w:color w:val="000000"/>
-        </w:rPr>
-        <w:t>3 Definition of Terms</w:t>
-      </w:r>
-    </w:p>
-    <w:p>
-      <w:pPr>
-        <w:ind w:left="720"/>
-        <w:rPr>
-          <w:color w:val="000000"/>
-        </w:rPr>
-      </w:pPr>
-      <w:r>
-        <w:rPr>
-          <w:color w:val="000000"/>
-        </w:rPr>
-        <w:t>11</w:t>
-      </w:r>
-      <w:r>
-        <w:rPr>
-          <w:color w:val="000000"/>
-        </w:rPr>
-        <w:t>.4 Static Safeguarded Work Station</w:t>
-      </w:r>
-    </w:p>
-    <w:p>
-      <w:pPr>
-        <w:ind w:left="720"/>
-        <w:rPr>
-          <w:color w:val="000000"/>
-        </w:rPr>
-      </w:pPr>
-      <w:r>
-        <w:rPr>
-          <w:color w:val="000000"/>
-        </w:rPr>
-        <w:t>11.</w:t>
-      </w:r>
-      <w:r>
-        <w:rPr>
-          <w:color w:val="000000"/>
-        </w:rPr>
-        <w:t>5 Repair Tools and Supplies</w:t>
-      </w:r>
-    </w:p>
-    <w:p>
-      <w:pPr>
-        <w:ind w:left="720"/>
-        <w:rPr>
-          <w:color w:val="000000"/>
-        </w:rPr>
-      </w:pPr>
-      <w:r>
-        <w:rPr>
-          <w:color w:val="000000"/>
-        </w:rPr>
-        <w:t>11</w:t>
-      </w:r>
-      <w:r>
-        <w:rPr>
-          <w:color w:val="000000"/>
-        </w:rPr>
-        <w:t>.6 Handling Procedures/Precautions</w:t>
-      </w:r>
-    </w:p>
-    <w:p>
-      <w:pPr>
-        <w:ind w:left="720"/>
-        <w:rPr>
-          <w:color w:val="000000"/>
-        </w:rPr>
-      </w:pPr>
-      <w:r>
-        <w:rPr>
-          <w:color w:val="000000"/>
-        </w:rPr>
-        <w:t>11</w:t>
-      </w:r>
-      <w:r>
-        <w:rPr>
-          <w:color w:val="000000"/>
-        </w:rPr>
-        <w:t>.7 Transportation and Storage</w:t>
-      </w:r>
-    </w:p>
-    <w:p>
-      <w:pPr>
-        <w:ind w:left="720"/>
-        <w:rPr>
-          <w:color w:val="000000"/>
-        </w:rPr>
-      </w:pPr>
-      <w:r>
-        <w:rPr>
-          <w:color w:val="000000"/>
-        </w:rPr>
-        <w:t>11</w:t>
-      </w:r>
-      <w:r>
-        <w:rPr>
-          <w:color w:val="000000"/>
-        </w:rPr>
-        <w:t>.8 Component Level</w:t>
-      </w:r>
-    </w:p>
-    <w:p>
-      <w:pPr>
-        <w:ind w:left="720"/>
-        <w:rPr>
-          <w:color w:val="000000"/>
-        </w:rPr>
-      </w:pPr>
-      <w:r>
-        <w:rPr>
-          <w:color w:val="000000"/>
-        </w:rPr>
-        <w:t>11</w:t>
-      </w:r>
-      <w:r>
-        <w:rPr>
-          <w:color w:val="000000"/>
-        </w:rPr>
-        <w:t>.9 Assembly Level</w:t>
-      </w:r>
-    </w:p>
-    <w:p>
-      <w:pPr>
-        <w:ind w:left="720"/>
-        <w:rPr>
-          <w:color w:val="000000"/>
-        </w:rPr>
-      </w:pPr>
-      <w:r>
-        <w:rPr>
-          <w:color w:val="000000"/>
-        </w:rPr>
-        <w:t>11</w:t>
-      </w:r>
-      <w:r>
-        <w:rPr>
-          <w:color w:val="000000"/>
-        </w:rPr>
-        <w:t>.10 Additional Precautions</w:t>
-      </w:r>
-    </w:p>
-    <w:p>
-      <w:pPr>
-        <w:ind w:left="720"/>
-        <w:rPr>
-          <w:color w:val="000000"/>
-        </w:rPr>
-      </w:pPr>
-      <w:r>
-        <w:rPr>
-          <w:color w:val="000000"/>
-        </w:rPr>
-        <w:t>11</w:t>
-      </w:r>
-      <w:r>
-        <w:rPr>
-          <w:color w:val="000000"/>
-        </w:rPr>
-        <w:t>11 Anti-static Device Testing</w:t>
-      </w:r>
-    </w:p>
-    <w:p>
-      <w:pPr>
-        <w:pStyle w:val="Heading2"/>
-      </w:pPr>
-      <w:bookmarkStart w:id="42" w:name="_Toc36552691"/>
-      <w:r>
-        <w:t>General Information</w:t>
-      </w:r>
-      <w:bookmarkEnd w:id="42"/>
     </w:p>
     <w:p>
       <w:pPr>
@@ -10479,8 +10635,16 @@
         <w:rPr>
           <w:color w:val="000000"/>
         </w:rPr>
-        <w:t>Top level assemblies or equipment that are fully assembled with all covers and shields in place an</w:t>
-      </w:r>
+        <w:t xml:space="preserve">Top level assemblies or equipment that are fully assembled with all covers and shields in place </w:t>
+      </w:r>
+      <w:proofErr w:type="gramStart"/>
+      <w:r>
+        <w:rPr>
+          <w:color w:val="000000"/>
+        </w:rPr>
+        <w:t>an</w:t>
+      </w:r>
+      <w:proofErr w:type="gramEnd"/>
       <w:r>
         <w:rPr>
           <w:color w:val="000000"/>
@@ -10523,11 +10687,19 @@
       <w:pPr>
         <w:pStyle w:val="Heading2"/>
       </w:pPr>
-      <w:bookmarkStart w:id="43" w:name="_Toc36552692"/>
-      <w:r>
-        <w:t>Definition Of Terms</w:t>
-      </w:r>
-      <w:bookmarkEnd w:id="43"/>
+      <w:bookmarkStart w:id="42" w:name="_Toc36552692"/>
+      <w:r>
+        <w:t xml:space="preserve">Definition </w:t>
+      </w:r>
+      <w:proofErr w:type="gramStart"/>
+      <w:r>
+        <w:t>Of</w:t>
+      </w:r>
+      <w:proofErr w:type="gramEnd"/>
+      <w:r>
+        <w:t xml:space="preserve"> Terms</w:t>
+      </w:r>
+      <w:bookmarkEnd w:id="42"/>
     </w:p>
     <w:p>
       <w:pPr>
@@ -11306,11 +11478,11 @@
       <w:pPr>
         <w:pStyle w:val="Heading2"/>
       </w:pPr>
-      <w:bookmarkStart w:id="44" w:name="_Toc36552693"/>
+      <w:bookmarkStart w:id="43" w:name="_Toc36552693"/>
       <w:r>
         <w:t>Static Safeguarded Workstation:</w:t>
       </w:r>
-      <w:bookmarkEnd w:id="44"/>
+      <w:bookmarkEnd w:id="43"/>
     </w:p>
     <w:p>
       <w:pPr>
@@ -11645,107 +11817,115 @@
       <w:pPr>
         <w:pStyle w:val="Heading2"/>
       </w:pPr>
-      <w:bookmarkStart w:id="45" w:name="_Toc36552694"/>
-      <w:r>
-        <w:t>Repair Tools And Supplies</w:t>
+      <w:bookmarkStart w:id="44" w:name="_Toc36552694"/>
+      <w:r>
+        <w:t xml:space="preserve">Repair Tools </w:t>
+      </w:r>
+      <w:proofErr w:type="gramStart"/>
+      <w:r>
+        <w:t>And</w:t>
+      </w:r>
+      <w:proofErr w:type="gramEnd"/>
+      <w:r>
+        <w:t xml:space="preserve"> Supplies</w:t>
+      </w:r>
+      <w:bookmarkEnd w:id="44"/>
+    </w:p>
+    <w:p>
+      <w:pPr>
+        <w:rPr>
+          <w:color w:val="000000"/>
+        </w:rPr>
+      </w:pPr>
+      <w:r>
+        <w:rPr>
+          <w:color w:val="000000"/>
+        </w:rPr>
+        <w:t>Special care should be taken when installing or removing ESDS devices to ensure that the</w:t>
+      </w:r>
+    </w:p>
+    <w:p>
+      <w:pPr>
+        <w:rPr>
+          <w:color w:val="000000"/>
+        </w:rPr>
+      </w:pPr>
+      <w:r>
+        <w:rPr>
+          <w:color w:val="000000"/>
+        </w:rPr>
+        <w:t>proper tools and supplies are being used.</w:t>
+      </w:r>
+      <w:r>
+        <w:rPr>
+          <w:color w:val="000000"/>
+        </w:rPr>
+        <w:t xml:space="preserve"> </w:t>
+      </w:r>
+      <w:r>
+        <w:rPr>
+          <w:color w:val="000000"/>
+        </w:rPr>
+        <w:t>Hand-tools available with handles made of anti-static or static- dissipative materials should</w:t>
+      </w:r>
+      <w:r>
+        <w:rPr>
+          <w:color w:val="000000"/>
+        </w:rPr>
+        <w:t xml:space="preserve"> </w:t>
+      </w:r>
+      <w:r>
+        <w:rPr>
+          <w:color w:val="000000"/>
+        </w:rPr>
+        <w:t>be used. Where insulating handles are necessary, separate ground connectors are required,</w:t>
+      </w:r>
+      <w:r>
+        <w:rPr>
+          <w:color w:val="000000"/>
+        </w:rPr>
+        <w:t xml:space="preserve"> </w:t>
+      </w:r>
+      <w:r>
+        <w:rPr>
+          <w:color w:val="000000"/>
+        </w:rPr>
+        <w:t>such as on 3-wire soldering irons. Maintenance personnel should always ground the tip of the</w:t>
+      </w:r>
+      <w:r>
+        <w:rPr>
+          <w:color w:val="000000"/>
+        </w:rPr>
+        <w:t xml:space="preserve"> </w:t>
+      </w:r>
+      <w:r>
+        <w:rPr>
+          <w:color w:val="000000"/>
+        </w:rPr>
+        <w:t>tool on a conductive table prior to applying it to an ESDS device. Place tools and fixtures on a</w:t>
+      </w:r>
+      <w:r>
+        <w:rPr>
+          <w:color w:val="000000"/>
+        </w:rPr>
+        <w:t xml:space="preserve"> </w:t>
+      </w:r>
+      <w:r>
+        <w:rPr>
+          <w:color w:val="000000"/>
+        </w:rPr>
+        <w:t>grounded surface when not in use to help minimize static charge buildup.</w:t>
+      </w:r>
+    </w:p>
+    <w:p>
+      <w:pPr>
+        <w:pStyle w:val="Heading2"/>
+      </w:pPr>
+      <w:bookmarkStart w:id="45" w:name="_Toc36552695"/>
+      <w:r>
+        <w:t>Handling Procedures/Precautions</w:t>
       </w:r>
       <w:bookmarkEnd w:id="45"/>
-    </w:p>
-    <w:p>
-      <w:pPr>
-        <w:rPr>
-          <w:color w:val="000000"/>
-        </w:rPr>
-      </w:pPr>
-      <w:r>
-        <w:rPr>
-          <w:color w:val="000000"/>
-        </w:rPr>
-        <w:t>Special care should be taken when installing or removing ESDS devices to ensure that the</w:t>
-      </w:r>
-    </w:p>
-    <w:p>
-      <w:pPr>
-        <w:rPr>
-          <w:color w:val="000000"/>
-        </w:rPr>
-      </w:pPr>
-      <w:r>
-        <w:rPr>
-          <w:color w:val="000000"/>
-        </w:rPr>
-        <w:t>proper tools and supplies are being used.</w:t>
-      </w:r>
-      <w:r>
-        <w:rPr>
-          <w:color w:val="000000"/>
-        </w:rPr>
-        <w:t xml:space="preserve"> </w:t>
-      </w:r>
-      <w:r>
-        <w:rPr>
-          <w:color w:val="000000"/>
-        </w:rPr>
-        <w:t>Hand-tools available with handles made of anti-static or static- dissipative materials should</w:t>
-      </w:r>
-      <w:r>
-        <w:rPr>
-          <w:color w:val="000000"/>
-        </w:rPr>
-        <w:t xml:space="preserve"> </w:t>
-      </w:r>
-      <w:r>
-        <w:rPr>
-          <w:color w:val="000000"/>
-        </w:rPr>
-        <w:t>be used. Where insulating handles are necessary, separate ground connectors are required,</w:t>
-      </w:r>
-      <w:r>
-        <w:rPr>
-          <w:color w:val="000000"/>
-        </w:rPr>
-        <w:t xml:space="preserve"> </w:t>
-      </w:r>
-      <w:r>
-        <w:rPr>
-          <w:color w:val="000000"/>
-        </w:rPr>
-        <w:t>such as on 3-wire soldering irons. Maintenance personnel should always ground the tip of the</w:t>
-      </w:r>
-      <w:r>
-        <w:rPr>
-          <w:color w:val="000000"/>
-        </w:rPr>
-        <w:t xml:space="preserve"> </w:t>
-      </w:r>
-      <w:r>
-        <w:rPr>
-          <w:color w:val="000000"/>
-        </w:rPr>
-        <w:t>tool on a conductive table prior to applying it to an ESDS device. Place tools and fixtures on a</w:t>
-      </w:r>
-      <w:r>
-        <w:rPr>
-          <w:color w:val="000000"/>
-        </w:rPr>
-        <w:t xml:space="preserve"> </w:t>
-      </w:r>
-      <w:r>
-        <w:rPr>
-          <w:color w:val="000000"/>
-        </w:rPr>
-        <w:t>grounded surface when not in use to help minimize static charge buildup.</w:t>
-      </w:r>
-    </w:p>
-    <w:p>
-      <w:pPr>
-        <w:pStyle w:val="Heading2"/>
-      </w:pPr>
-      <w:bookmarkStart w:id="46" w:name="_Toc36552695"/>
-      <w:r>
-        <w:t>Handling Procedures/Precautions</w:t>
-      </w:r>
-      <w:bookmarkEnd w:id="46"/>
     </w:p>
     <w:p>
       <w:pPr>
@@ -12077,11 +12257,19 @@
       <w:pPr>
         <w:pStyle w:val="Heading2"/>
       </w:pPr>
-      <w:bookmarkStart w:id="47" w:name="_Toc36552696"/>
-      <w:r>
-        <w:t>Transportation And Storage</w:t>
-      </w:r>
-      <w:bookmarkEnd w:id="47"/>
+      <w:bookmarkStart w:id="46" w:name="_Toc36552696"/>
+      <w:r>
+        <w:t xml:space="preserve">Transportation </w:t>
+      </w:r>
+      <w:proofErr w:type="gramStart"/>
+      <w:r>
+        <w:t>And</w:t>
+      </w:r>
+      <w:proofErr w:type="gramEnd"/>
+      <w:r>
+        <w:t xml:space="preserve"> Storage</w:t>
+      </w:r>
+      <w:bookmarkEnd w:id="46"/>
     </w:p>
     <w:p>
       <w:pPr>
@@ -12189,11 +12377,11 @@
       <w:pPr>
         <w:pStyle w:val="Heading2"/>
       </w:pPr>
-      <w:bookmarkStart w:id="48" w:name="_Toc36552697"/>
+      <w:bookmarkStart w:id="47" w:name="_Toc36552697"/>
       <w:r>
         <w:t>Component Level</w:t>
       </w:r>
-      <w:bookmarkEnd w:id="48"/>
+      <w:bookmarkEnd w:id="47"/>
     </w:p>
     <w:p>
       <w:pPr>
@@ -12388,11 +12576,11 @@
       <w:pPr>
         <w:pStyle w:val="Heading2"/>
       </w:pPr>
-      <w:bookmarkStart w:id="49" w:name="_Toc36552698"/>
+      <w:bookmarkStart w:id="48" w:name="_Toc36552698"/>
       <w:r>
         <w:t>Assembly Level</w:t>
       </w:r>
-      <w:bookmarkEnd w:id="49"/>
+      <w:bookmarkEnd w:id="48"/>
     </w:p>
     <w:p>
       <w:pPr>
@@ -12531,11 +12719,11 @@
       <w:pPr>
         <w:pStyle w:val="Heading2"/>
       </w:pPr>
-      <w:bookmarkStart w:id="50" w:name="_Toc36552699"/>
+      <w:bookmarkStart w:id="49" w:name="_Toc36552699"/>
       <w:r>
         <w:t>Additional Precautions</w:t>
       </w:r>
-      <w:bookmarkEnd w:id="50"/>
+      <w:bookmarkEnd w:id="49"/>
     </w:p>
     <w:p>
       <w:pPr>
@@ -12710,11 +12898,11 @@
       <w:pPr>
         <w:pStyle w:val="Heading2"/>
       </w:pPr>
-      <w:bookmarkStart w:id="51" w:name="_Toc36552700"/>
+      <w:bookmarkStart w:id="50" w:name="_Toc36552700"/>
       <w:r>
         <w:t>Anti-Static Device Testing</w:t>
       </w:r>
-      <w:bookmarkEnd w:id="51"/>
+      <w:bookmarkEnd w:id="50"/>
     </w:p>
     <w:p>
       <w:pPr>
@@ -12950,25 +13138,15 @@
       <w:pPr>
         <w:pStyle w:val="Caption"/>
       </w:pPr>
-      <w:bookmarkStart w:id="52" w:name="_Toc36551560"/>
+      <w:bookmarkStart w:id="51" w:name="_Toc36551560"/>
       <w:r>
         <w:t xml:space="preserve">Table </w:t>
       </w:r>
-      <w:r>
-        <w:fldChar w:fldCharType="begin"/>
-      </w:r>
-      <w:r>
-        <w:instrText xml:space="preserve"> SEQ Table \* ARABIC </w:instrText>
-      </w:r>
-      <w:r>
-        <w:fldChar w:fldCharType="separate"/>
-      </w:r>
-      <w:r>
-        <w:t>1</w:t>
-      </w:r>
-      <w:r>
-        <w:fldChar w:fldCharType="end"/>
-      </w:r>
+      <w:fldSimple w:instr=" SEQ Table \* ARABIC ">
+        <w:r>
+          <w:t>1</w:t>
+        </w:r>
+      </w:fldSimple>
       <w:r>
         <w:t xml:space="preserve"> </w:t>
       </w:r>
@@ -12978,7 +13156,7 @@
         </w:rPr>
         <w:t>ESDS Work Station Test Equipment</w:t>
       </w:r>
-      <w:bookmarkEnd w:id="52"/>
+      <w:bookmarkEnd w:id="51"/>
     </w:p>
     <w:tbl>
       <w:tblPr>
@@ -13204,11 +13382,11 @@
       <w:pPr>
         <w:pStyle w:val="Heading2"/>
       </w:pPr>
-      <w:bookmarkStart w:id="53" w:name="_Toc36552701"/>
+      <w:bookmarkStart w:id="52" w:name="_Toc36552701"/>
       <w:r>
         <w:t>Satellite Facilities</w:t>
       </w:r>
-      <w:bookmarkEnd w:id="53"/>
+      <w:bookmarkEnd w:id="52"/>
     </w:p>
     <w:p>
       <w:pPr>
@@ -13267,22 +13445,38 @@
           <w:szCs w:val="20"/>
         </w:rPr>
       </w:pPr>
-      <w:bookmarkStart w:id="54" w:name="_Toc36552702"/>
+      <w:bookmarkStart w:id="53" w:name="_Toc36552702"/>
       <w:r>
         <w:lastRenderedPageBreak/>
-        <w:t>Procedures For Insuring Currency Of Technical Data.</w:t>
+        <w:t xml:space="preserve">Procedures </w:t>
+      </w:r>
+      <w:proofErr w:type="gramStart"/>
+      <w:r>
+        <w:t>For</w:t>
+      </w:r>
+      <w:proofErr w:type="gramEnd"/>
+      <w:r>
+        <w:t xml:space="preserve"> Insuring Currency Of Technical Data.</w:t>
+      </w:r>
+      <w:bookmarkEnd w:id="53"/>
+    </w:p>
+    <w:p>
+      <w:pPr>
+        <w:pStyle w:val="Heading2"/>
+      </w:pPr>
+      <w:bookmarkStart w:id="54" w:name="_Toc36552703"/>
+      <w:r>
+        <w:t xml:space="preserve">Sources </w:t>
+      </w:r>
+      <w:proofErr w:type="gramStart"/>
+      <w:r>
+        <w:t>For</w:t>
+      </w:r>
+      <w:proofErr w:type="gramEnd"/>
+      <w:r>
+        <w:t xml:space="preserve"> Technical Data</w:t>
       </w:r>
       <w:bookmarkEnd w:id="54"/>
-    </w:p>
-    <w:p>
-      <w:pPr>
-        <w:pStyle w:val="Heading2"/>
-      </w:pPr>
-      <w:bookmarkStart w:id="55" w:name="_Toc36552703"/>
-      <w:r>
-        <w:t>Sources For Technical Data</w:t>
-      </w:r>
-      <w:bookmarkEnd w:id="55"/>
     </w:p>
     <w:p>
       <w:r>
@@ -13328,7 +13522,15 @@
         </w:numPr>
       </w:pPr>
       <w:r>
-        <w:t>Internet sources provided by manufacturers and third party sources approved by</w:t>
+        <w:t xml:space="preserve">Internet sources provided by manufacturers and </w:t>
+      </w:r>
+      <w:proofErr w:type="gramStart"/>
+      <w:r>
+        <w:t>third party</w:t>
+      </w:r>
+      <w:proofErr w:type="gramEnd"/>
+      <w:r>
+        <w:t xml:space="preserve"> sources approved by</w:t>
       </w:r>
       <w:r>
         <w:t xml:space="preserve"> </w:t>
@@ -13365,11 +13567,11 @@
       <w:pPr>
         <w:pStyle w:val="Heading2"/>
       </w:pPr>
-      <w:bookmarkStart w:id="56" w:name="_Toc36552704"/>
+      <w:bookmarkStart w:id="55" w:name="_Toc36552704"/>
       <w:r>
         <w:t>Checking currency of printed manuals.</w:t>
       </w:r>
-      <w:bookmarkEnd w:id="56"/>
+      <w:bookmarkEnd w:id="55"/>
     </w:p>
     <w:p>
       <w:pPr>
@@ -13441,11 +13643,11 @@
       <w:pPr>
         <w:pStyle w:val="Heading2"/>
       </w:pPr>
-      <w:bookmarkStart w:id="57" w:name="_Toc36552705"/>
+      <w:bookmarkStart w:id="56" w:name="_Toc36552705"/>
       <w:r>
         <w:t>ATP Microfiche Library</w:t>
       </w:r>
-      <w:bookmarkEnd w:id="57"/>
+      <w:bookmarkEnd w:id="56"/>
     </w:p>
     <w:p>
       <w:r>
@@ -13518,69 +13720,69 @@
       <w:pPr>
         <w:pStyle w:val="Heading2"/>
       </w:pPr>
-      <w:bookmarkStart w:id="58" w:name="_Toc36552706"/>
+      <w:bookmarkStart w:id="57" w:name="_Toc36552706"/>
       <w:r>
         <w:t>Sources for Special Conditions.</w:t>
       </w:r>
+      <w:bookmarkEnd w:id="57"/>
+    </w:p>
+    <w:p>
+      <w:r>
+        <w:t xml:space="preserve">1.7 5 1 These sources of data are </w:t>
+      </w:r>
+      <w:r>
+        <w:t>Alta Avionics, LLC</w:t>
+      </w:r>
+      <w:r>
+        <w:t>, Vendors (with current audit), or other</w:t>
+      </w:r>
+      <w:r>
+        <w:t xml:space="preserve"> </w:t>
+      </w:r>
+      <w:r>
+        <w:t>manufacturers. These will include, but not limited to: Tech Rep's, faxes, and other forms of</w:t>
+      </w:r>
+      <w:r>
+        <w:t xml:space="preserve"> </w:t>
+      </w:r>
+      <w:r>
+        <w:t>communication.</w:t>
+      </w:r>
+    </w:p>
+    <w:p>
+      <w:pPr>
+        <w:pStyle w:val="Heading2"/>
+      </w:pPr>
+      <w:bookmarkStart w:id="58" w:name="_Toc36552707"/>
+      <w:r>
+        <w:t>Data Unavailable</w:t>
+      </w:r>
       <w:bookmarkEnd w:id="58"/>
     </w:p>
     <w:p>
       <w:r>
-        <w:t xml:space="preserve">1.7 5 1 These sources of data are </w:t>
-      </w:r>
-      <w:r>
-        <w:t>Alta Avionics, LLC</w:t>
-      </w:r>
-      <w:r>
-        <w:t>, Vendors (with current audit), or other</w:t>
-      </w:r>
-      <w:r>
-        <w:t xml:space="preserve"> </w:t>
-      </w:r>
-      <w:r>
-        <w:t>manufacturers. These will include, but not limited to: Tech Rep's, faxes, and other forms of</w:t>
-      </w:r>
-      <w:r>
-        <w:t xml:space="preserve"> </w:t>
-      </w:r>
-      <w:r>
-        <w:t>communication.</w:t>
+        <w:t>If current repair data is not available, the repair will be suspended until data is available, or</w:t>
+      </w:r>
+      <w:r>
+        <w:t xml:space="preserve"> </w:t>
+      </w:r>
+      <w:r>
+        <w:t>equipment will be forwarded to an appropriate repair facility.</w:t>
+      </w:r>
+    </w:p>
+    <w:p>
+      <w:pPr>
+        <w:spacing w:before="0" w:after="160"/>
+      </w:pPr>
+      <w:r>
+        <w:br w:type="page"/>
       </w:r>
     </w:p>
     <w:p>
       <w:pPr>
         <w:pStyle w:val="Heading2"/>
       </w:pPr>
-      <w:bookmarkStart w:id="59" w:name="_Toc36552707"/>
-      <w:r>
-        <w:t>Data Unavailable</w:t>
-      </w:r>
-      <w:bookmarkEnd w:id="59"/>
-    </w:p>
-    <w:p>
-      <w:r>
-        <w:t>If current repair data is not available, the repair will be suspended until data is available, or</w:t>
-      </w:r>
-      <w:r>
-        <w:t xml:space="preserve"> </w:t>
-      </w:r>
-      <w:r>
-        <w:t>equipment will be forwarded to an appropriate repair facility.</w:t>
-      </w:r>
-    </w:p>
-    <w:p>
-      <w:pPr>
-        <w:spacing w:before="0" w:after="160"/>
-      </w:pPr>
-      <w:r>
-        <w:br w:type="page"/>
-      </w:r>
-    </w:p>
-    <w:p>
-      <w:pPr>
-        <w:pStyle w:val="Heading2"/>
-      </w:pPr>
-      <w:bookmarkStart w:id="60" w:name="_Toc36552708"/>
+      <w:bookmarkStart w:id="59" w:name="_Toc36552708"/>
       <w:r>
         <w:lastRenderedPageBreak/>
         <w:t>Satellite Facilit</w:t>
@@ -13591,7 +13793,7 @@
       <w:r>
         <w:t>es</w:t>
       </w:r>
-      <w:bookmarkEnd w:id="60"/>
+      <w:bookmarkEnd w:id="59"/>
     </w:p>
     <w:p>
       <w:r>
@@ -13637,12 +13839,20 @@
       <w:pPr>
         <w:pStyle w:val="Heading1"/>
       </w:pPr>
-      <w:bookmarkStart w:id="61" w:name="_Toc36552709"/>
+      <w:bookmarkStart w:id="60" w:name="_Toc36552709"/>
       <w:r>
         <w:lastRenderedPageBreak/>
-        <w:t>Procedures For Test Equipment Equivalency</w:t>
-      </w:r>
-      <w:bookmarkEnd w:id="61"/>
+        <w:t xml:space="preserve">Procedures </w:t>
+      </w:r>
+      <w:proofErr w:type="gramStart"/>
+      <w:r>
+        <w:t>For</w:t>
+      </w:r>
+      <w:proofErr w:type="gramEnd"/>
+      <w:r>
+        <w:t xml:space="preserve"> Test Equipment Equivalency</w:t>
+      </w:r>
+      <w:bookmarkEnd w:id="60"/>
     </w:p>
     <w:p>
       <w:r>
@@ -13851,12 +14061,12 @@
       <w:pPr>
         <w:pStyle w:val="Heading2"/>
       </w:pPr>
-      <w:bookmarkStart w:id="62" w:name="_Toc36552710"/>
+      <w:bookmarkStart w:id="61" w:name="_Toc36552710"/>
       <w:r>
         <w:lastRenderedPageBreak/>
         <w:t>Satellite Facilities</w:t>
       </w:r>
-      <w:bookmarkEnd w:id="62"/>
+      <w:bookmarkEnd w:id="61"/>
     </w:p>
     <w:p>
       <w:pPr>
@@ -13944,39 +14154,39 @@
       <w:pPr>
         <w:pStyle w:val="Heading1"/>
       </w:pPr>
-      <w:bookmarkStart w:id="63" w:name="_Toc36552711"/>
+      <w:bookmarkStart w:id="62" w:name="_Toc36552711"/>
       <w:r>
         <w:lastRenderedPageBreak/>
         <w:t>Procedure for Form/Documentation Signatures</w:t>
       </w:r>
+      <w:bookmarkEnd w:id="62"/>
+    </w:p>
+    <w:p>
+      <w:r>
+        <w:t xml:space="preserve">All repair stations controlled under </w:t>
+      </w:r>
+      <w:r>
+        <w:t>Alta Avionics, LLC</w:t>
+      </w:r>
+      <w:r>
+        <w:t xml:space="preserve"> are required to have signatures traceable to the individual making the entry, and must be handwritten or part of an electronic signature acceptable to the FAA in coordination to the repair and installation procedures set forth in this manual. All handwritten signatures and initials will be authenticated by a signature log kept in the Roster of Repair Station Personnel. All digital initials and signatures are electronically stored on </w:t>
+      </w:r>
+      <w:r>
+        <w:t>Alta Avionics, LLC</w:t>
+      </w:r>
+      <w:r>
+        <w:t xml:space="preserve"> main server and are password protected.</w:t>
+      </w:r>
+    </w:p>
+    <w:p>
+      <w:pPr>
+        <w:pStyle w:val="Heading2"/>
+      </w:pPr>
+      <w:bookmarkStart w:id="63" w:name="_Toc36552712"/>
+      <w:r>
+        <w:t>Electronic Signature</w:t>
+      </w:r>
       <w:bookmarkEnd w:id="63"/>
-    </w:p>
-    <w:p>
-      <w:r>
-        <w:t xml:space="preserve">All repair stations controlled under </w:t>
-      </w:r>
-      <w:r>
-        <w:t>Alta Avionics, LLC</w:t>
-      </w:r>
-      <w:r>
-        <w:t xml:space="preserve"> are required to have signatures traceable to the individual making the entry, and must be handwritten or part of an electronic signature acceptable to the FAA in coordination to the repair and installation procedures set forth in this manual. All handwritten signatures and initials will be authenticated by a signature log kept in the Roster of Repair Station Personnel. All digital initials and signatures are electronically stored on </w:t>
-      </w:r>
-      <w:r>
-        <w:t>Alta Avionics, LLC</w:t>
-      </w:r>
-      <w:r>
-        <w:t xml:space="preserve"> main server and are password protected.</w:t>
-      </w:r>
-    </w:p>
-    <w:p>
-      <w:pPr>
-        <w:pStyle w:val="Heading2"/>
-      </w:pPr>
-      <w:bookmarkStart w:id="64" w:name="_Toc36552712"/>
-      <w:r>
-        <w:t>Electronic Signature</w:t>
-      </w:r>
-      <w:bookmarkEnd w:id="64"/>
     </w:p>
     <w:p>
       <w:pPr>
@@ -14006,11 +14216,11 @@
       <w:pPr>
         <w:pStyle w:val="Heading3"/>
       </w:pPr>
-      <w:bookmarkStart w:id="65" w:name="_Toc36552713"/>
+      <w:bookmarkStart w:id="64" w:name="_Toc36552713"/>
       <w:r>
         <w:t>Traveler (Form K-03.2)</w:t>
       </w:r>
-      <w:bookmarkEnd w:id="65"/>
+      <w:bookmarkEnd w:id="64"/>
     </w:p>
     <w:p>
       <w:r>
@@ -14191,13 +14401,21 @@
         </w:numPr>
       </w:pPr>
       <w:r>
-        <w:t>Your signature file should fill the space to the left</w:t>
-      </w:r>
-      <w:r>
-        <w:t xml:space="preserve"> </w:t>
-      </w:r>
-      <w:r>
-        <w:t>.Example: AVMSIGN_yourname.jpg is what you</w:t>
+        <w:t xml:space="preserve">Your signature file should fill the space to the </w:t>
+      </w:r>
+      <w:proofErr w:type="gramStart"/>
+      <w:r>
+        <w:t>left</w:t>
+      </w:r>
+      <w:r>
+        <w:t xml:space="preserve"> </w:t>
+      </w:r>
+      <w:r>
+        <w:t>.Example</w:t>
+      </w:r>
+      <w:proofErr w:type="gramEnd"/>
+      <w:r>
+        <w:t>: AVMSIGN_yourname.jpg is what you</w:t>
       </w:r>
       <w:r>
         <w:t xml:space="preserve"> </w:t>
@@ -14294,13 +14512,21 @@
         </w:numPr>
       </w:pPr>
       <w:r>
-        <w:t>Your signature file should fill the space to the left</w:t>
-      </w:r>
-      <w:r>
-        <w:t xml:space="preserve"> </w:t>
-      </w:r>
-      <w:r>
-        <w:t>.Example: AVMSIGN_yourname.jpg is what you</w:t>
+        <w:t xml:space="preserve">Your signature file should fill the space to the </w:t>
+      </w:r>
+      <w:proofErr w:type="gramStart"/>
+      <w:r>
+        <w:t>left</w:t>
+      </w:r>
+      <w:r>
+        <w:t xml:space="preserve"> </w:t>
+      </w:r>
+      <w:r>
+        <w:t>.Example</w:t>
+      </w:r>
+      <w:proofErr w:type="gramEnd"/>
+      <w:r>
+        <w:t>: AVMSIGN_yourname.jpg is what you</w:t>
       </w:r>
       <w:r>
         <w:t xml:space="preserve"> </w:t>
@@ -14336,7 +14562,15 @@
         </w:numPr>
       </w:pPr>
       <w:r>
-        <w:t>Select button labeled “Traveler “ located on the top right</w:t>
+        <w:t xml:space="preserve">Select button labeled “Traveler </w:t>
+      </w:r>
+      <w:proofErr w:type="gramStart"/>
+      <w:r>
+        <w:t>“ located</w:t>
+      </w:r>
+      <w:proofErr w:type="gramEnd"/>
+      <w:r>
+        <w:t xml:space="preserve"> on the top right</w:t>
       </w:r>
       <w:r>
         <w:t xml:space="preserve"> </w:t>
@@ -14378,7 +14612,15 @@
         </w:numPr>
       </w:pPr>
       <w:r>
-        <w:t>Select button labeled “Traveler “ located on the top right</w:t>
+        <w:t xml:space="preserve">Select button labeled “Traveler </w:t>
+      </w:r>
+      <w:proofErr w:type="gramStart"/>
+      <w:r>
+        <w:t>“ located</w:t>
+      </w:r>
+      <w:proofErr w:type="gramEnd"/>
+      <w:r>
+        <w:t xml:space="preserve"> on the top right</w:t>
       </w:r>
       <w:r>
         <w:t xml:space="preserve"> </w:t>
@@ -14425,8 +14667,13 @@
           <w:numId w:val="34"/>
         </w:numPr>
       </w:pPr>
-      <w:r>
-        <w:t>Select ” button labeled “Traveler “ located on the top</w:t>
+      <w:proofErr w:type="gramStart"/>
+      <w:r>
+        <w:t>Select ”</w:t>
+      </w:r>
+      <w:proofErr w:type="gramEnd"/>
+      <w:r>
+        <w:t xml:space="preserve"> button labeled “Traveler “ located on the top</w:t>
       </w:r>
       <w:r>
         <w:t xml:space="preserve"> </w:t>
@@ -14538,11 +14785,11 @@
       <w:pPr>
         <w:pStyle w:val="Heading3"/>
       </w:pPr>
-      <w:bookmarkStart w:id="66" w:name="_Toc36552714"/>
+      <w:bookmarkStart w:id="65" w:name="_Toc36552714"/>
       <w:r>
         <w:t>8130 Form</w:t>
       </w:r>
-      <w:bookmarkEnd w:id="66"/>
+      <w:bookmarkEnd w:id="65"/>
     </w:p>
     <w:p>
       <w:r>
@@ -14678,7 +14925,15 @@
         </w:numPr>
       </w:pPr>
       <w:r>
-        <w:t>Click on the drop down arrow to the right of signature and below the</w:t>
+        <w:t xml:space="preserve">Click on the </w:t>
+      </w:r>
+      <w:proofErr w:type="gramStart"/>
+      <w:r>
+        <w:t>drop down</w:t>
+      </w:r>
+      <w:proofErr w:type="gramEnd"/>
+      <w:r>
+        <w:t xml:space="preserve"> arrow to the right of signature and below the</w:t>
       </w:r>
       <w:r>
         <w:t xml:space="preserve"> </w:t>
@@ -14739,7 +14994,15 @@
         </w:numPr>
       </w:pPr>
       <w:r>
-        <w:t>Your signature file should fill the space to the left .Example:</w:t>
+        <w:t xml:space="preserve">Your signature file should fill the space to the </w:t>
+      </w:r>
+      <w:proofErr w:type="gramStart"/>
+      <w:r>
+        <w:t>left .Example</w:t>
+      </w:r>
+      <w:proofErr w:type="gramEnd"/>
+      <w:r>
+        <w:t>:</w:t>
       </w:r>
       <w:r>
         <w:t xml:space="preserve"> </w:t>
@@ -14794,11 +15057,11 @@
       <w:pPr>
         <w:pStyle w:val="Heading3"/>
       </w:pPr>
-      <w:bookmarkStart w:id="67" w:name="_Toc36552715"/>
+      <w:bookmarkStart w:id="66" w:name="_Toc36552715"/>
       <w:r>
         <w:t>337 Form</w:t>
       </w:r>
-      <w:bookmarkEnd w:id="67"/>
+      <w:bookmarkEnd w:id="66"/>
     </w:p>
     <w:p>
       <w:pPr>
@@ -14845,7 +15108,15 @@
         </w:numPr>
       </w:pPr>
       <w:r>
-        <w:t>Type in either document number , Tail Number or Customer Code</w:t>
+        <w:t xml:space="preserve">Type in either document </w:t>
+      </w:r>
+      <w:proofErr w:type="gramStart"/>
+      <w:r>
+        <w:t>number ,</w:t>
+      </w:r>
+      <w:proofErr w:type="gramEnd"/>
+      <w:r>
+        <w:t xml:space="preserve"> Tail Number or Customer Code</w:t>
       </w:r>
     </w:p>
     <w:p>
@@ -15034,13 +15305,21 @@
         </w:numPr>
       </w:pPr>
       <w:r>
-        <w:t>Your signature file should fill the space to the left</w:t>
-      </w:r>
-      <w:r>
-        <w:t xml:space="preserve"> </w:t>
-      </w:r>
-      <w:r>
-        <w:t>.Example: AVMSIGN_yourname.jpg is what you</w:t>
+        <w:t xml:space="preserve">Your signature file should fill the space to the </w:t>
+      </w:r>
+      <w:proofErr w:type="gramStart"/>
+      <w:r>
+        <w:t>left</w:t>
+      </w:r>
+      <w:r>
+        <w:t xml:space="preserve"> </w:t>
+      </w:r>
+      <w:r>
+        <w:t>.Example</w:t>
+      </w:r>
+      <w:proofErr w:type="gramEnd"/>
+      <w:r>
+        <w:t>: AVMSIGN_yourname.jpg is what you</w:t>
       </w:r>
       <w:r>
         <w:t xml:space="preserve"> </w:t>
@@ -15248,13 +15527,21 @@
         </w:numPr>
       </w:pPr>
       <w:r>
-        <w:t>Your signature file should fill the space to the left</w:t>
-      </w:r>
-      <w:r>
-        <w:t xml:space="preserve"> </w:t>
-      </w:r>
-      <w:r>
-        <w:t>.Example: AVMSIGN_yourname.jpg is what you</w:t>
+        <w:t xml:space="preserve">Your signature file should fill the space to the </w:t>
+      </w:r>
+      <w:proofErr w:type="gramStart"/>
+      <w:r>
+        <w:t>left</w:t>
+      </w:r>
+      <w:r>
+        <w:t xml:space="preserve"> </w:t>
+      </w:r>
+      <w:r>
+        <w:t>.Example</w:t>
+      </w:r>
+      <w:proofErr w:type="gramEnd"/>
+      <w:r>
+        <w:t>: AVMSIGN_yourname.jpg is what you</w:t>
       </w:r>
       <w:r>
         <w:t xml:space="preserve"> </w:t>
@@ -15315,11 +15602,11 @@
       <w:pPr>
         <w:pStyle w:val="Heading3"/>
       </w:pPr>
-      <w:bookmarkStart w:id="68" w:name="_Toc36552716"/>
+      <w:bookmarkStart w:id="67" w:name="_Toc36552716"/>
       <w:r>
         <w:t>Logbook Stickers</w:t>
       </w:r>
-      <w:bookmarkEnd w:id="68"/>
+      <w:bookmarkEnd w:id="67"/>
     </w:p>
     <w:p>
       <w:pPr>
@@ -15384,7 +15671,15 @@
         </w:numPr>
       </w:pPr>
       <w:r>
-        <w:t>Type or select “Date ” to add correct date to this section</w:t>
+        <w:t>Type or select “</w:t>
+      </w:r>
+      <w:proofErr w:type="gramStart"/>
+      <w:r>
+        <w:t>Date ”</w:t>
+      </w:r>
+      <w:proofErr w:type="gramEnd"/>
+      <w:r>
+        <w:t xml:space="preserve"> to add correct date to this section</w:t>
       </w:r>
       <w:r>
         <w:t xml:space="preserve"> </w:t>
@@ -15522,13 +15817,21 @@
         </w:numPr>
       </w:pPr>
       <w:r>
-        <w:t>Your signature file should fill the space to the left</w:t>
-      </w:r>
-      <w:r>
-        <w:t xml:space="preserve"> </w:t>
-      </w:r>
-      <w:r>
-        <w:t>.Example: AVMSIGN_yourname.jpg is what you</w:t>
+        <w:t xml:space="preserve">Your signature file should fill the space to the </w:t>
+      </w:r>
+      <w:proofErr w:type="gramStart"/>
+      <w:r>
+        <w:t>left</w:t>
+      </w:r>
+      <w:r>
+        <w:t xml:space="preserve"> </w:t>
+      </w:r>
+      <w:r>
+        <w:t>.Example</w:t>
+      </w:r>
+      <w:proofErr w:type="gramEnd"/>
+      <w:r>
+        <w:t>: AVMSIGN_yourname.jpg is what you</w:t>
       </w:r>
       <w:r>
         <w:t xml:space="preserve"> </w:t>
@@ -15547,12 +15850,12 @@
       <w:pPr>
         <w:pStyle w:val="Heading3"/>
       </w:pPr>
-      <w:bookmarkStart w:id="69" w:name="_Toc36552717"/>
+      <w:bookmarkStart w:id="68" w:name="_Toc36552717"/>
       <w:r>
         <w:lastRenderedPageBreak/>
         <w:t>Training Sheets</w:t>
       </w:r>
-      <w:bookmarkEnd w:id="69"/>
+      <w:bookmarkEnd w:id="68"/>
     </w:p>
     <w:p>
       <w:pPr>
@@ -15605,7 +15908,15 @@
         </w:numPr>
       </w:pPr>
       <w:r>
-        <w:t>Type the employees initials that you will be signing for</w:t>
+        <w:t xml:space="preserve">Type the </w:t>
+      </w:r>
+      <w:proofErr w:type="gramStart"/>
+      <w:r>
+        <w:t>employees</w:t>
+      </w:r>
+      <w:proofErr w:type="gramEnd"/>
+      <w:r>
+        <w:t xml:space="preserve"> initials that you will be signing for</w:t>
       </w:r>
     </w:p>
     <w:p>
@@ -15731,13 +16042,21 @@
         </w:numPr>
       </w:pPr>
       <w:r>
-        <w:t>Your signature file should fill the space to the left</w:t>
-      </w:r>
-      <w:r>
-        <w:t xml:space="preserve"> </w:t>
-      </w:r>
-      <w:r>
-        <w:t>.Example: AVMSIGN_yourname.jpg is what you</w:t>
+        <w:t xml:space="preserve">Your signature file should fill the space to the </w:t>
+      </w:r>
+      <w:proofErr w:type="gramStart"/>
+      <w:r>
+        <w:t>left</w:t>
+      </w:r>
+      <w:r>
+        <w:t xml:space="preserve"> </w:t>
+      </w:r>
+      <w:r>
+        <w:t>.Example</w:t>
+      </w:r>
+      <w:proofErr w:type="gramEnd"/>
+      <w:r>
+        <w:t>: AVMSIGN_yourname.jpg is what you</w:t>
       </w:r>
       <w:r>
         <w:t xml:space="preserve"> </w:t>
@@ -15839,7 +16158,15 @@
         <w:t xml:space="preserve"> </w:t>
       </w:r>
       <w:r>
-        <w:t>the left .Example:</w:t>
+        <w:t xml:space="preserve">the </w:t>
+      </w:r>
+      <w:proofErr w:type="gramStart"/>
+      <w:r>
+        <w:t>left .Example</w:t>
+      </w:r>
+      <w:proofErr w:type="gramEnd"/>
+      <w:r>
+        <w:t>:</w:t>
       </w:r>
       <w:r>
         <w:t xml:space="preserve"> </w:t>
@@ -15887,33 +16214,33 @@
       <w:pPr>
         <w:pStyle w:val="Heading1"/>
       </w:pPr>
-      <w:bookmarkStart w:id="70" w:name="_Toc36552718"/>
+      <w:bookmarkStart w:id="69" w:name="_Toc36552718"/>
       <w:r>
         <w:lastRenderedPageBreak/>
         <w:t>Procedure for Go/No-Go testing</w:t>
       </w:r>
+      <w:bookmarkEnd w:id="69"/>
+    </w:p>
+    <w:p>
+      <w:r>
+        <w:t xml:space="preserve">All repair stations controlled under </w:t>
+      </w:r>
+      <w:r>
+        <w:t>Alta Avionics, LLC</w:t>
+      </w:r>
+      <w:r>
+        <w:t xml:space="preserve"> are required to follow the Go/No-Go testing procedure in the event avionics items are removed from an aircraft for the intent of troubleshooting an aircraft, aircraft radios and/or systems.</w:t>
+      </w:r>
+    </w:p>
+    <w:p>
+      <w:pPr>
+        <w:pStyle w:val="Heading2"/>
+      </w:pPr>
+      <w:bookmarkStart w:id="70" w:name="_Toc36552719"/>
+      <w:r>
+        <w:t>Go/No-Go Test</w:t>
+      </w:r>
       <w:bookmarkEnd w:id="70"/>
-    </w:p>
-    <w:p>
-      <w:r>
-        <w:t xml:space="preserve">All repair stations controlled under </w:t>
-      </w:r>
-      <w:r>
-        <w:t>Alta Avionics, LLC</w:t>
-      </w:r>
-      <w:r>
-        <w:t xml:space="preserve"> are required to follow the Go/No-Go testing procedure in the event avionics items are removed from an aircraft for the intent of troubleshooting an aircraft, aircraft radios and/or systems.</w:t>
-      </w:r>
-    </w:p>
-    <w:p>
-      <w:pPr>
-        <w:pStyle w:val="Heading2"/>
-      </w:pPr>
-      <w:bookmarkStart w:id="71" w:name="_Toc36552719"/>
-      <w:r>
-        <w:t>Go/No-Go Test</w:t>
-      </w:r>
-      <w:bookmarkEnd w:id="71"/>
     </w:p>
     <w:p>
       <w:pPr>
@@ -16345,7 +16672,7 @@
       <w:pPr>
         <w:pStyle w:val="Heading2"/>
       </w:pPr>
-      <w:bookmarkStart w:id="72" w:name="_Toc36552720"/>
+      <w:bookmarkStart w:id="71" w:name="_Toc36552720"/>
       <w:r>
         <w:lastRenderedPageBreak/>
         <w:t>Satellite Facilit</w:t>
@@ -16356,7 +16683,7 @@
       <w:r>
         <w:t>es</w:t>
       </w:r>
-      <w:bookmarkEnd w:id="72"/>
+      <w:bookmarkEnd w:id="71"/>
     </w:p>
     <w:p>
       <w:r>
@@ -16433,13 +16760,13 @@
       <w:pPr>
         <w:pStyle w:val="Heading1"/>
       </w:pPr>
+      <w:bookmarkStart w:id="72" w:name="_Toc36552721"/>
       <w:bookmarkStart w:id="73" w:name="ListOfEffectivePages"/>
-      <w:bookmarkStart w:id="74" w:name="_Toc36552721"/>
       <w:r>
         <w:lastRenderedPageBreak/>
         <w:t>Appendix A – List of Effective Pages</w:t>
       </w:r>
-      <w:bookmarkEnd w:id="74"/>
+      <w:bookmarkEnd w:id="72"/>
     </w:p>
     <w:tbl>
       <w:tblPr>
@@ -19522,7 +19849,7 @@
 </file>
 
 <file path=word/endnotes.xml><?xml version="1.0" encoding="utf-8"?>
-<w:endnotes xmlns:wpc="http://schemas.microsoft.com/office/word/2010/wordprocessingCanvas" xmlns:cx="http://schemas.microsoft.com/office/drawing/2014/chartex" xmlns:cx1="http://schemas.microsoft.com/office/drawing/2015/9/8/chartex" xmlns:cx2="http://schemas.microsoft.com/office/drawing/2015/10/21/chartex" xmlns:cx3="http://schemas.microsoft.com/office/drawing/2016/5/9/chartex" xmlns:cx4="http://schemas.microsoft.com/office/drawing/2016/5/10/chartex" xmlns:cx5="http://schemas.microsoft.com/office/drawing/2016/5/11/chartex" xmlns:cx6="http://schemas.microsoft.com/office/drawing/2016/5/12/chartex" xmlns:cx7="http://schemas.microsoft.com/office/drawing/2016/5/13/chartex" xmlns:cx8="http://schemas.microsoft.com/office/drawing/2016/5/14/chartex" xmlns:mc="http://schemas.openxmlformats.org/markup-compatibility/2006" xmlns:aink="http://schemas.microsoft.com/office/drawing/2016/ink" xmlns:am3d="http://schemas.microsoft.com/office/drawing/2017/model3d" xmlns:o="urn:schemas-microsoft-com:office:office" xmlns:r="http://schemas.openxmlformats.org/officeDocument/2006/relationships" xmlns:m="http://schemas.openxmlformats.org/officeDocument/2006/math" xmlns:v="urn:schemas-microsoft-com:vml" xmlns:wp14="http://schemas.microsoft.com/office/word/2010/wordprocessingDrawing" xmlns:wp="http://schemas.openxmlformats.org/drawingml/2006/wordprocessingDrawing" xmlns:w10="urn:schemas-microsoft-com:office:word" xmlns:w="http://schemas.openxmlformats.org/wordprocessingml/2006/main" xmlns:w14="http://schemas.microsoft.com/office/word/2010/wordml" xmlns:w15="http://schemas.microsoft.com/office/word/2012/wordml" xmlns:w16cid="http://schemas.microsoft.com/office/word/2016/wordml/cid" xmlns:w16se="http://schemas.microsoft.com/office/word/2015/wordml/symex" xmlns:wpg="http://schemas.microsoft.com/office/word/2010/wordprocessingGroup" xmlns:wpi="http://schemas.microsoft.com/office/word/2010/wordprocessingInk" xmlns:wne="http://schemas.microsoft.com/office/word/2006/wordml" xmlns:wps="http://schemas.microsoft.com/office/word/2010/wordprocessingShape" mc:Ignorable="w14 w15 w16se w16cid wp14">
+<w:endnotes xmlns:wpc="http://schemas.microsoft.com/office/word/2010/wordprocessingCanvas" xmlns:cx="http://schemas.microsoft.com/office/drawing/2014/chartex" xmlns:cx1="http://schemas.microsoft.com/office/drawing/2015/9/8/chartex" xmlns:cx2="http://schemas.microsoft.com/office/drawing/2015/10/21/chartex" xmlns:cx3="http://schemas.microsoft.com/office/drawing/2016/5/9/chartex" xmlns:cx4="http://schemas.microsoft.com/office/drawing/2016/5/10/chartex" xmlns:cx5="http://schemas.microsoft.com/office/drawing/2016/5/11/chartex" xmlns:cx6="http://schemas.microsoft.com/office/drawing/2016/5/12/chartex" xmlns:cx7="http://schemas.microsoft.com/office/drawing/2016/5/13/chartex" xmlns:cx8="http://schemas.microsoft.com/office/drawing/2016/5/14/chartex" xmlns:mc="http://schemas.openxmlformats.org/markup-compatibility/2006" xmlns:aink="http://schemas.microsoft.com/office/drawing/2016/ink" xmlns:am3d="http://schemas.microsoft.com/office/drawing/2017/model3d" xmlns:o="urn:schemas-microsoft-com:office:office" xmlns:r="http://schemas.openxmlformats.org/officeDocument/2006/relationships" xmlns:m="http://schemas.openxmlformats.org/officeDocument/2006/math" xmlns:v="urn:schemas-microsoft-com:vml" xmlns:wp14="http://schemas.microsoft.com/office/word/2010/wordprocessingDrawing" xmlns:wp="http://schemas.openxmlformats.org/drawingml/2006/wordprocessingDrawing" xmlns:w10="urn:schemas-microsoft-com:office:word" xmlns:w="http://schemas.openxmlformats.org/wordprocessingml/2006/main" xmlns:w14="http://schemas.microsoft.com/office/word/2010/wordml" xmlns:w15="http://schemas.microsoft.com/office/word/2012/wordml" xmlns:w16cex="http://schemas.microsoft.com/office/word/2018/wordml/cex" xmlns:w16cid="http://schemas.microsoft.com/office/word/2016/wordml/cid" xmlns:w16="http://schemas.microsoft.com/office/word/2018/wordml" xmlns:w16se="http://schemas.microsoft.com/office/word/2015/wordml/symex" xmlns:wpg="http://schemas.microsoft.com/office/word/2010/wordprocessingGroup" xmlns:wpi="http://schemas.microsoft.com/office/word/2010/wordprocessingInk" xmlns:wne="http://schemas.microsoft.com/office/word/2006/wordml" xmlns:wps="http://schemas.microsoft.com/office/word/2010/wordprocessingShape" mc:Ignorable="w14 w15 w16se w16cid w16 w16cex wp14">
   <w:endnote w:type="separator" w:id="-1">
     <w:p>
       <w:pPr>
@@ -19549,7 +19876,7 @@
 </file>
 
 <file path=word/footer1.xml><?xml version="1.0" encoding="utf-8"?>
-<w:ftr xmlns:wpc="http://schemas.microsoft.com/office/word/2010/wordprocessingCanvas" xmlns:cx="http://schemas.microsoft.com/office/drawing/2014/chartex" xmlns:cx1="http://schemas.microsoft.com/office/drawing/2015/9/8/chartex" xmlns:cx2="http://schemas.microsoft.com/office/drawing/2015/10/21/chartex" xmlns:cx3="http://schemas.microsoft.com/office/drawing/2016/5/9/chartex" xmlns:cx4="http://schemas.microsoft.com/office/drawing/2016/5/10/chartex" xmlns:cx5="http://schemas.microsoft.com/office/drawing/2016/5/11/chartex" xmlns:cx6="http://schemas.microsoft.com/office/drawing/2016/5/12/chartex" xmlns:cx7="http://schemas.microsoft.com/office/drawing/2016/5/13/chartex" xmlns:cx8="http://schemas.microsoft.com/office/drawing/2016/5/14/chartex" xmlns:mc="http://schemas.openxmlformats.org/markup-compatibility/2006" xmlns:aink="http://schemas.microsoft.com/office/drawing/2016/ink" xmlns:am3d="http://schemas.microsoft.com/office/drawing/2017/model3d" xmlns:o="urn:schemas-microsoft-com:office:office" xmlns:r="http://schemas.openxmlformats.org/officeDocument/2006/relationships" xmlns:m="http://schemas.openxmlformats.org/officeDocument/2006/math" xmlns:v="urn:schemas-microsoft-com:vml" xmlns:wp14="http://schemas.microsoft.com/office/word/2010/wordprocessingDrawing" xmlns:wp="http://schemas.openxmlformats.org/drawingml/2006/wordprocessingDrawing" xmlns:w10="urn:schemas-microsoft-com:office:word" xmlns:w="http://schemas.openxmlformats.org/wordprocessingml/2006/main" xmlns:w14="http://schemas.microsoft.com/office/word/2010/wordml" xmlns:w15="http://schemas.microsoft.com/office/word/2012/wordml" xmlns:w16cid="http://schemas.microsoft.com/office/word/2016/wordml/cid" xmlns:w16se="http://schemas.microsoft.com/office/word/2015/wordml/symex" xmlns:wpg="http://schemas.microsoft.com/office/word/2010/wordprocessingGroup" xmlns:wpi="http://schemas.microsoft.com/office/word/2010/wordprocessingInk" xmlns:wne="http://schemas.microsoft.com/office/word/2006/wordml" xmlns:wps="http://schemas.microsoft.com/office/word/2010/wordprocessingShape" mc:Ignorable="w14 w15 w16se w16cid wp14">
+<w:ftr xmlns:wpc="http://schemas.microsoft.com/office/word/2010/wordprocessingCanvas" xmlns:cx="http://schemas.microsoft.com/office/drawing/2014/chartex" xmlns:cx1="http://schemas.microsoft.com/office/drawing/2015/9/8/chartex" xmlns:cx2="http://schemas.microsoft.com/office/drawing/2015/10/21/chartex" xmlns:cx3="http://schemas.microsoft.com/office/drawing/2016/5/9/chartex" xmlns:cx4="http://schemas.microsoft.com/office/drawing/2016/5/10/chartex" xmlns:cx5="http://schemas.microsoft.com/office/drawing/2016/5/11/chartex" xmlns:cx6="http://schemas.microsoft.com/office/drawing/2016/5/12/chartex" xmlns:cx7="http://schemas.microsoft.com/office/drawing/2016/5/13/chartex" xmlns:cx8="http://schemas.microsoft.com/office/drawing/2016/5/14/chartex" xmlns:mc="http://schemas.openxmlformats.org/markup-compatibility/2006" xmlns:aink="http://schemas.microsoft.com/office/drawing/2016/ink" xmlns:am3d="http://schemas.microsoft.com/office/drawing/2017/model3d" xmlns:o="urn:schemas-microsoft-com:office:office" xmlns:r="http://schemas.openxmlformats.org/officeDocument/2006/relationships" xmlns:m="http://schemas.openxmlformats.org/officeDocument/2006/math" xmlns:v="urn:schemas-microsoft-com:vml" xmlns:wp14="http://schemas.microsoft.com/office/word/2010/wordprocessingDrawing" xmlns:wp="http://schemas.openxmlformats.org/drawingml/2006/wordprocessingDrawing" xmlns:w10="urn:schemas-microsoft-com:office:word" xmlns:w="http://schemas.openxmlformats.org/wordprocessingml/2006/main" xmlns:w14="http://schemas.microsoft.com/office/word/2010/wordml" xmlns:w15="http://schemas.microsoft.com/office/word/2012/wordml" xmlns:w16cex="http://schemas.microsoft.com/office/word/2018/wordml/cex" xmlns:w16cid="http://schemas.microsoft.com/office/word/2016/wordml/cid" xmlns:w16="http://schemas.microsoft.com/office/word/2018/wordml" xmlns:w16se="http://schemas.microsoft.com/office/word/2015/wordml/symex" xmlns:wpg="http://schemas.microsoft.com/office/word/2010/wordprocessingGroup" xmlns:wpi="http://schemas.microsoft.com/office/word/2010/wordprocessingInk" xmlns:wne="http://schemas.microsoft.com/office/word/2006/wordml" xmlns:wps="http://schemas.microsoft.com/office/word/2010/wordprocessingShape" mc:Ignorable="w14 w15 w16se w16cid w16 w16cex wp14">
   <w:p>
     <w:pPr>
       <w:pStyle w:val="Footer"/>
@@ -19626,7 +19953,7 @@
 </file>
 
 <file path=word/footer2.xml><?xml version="1.0" encoding="utf-8"?>
-<w:ftr xmlns:wpc="http://schemas.microsoft.com/office/word/2010/wordprocessingCanvas" xmlns:cx="http://schemas.microsoft.com/office/drawing/2014/chartex" xmlns:cx1="http://schemas.microsoft.com/office/drawing/2015/9/8/chartex" xmlns:cx2="http://schemas.microsoft.com/office/drawing/2015/10/21/chartex" xmlns:cx3="http://schemas.microsoft.com/office/drawing/2016/5/9/chartex" xmlns:cx4="http://schemas.microsoft.com/office/drawing/2016/5/10/chartex" xmlns:cx5="http://schemas.microsoft.com/office/drawing/2016/5/11/chartex" xmlns:cx6="http://schemas.microsoft.com/office/drawing/2016/5/12/chartex" xmlns:cx7="http://schemas.microsoft.com/office/drawing/2016/5/13/chartex" xmlns:cx8="http://schemas.microsoft.com/office/drawing/2016/5/14/chartex" xmlns:mc="http://schemas.openxmlformats.org/markup-compatibility/2006" xmlns:aink="http://schemas.microsoft.com/office/drawing/2016/ink" xmlns:am3d="http://schemas.microsoft.com/office/drawing/2017/model3d" xmlns:o="urn:schemas-microsoft-com:office:office" xmlns:r="http://schemas.openxmlformats.org/officeDocument/2006/relationships" xmlns:m="http://schemas.openxmlformats.org/officeDocument/2006/math" xmlns:v="urn:schemas-microsoft-com:vml" xmlns:wp14="http://schemas.microsoft.com/office/word/2010/wordprocessingDrawing" xmlns:wp="http://schemas.openxmlformats.org/drawingml/2006/wordprocessingDrawing" xmlns:w10="urn:schemas-microsoft-com:office:word" xmlns:w="http://schemas.openxmlformats.org/wordprocessingml/2006/main" xmlns:w14="http://schemas.microsoft.com/office/word/2010/wordml" xmlns:w15="http://schemas.microsoft.com/office/word/2012/wordml" xmlns:w16cid="http://schemas.microsoft.com/office/word/2016/wordml/cid" xmlns:w16se="http://schemas.microsoft.com/office/word/2015/wordml/symex" xmlns:wpg="http://schemas.microsoft.com/office/word/2010/wordprocessingGroup" xmlns:wpi="http://schemas.microsoft.com/office/word/2010/wordprocessingInk" xmlns:wne="http://schemas.microsoft.com/office/word/2006/wordml" xmlns:wps="http://schemas.microsoft.com/office/word/2010/wordprocessingShape" mc:Ignorable="w14 w15 w16se w16cid wp14">
+<w:ftr xmlns:wpc="http://schemas.microsoft.com/office/word/2010/wordprocessingCanvas" xmlns:cx="http://schemas.microsoft.com/office/drawing/2014/chartex" xmlns:cx1="http://schemas.microsoft.com/office/drawing/2015/9/8/chartex" xmlns:cx2="http://schemas.microsoft.com/office/drawing/2015/10/21/chartex" xmlns:cx3="http://schemas.microsoft.com/office/drawing/2016/5/9/chartex" xmlns:cx4="http://schemas.microsoft.com/office/drawing/2016/5/10/chartex" xmlns:cx5="http://schemas.microsoft.com/office/drawing/2016/5/11/chartex" xmlns:cx6="http://schemas.microsoft.com/office/drawing/2016/5/12/chartex" xmlns:cx7="http://schemas.microsoft.com/office/drawing/2016/5/13/chartex" xmlns:cx8="http://schemas.microsoft.com/office/drawing/2016/5/14/chartex" xmlns:mc="http://schemas.openxmlformats.org/markup-compatibility/2006" xmlns:aink="http://schemas.microsoft.com/office/drawing/2016/ink" xmlns:am3d="http://schemas.microsoft.com/office/drawing/2017/model3d" xmlns:o="urn:schemas-microsoft-com:office:office" xmlns:r="http://schemas.openxmlformats.org/officeDocument/2006/relationships" xmlns:m="http://schemas.openxmlformats.org/officeDocument/2006/math" xmlns:v="urn:schemas-microsoft-com:vml" xmlns:wp14="http://schemas.microsoft.com/office/word/2010/wordprocessingDrawing" xmlns:wp="http://schemas.openxmlformats.org/drawingml/2006/wordprocessingDrawing" xmlns:w10="urn:schemas-microsoft-com:office:word" xmlns:w="http://schemas.openxmlformats.org/wordprocessingml/2006/main" xmlns:w14="http://schemas.microsoft.com/office/word/2010/wordml" xmlns:w15="http://schemas.microsoft.com/office/word/2012/wordml" xmlns:w16cex="http://schemas.microsoft.com/office/word/2018/wordml/cex" xmlns:w16cid="http://schemas.microsoft.com/office/word/2016/wordml/cid" xmlns:w16="http://schemas.microsoft.com/office/word/2018/wordml" xmlns:w16se="http://schemas.microsoft.com/office/word/2015/wordml/symex" xmlns:wpg="http://schemas.microsoft.com/office/word/2010/wordprocessingGroup" xmlns:wpi="http://schemas.microsoft.com/office/word/2010/wordprocessingInk" xmlns:wne="http://schemas.microsoft.com/office/word/2006/wordml" xmlns:wps="http://schemas.microsoft.com/office/word/2010/wordprocessingShape" mc:Ignorable="w14 w15 w16se w16cid w16 w16cex wp14">
   <w:p>
     <w:pPr>
       <w:pStyle w:val="Footer"/>
@@ -19699,7 +20026,7 @@
 </file>
 
 <file path=word/footer3.xml><?xml version="1.0" encoding="utf-8"?>
-<w:ftr xmlns:wpc="http://schemas.microsoft.com/office/word/2010/wordprocessingCanvas" xmlns:cx="http://schemas.microsoft.com/office/drawing/2014/chartex" xmlns:cx1="http://schemas.microsoft.com/office/drawing/2015/9/8/chartex" xmlns:cx2="http://schemas.microsoft.com/office/drawing/2015/10/21/chartex" xmlns:cx3="http://schemas.microsoft.com/office/drawing/2016/5/9/chartex" xmlns:cx4="http://schemas.microsoft.com/office/drawing/2016/5/10/chartex" xmlns:cx5="http://schemas.microsoft.com/office/drawing/2016/5/11/chartex" xmlns:cx6="http://schemas.microsoft.com/office/drawing/2016/5/12/chartex" xmlns:cx7="http://schemas.microsoft.com/office/drawing/2016/5/13/chartex" xmlns:cx8="http://schemas.microsoft.com/office/drawing/2016/5/14/chartex" xmlns:mc="http://schemas.openxmlformats.org/markup-compatibility/2006" xmlns:aink="http://schemas.microsoft.com/office/drawing/2016/ink" xmlns:am3d="http://schemas.microsoft.com/office/drawing/2017/model3d" xmlns:o="urn:schemas-microsoft-com:office:office" xmlns:r="http://schemas.openxmlformats.org/officeDocument/2006/relationships" xmlns:m="http://schemas.openxmlformats.org/officeDocument/2006/math" xmlns:v="urn:schemas-microsoft-com:vml" xmlns:wp14="http://schemas.microsoft.com/office/word/2010/wordprocessingDrawing" xmlns:wp="http://schemas.openxmlformats.org/drawingml/2006/wordprocessingDrawing" xmlns:w10="urn:schemas-microsoft-com:office:word" xmlns:w="http://schemas.openxmlformats.org/wordprocessingml/2006/main" xmlns:w14="http://schemas.microsoft.com/office/word/2010/wordml" xmlns:w15="http://schemas.microsoft.com/office/word/2012/wordml" xmlns:w16cid="http://schemas.microsoft.com/office/word/2016/wordml/cid" xmlns:w16se="http://schemas.microsoft.com/office/word/2015/wordml/symex" xmlns:wpg="http://schemas.microsoft.com/office/word/2010/wordprocessingGroup" xmlns:wpi="http://schemas.microsoft.com/office/word/2010/wordprocessingInk" xmlns:wne="http://schemas.microsoft.com/office/word/2006/wordml" xmlns:wps="http://schemas.microsoft.com/office/word/2010/wordprocessingShape" mc:Ignorable="w14 w15 w16se w16cid wp14">
+<w:ftr xmlns:wpc="http://schemas.microsoft.com/office/word/2010/wordprocessingCanvas" xmlns:cx="http://schemas.microsoft.com/office/drawing/2014/chartex" xmlns:cx1="http://schemas.microsoft.com/office/drawing/2015/9/8/chartex" xmlns:cx2="http://schemas.microsoft.com/office/drawing/2015/10/21/chartex" xmlns:cx3="http://schemas.microsoft.com/office/drawing/2016/5/9/chartex" xmlns:cx4="http://schemas.microsoft.com/office/drawing/2016/5/10/chartex" xmlns:cx5="http://schemas.microsoft.com/office/drawing/2016/5/11/chartex" xmlns:cx6="http://schemas.microsoft.com/office/drawing/2016/5/12/chartex" xmlns:cx7="http://schemas.microsoft.com/office/drawing/2016/5/13/chartex" xmlns:cx8="http://schemas.microsoft.com/office/drawing/2016/5/14/chartex" xmlns:mc="http://schemas.openxmlformats.org/markup-compatibility/2006" xmlns:aink="http://schemas.microsoft.com/office/drawing/2016/ink" xmlns:am3d="http://schemas.microsoft.com/office/drawing/2017/model3d" xmlns:o="urn:schemas-microsoft-com:office:office" xmlns:r="http://schemas.openxmlformats.org/officeDocument/2006/relationships" xmlns:m="http://schemas.openxmlformats.org/officeDocument/2006/math" xmlns:v="urn:schemas-microsoft-com:vml" xmlns:wp14="http://schemas.microsoft.com/office/word/2010/wordprocessingDrawing" xmlns:wp="http://schemas.openxmlformats.org/drawingml/2006/wordprocessingDrawing" xmlns:w10="urn:schemas-microsoft-com:office:word" xmlns:w="http://schemas.openxmlformats.org/wordprocessingml/2006/main" xmlns:w14="http://schemas.microsoft.com/office/word/2010/wordml" xmlns:w15="http://schemas.microsoft.com/office/word/2012/wordml" xmlns:w16cex="http://schemas.microsoft.com/office/word/2018/wordml/cex" xmlns:w16cid="http://schemas.microsoft.com/office/word/2016/wordml/cid" xmlns:w16="http://schemas.microsoft.com/office/word/2018/wordml" xmlns:w16se="http://schemas.microsoft.com/office/word/2015/wordml/symex" xmlns:wpg="http://schemas.microsoft.com/office/word/2010/wordprocessingGroup" xmlns:wpi="http://schemas.microsoft.com/office/word/2010/wordprocessingInk" xmlns:wne="http://schemas.microsoft.com/office/word/2006/wordml" xmlns:wps="http://schemas.microsoft.com/office/word/2010/wordprocessingShape" mc:Ignorable="w14 w15 w16se w16cid w16 w16cex wp14">
   <w:p>
     <w:pPr>
       <w:pStyle w:val="Footer"/>
@@ -19778,7 +20105,7 @@
 </file>
 
 <file path=word/footnotes.xml><?xml version="1.0" encoding="utf-8"?>
-<w:footnotes xmlns:wpc="http://schemas.microsoft.com/office/word/2010/wordprocessingCanvas" xmlns:cx="http://schemas.microsoft.com/office/drawing/2014/chartex" xmlns:cx1="http://schemas.microsoft.com/office/drawing/2015/9/8/chartex" xmlns:cx2="http://schemas.microsoft.com/office/drawing/2015/10/21/chartex" xmlns:cx3="http://schemas.microsoft.com/office/drawing/2016/5/9/chartex" xmlns:cx4="http://schemas.microsoft.com/office/drawing/2016/5/10/chartex" xmlns:cx5="http://schemas.microsoft.com/office/drawing/2016/5/11/chartex" xmlns:cx6="http://schemas.microsoft.com/office/drawing/2016/5/12/chartex" xmlns:cx7="http://schemas.microsoft.com/office/drawing/2016/5/13/chartex" xmlns:cx8="http://schemas.microsoft.com/office/drawing/2016/5/14/chartex" xmlns:mc="http://schemas.openxmlformats.org/markup-compatibility/2006" xmlns:aink="http://schemas.microsoft.com/office/drawing/2016/ink" xmlns:am3d="http://schemas.microsoft.com/office/drawing/2017/model3d" xmlns:o="urn:schemas-microsoft-com:office:office" xmlns:r="http://schemas.openxmlformats.org/officeDocument/2006/relationships" xmlns:m="http://schemas.openxmlformats.org/officeDocument/2006/math" xmlns:v="urn:schemas-microsoft-com:vml" xmlns:wp14="http://schemas.microsoft.com/office/word/2010/wordprocessingDrawing" xmlns:wp="http://schemas.openxmlformats.org/drawingml/2006/wordprocessingDrawing" xmlns:w10="urn:schemas-microsoft-com:office:word" xmlns:w="http://schemas.openxmlformats.org/wordprocessingml/2006/main" xmlns:w14="http://schemas.microsoft.com/office/word/2010/wordml" xmlns:w15="http://schemas.microsoft.com/office/word/2012/wordml" xmlns:w16cid="http://schemas.microsoft.com/office/word/2016/wordml/cid" xmlns:w16se="http://schemas.microsoft.com/office/word/2015/wordml/symex" xmlns:wpg="http://schemas.microsoft.com/office/word/2010/wordprocessingGroup" xmlns:wpi="http://schemas.microsoft.com/office/word/2010/wordprocessingInk" xmlns:wne="http://schemas.microsoft.com/office/word/2006/wordml" xmlns:wps="http://schemas.microsoft.com/office/word/2010/wordprocessingShape" mc:Ignorable="w14 w15 w16se w16cid wp14">
+<w:footnotes xmlns:wpc="http://schemas.microsoft.com/office/word/2010/wordprocessingCanvas" xmlns:cx="http://schemas.microsoft.com/office/drawing/2014/chartex" xmlns:cx1="http://schemas.microsoft.com/office/drawing/2015/9/8/chartex" xmlns:cx2="http://schemas.microsoft.com/office/drawing/2015/10/21/chartex" xmlns:cx3="http://schemas.microsoft.com/office/drawing/2016/5/9/chartex" xmlns:cx4="http://schemas.microsoft.com/office/drawing/2016/5/10/chartex" xmlns:cx5="http://schemas.microsoft.com/office/drawing/2016/5/11/chartex" xmlns:cx6="http://schemas.microsoft.com/office/drawing/2016/5/12/chartex" xmlns:cx7="http://schemas.microsoft.com/office/drawing/2016/5/13/chartex" xmlns:cx8="http://schemas.microsoft.com/office/drawing/2016/5/14/chartex" xmlns:mc="http://schemas.openxmlformats.org/markup-compatibility/2006" xmlns:aink="http://schemas.microsoft.com/office/drawing/2016/ink" xmlns:am3d="http://schemas.microsoft.com/office/drawing/2017/model3d" xmlns:o="urn:schemas-microsoft-com:office:office" xmlns:r="http://schemas.openxmlformats.org/officeDocument/2006/relationships" xmlns:m="http://schemas.openxmlformats.org/officeDocument/2006/math" xmlns:v="urn:schemas-microsoft-com:vml" xmlns:wp14="http://schemas.microsoft.com/office/word/2010/wordprocessingDrawing" xmlns:wp="http://schemas.openxmlformats.org/drawingml/2006/wordprocessingDrawing" xmlns:w10="urn:schemas-microsoft-com:office:word" xmlns:w="http://schemas.openxmlformats.org/wordprocessingml/2006/main" xmlns:w14="http://schemas.microsoft.com/office/word/2010/wordml" xmlns:w15="http://schemas.microsoft.com/office/word/2012/wordml" xmlns:w16cex="http://schemas.microsoft.com/office/word/2018/wordml/cex" xmlns:w16cid="http://schemas.microsoft.com/office/word/2016/wordml/cid" xmlns:w16="http://schemas.microsoft.com/office/word/2018/wordml" xmlns:w16se="http://schemas.microsoft.com/office/word/2015/wordml/symex" xmlns:wpg="http://schemas.microsoft.com/office/word/2010/wordprocessingGroup" xmlns:wpi="http://schemas.microsoft.com/office/word/2010/wordprocessingInk" xmlns:wne="http://schemas.microsoft.com/office/word/2006/wordml" xmlns:wps="http://schemas.microsoft.com/office/word/2010/wordprocessingShape" mc:Ignorable="w14 w15 w16se w16cid w16 w16cex wp14">
   <w:footnote w:type="separator" w:id="-1">
     <w:p>
       <w:pPr>
@@ -19805,7 +20132,7 @@
 </file>
 
 <file path=word/header1.xml><?xml version="1.0" encoding="utf-8"?>
-<w:hdr xmlns:wpc="http://schemas.microsoft.com/office/word/2010/wordprocessingCanvas" xmlns:cx="http://schemas.microsoft.com/office/drawing/2014/chartex" xmlns:cx1="http://schemas.microsoft.com/office/drawing/2015/9/8/chartex" xmlns:cx2="http://schemas.microsoft.com/office/drawing/2015/10/21/chartex" xmlns:cx3="http://schemas.microsoft.com/office/drawing/2016/5/9/chartex" xmlns:cx4="http://schemas.microsoft.com/office/drawing/2016/5/10/chartex" xmlns:cx5="http://schemas.microsoft.com/office/drawing/2016/5/11/chartex" xmlns:cx6="http://schemas.microsoft.com/office/drawing/2016/5/12/chartex" xmlns:cx7="http://schemas.microsoft.com/office/drawing/2016/5/13/chartex" xmlns:cx8="http://schemas.microsoft.com/office/drawing/2016/5/14/chartex" xmlns:mc="http://schemas.openxmlformats.org/markup-compatibility/2006" xmlns:aink="http://schemas.microsoft.com/office/drawing/2016/ink" xmlns:am3d="http://schemas.microsoft.com/office/drawing/2017/model3d" xmlns:o="urn:schemas-microsoft-com:office:office" xmlns:r="http://schemas.openxmlformats.org/officeDocument/2006/relationships" xmlns:m="http://schemas.openxmlformats.org/officeDocument/2006/math" xmlns:v="urn:schemas-microsoft-com:vml" xmlns:wp14="http://schemas.microsoft.com/office/word/2010/wordprocessingDrawing" xmlns:wp="http://schemas.openxmlformats.org/drawingml/2006/wordprocessingDrawing" xmlns:w10="urn:schemas-microsoft-com:office:word" xmlns:w="http://schemas.openxmlformats.org/wordprocessingml/2006/main" xmlns:w14="http://schemas.microsoft.com/office/word/2010/wordml" xmlns:w15="http://schemas.microsoft.com/office/word/2012/wordml" xmlns:w16cid="http://schemas.microsoft.com/office/word/2016/wordml/cid" xmlns:w16se="http://schemas.microsoft.com/office/word/2015/wordml/symex" xmlns:wpg="http://schemas.microsoft.com/office/word/2010/wordprocessingGroup" xmlns:wpi="http://schemas.microsoft.com/office/word/2010/wordprocessingInk" xmlns:wne="http://schemas.microsoft.com/office/word/2006/wordml" xmlns:wps="http://schemas.microsoft.com/office/word/2010/wordprocessingShape" mc:Ignorable="w14 w15 w16se w16cid wp14">
+<w:hdr xmlns:wpc="http://schemas.microsoft.com/office/word/2010/wordprocessingCanvas" xmlns:cx="http://schemas.microsoft.com/office/drawing/2014/chartex" xmlns:cx1="http://schemas.microsoft.com/office/drawing/2015/9/8/chartex" xmlns:cx2="http://schemas.microsoft.com/office/drawing/2015/10/21/chartex" xmlns:cx3="http://schemas.microsoft.com/office/drawing/2016/5/9/chartex" xmlns:cx4="http://schemas.microsoft.com/office/drawing/2016/5/10/chartex" xmlns:cx5="http://schemas.microsoft.com/office/drawing/2016/5/11/chartex" xmlns:cx6="http://schemas.microsoft.com/office/drawing/2016/5/12/chartex" xmlns:cx7="http://schemas.microsoft.com/office/drawing/2016/5/13/chartex" xmlns:cx8="http://schemas.microsoft.com/office/drawing/2016/5/14/chartex" xmlns:mc="http://schemas.openxmlformats.org/markup-compatibility/2006" xmlns:aink="http://schemas.microsoft.com/office/drawing/2016/ink" xmlns:am3d="http://schemas.microsoft.com/office/drawing/2017/model3d" xmlns:o="urn:schemas-microsoft-com:office:office" xmlns:r="http://schemas.openxmlformats.org/officeDocument/2006/relationships" xmlns:m="http://schemas.openxmlformats.org/officeDocument/2006/math" xmlns:v="urn:schemas-microsoft-com:vml" xmlns:wp14="http://schemas.microsoft.com/office/word/2010/wordprocessingDrawing" xmlns:wp="http://schemas.openxmlformats.org/drawingml/2006/wordprocessingDrawing" xmlns:w10="urn:schemas-microsoft-com:office:word" xmlns:w="http://schemas.openxmlformats.org/wordprocessingml/2006/main" xmlns:w14="http://schemas.microsoft.com/office/word/2010/wordml" xmlns:w15="http://schemas.microsoft.com/office/word/2012/wordml" xmlns:w16cex="http://schemas.microsoft.com/office/word/2018/wordml/cex" xmlns:w16cid="http://schemas.microsoft.com/office/word/2016/wordml/cid" xmlns:w16="http://schemas.microsoft.com/office/word/2018/wordml" xmlns:w16se="http://schemas.microsoft.com/office/word/2015/wordml/symex" xmlns:wpg="http://schemas.microsoft.com/office/word/2010/wordprocessingGroup" xmlns:wpi="http://schemas.microsoft.com/office/word/2010/wordprocessingInk" xmlns:wne="http://schemas.microsoft.com/office/word/2006/wordml" xmlns:wps="http://schemas.microsoft.com/office/word/2010/wordprocessingShape" mc:Ignorable="w14 w15 w16se w16cid w16 w16cex wp14">
   <w:p>
     <w:pPr>
       <w:jc w:val="center"/>
@@ -19829,7 +20156,7 @@
 </file>
 
 <file path=word/numbering.xml><?xml version="1.0" encoding="utf-8"?>
-<w:numbering xmlns:wpc="http://schemas.microsoft.com/office/word/2010/wordprocessingCanvas" xmlns:cx="http://schemas.microsoft.com/office/drawing/2014/chartex" xmlns:cx1="http://schemas.microsoft.com/office/drawing/2015/9/8/chartex" xmlns:cx2="http://schemas.microsoft.com/office/drawing/2015/10/21/chartex" xmlns:cx3="http://schemas.microsoft.com/office/drawing/2016/5/9/chartex" xmlns:cx4="http://schemas.microsoft.com/office/drawing/2016/5/10/chartex" xmlns:cx5="http://schemas.microsoft.com/office/drawing/2016/5/11/chartex" xmlns:cx6="http://schemas.microsoft.com/office/drawing/2016/5/12/chartex" xmlns:cx7="http://schemas.microsoft.com/office/drawing/2016/5/13/chartex" xmlns:cx8="http://schemas.microsoft.com/office/drawing/2016/5/14/chartex" xmlns:mc="http://schemas.openxmlformats.org/markup-compatibility/2006" xmlns:aink="http://schemas.microsoft.com/office/drawing/2016/ink" xmlns:am3d="http://schemas.microsoft.com/office/drawing/2017/model3d" xmlns:o="urn:schemas-microsoft-com:office:office" xmlns:r="http://schemas.openxmlformats.org/officeDocument/2006/relationships" xmlns:m="http://schemas.openxmlformats.org/officeDocument/2006/math" xmlns:v="urn:schemas-microsoft-com:vml" xmlns:wp14="http://schemas.microsoft.com/office/word/2010/wordprocessingDrawing" xmlns:wp="http://schemas.openxmlformats.org/drawingml/2006/wordprocessingDrawing" xmlns:w10="urn:schemas-microsoft-com:office:word" xmlns:w="http://schemas.openxmlformats.org/wordprocessingml/2006/main" xmlns:w14="http://schemas.microsoft.com/office/word/2010/wordml" xmlns:w15="http://schemas.microsoft.com/office/word/2012/wordml" xmlns:w16cid="http://schemas.microsoft.com/office/word/2016/wordml/cid" xmlns:w16se="http://schemas.microsoft.com/office/word/2015/wordml/symex" xmlns:wpg="http://schemas.microsoft.com/office/word/2010/wordprocessingGroup" xmlns:wpi="http://schemas.microsoft.com/office/word/2010/wordprocessingInk" xmlns:wne="http://schemas.microsoft.com/office/word/2006/wordml" xmlns:wps="http://schemas.microsoft.com/office/word/2010/wordprocessingShape" mc:Ignorable="w14 w15 w16se w16cid wp14">
+<w:numbering xmlns:wpc="http://schemas.microsoft.com/office/word/2010/wordprocessingCanvas" xmlns:cx="http://schemas.microsoft.com/office/drawing/2014/chartex" xmlns:cx1="http://schemas.microsoft.com/office/drawing/2015/9/8/chartex" xmlns:cx2="http://schemas.microsoft.com/office/drawing/2015/10/21/chartex" xmlns:cx3="http://schemas.microsoft.com/office/drawing/2016/5/9/chartex" xmlns:cx4="http://schemas.microsoft.com/office/drawing/2016/5/10/chartex" xmlns:cx5="http://schemas.microsoft.com/office/drawing/2016/5/11/chartex" xmlns:cx6="http://schemas.microsoft.com/office/drawing/2016/5/12/chartex" xmlns:cx7="http://schemas.microsoft.com/office/drawing/2016/5/13/chartex" xmlns:cx8="http://schemas.microsoft.com/office/drawing/2016/5/14/chartex" xmlns:mc="http://schemas.openxmlformats.org/markup-compatibility/2006" xmlns:aink="http://schemas.microsoft.com/office/drawing/2016/ink" xmlns:am3d="http://schemas.microsoft.com/office/drawing/2017/model3d" xmlns:o="urn:schemas-microsoft-com:office:office" xmlns:r="http://schemas.openxmlformats.org/officeDocument/2006/relationships" xmlns:m="http://schemas.openxmlformats.org/officeDocument/2006/math" xmlns:v="urn:schemas-microsoft-com:vml" xmlns:wp14="http://schemas.microsoft.com/office/word/2010/wordprocessingDrawing" xmlns:wp="http://schemas.openxmlformats.org/drawingml/2006/wordprocessingDrawing" xmlns:w10="urn:schemas-microsoft-com:office:word" xmlns:w="http://schemas.openxmlformats.org/wordprocessingml/2006/main" xmlns:w14="http://schemas.microsoft.com/office/word/2010/wordml" xmlns:w15="http://schemas.microsoft.com/office/word/2012/wordml" xmlns:w16cex="http://schemas.microsoft.com/office/word/2018/wordml/cex" xmlns:w16cid="http://schemas.microsoft.com/office/word/2016/wordml/cid" xmlns:w16="http://schemas.microsoft.com/office/word/2018/wordml" xmlns:w16se="http://schemas.microsoft.com/office/word/2015/wordml/symex" xmlns:wpg="http://schemas.microsoft.com/office/word/2010/wordprocessingGroup" xmlns:wpi="http://schemas.microsoft.com/office/word/2010/wordprocessingInk" xmlns:wne="http://schemas.microsoft.com/office/word/2006/wordml" xmlns:wps="http://schemas.microsoft.com/office/word/2010/wordprocessingShape" mc:Ignorable="w14 w15 w16se w16cid w16 w16cex wp14">
   <w:abstractNum w:abstractNumId="0" w15:restartNumberingAfterBreak="0">
     <w:nsid w:val="050F42C4"/>
     <w:multiLevelType w:val="multilevel"/>
@@ -25028,7 +25355,7 @@
 </file>
 
 <file path=word/styles.xml><?xml version="1.0" encoding="utf-8"?>
-<w:styles xmlns:mc="http://schemas.openxmlformats.org/markup-compatibility/2006" xmlns:r="http://schemas.openxmlformats.org/officeDocument/2006/relationships" xmlns:w="http://schemas.openxmlformats.org/wordprocessingml/2006/main" xmlns:w14="http://schemas.microsoft.com/office/word/2010/wordml" xmlns:w15="http://schemas.microsoft.com/office/word/2012/wordml" xmlns:w16cid="http://schemas.microsoft.com/office/word/2016/wordml/cid" xmlns:w16se="http://schemas.microsoft.com/office/word/2015/wordml/symex" mc:Ignorable="w14 w15 w16se w16cid">
+<w:styles xmlns:mc="http://schemas.openxmlformats.org/markup-compatibility/2006" xmlns:r="http://schemas.openxmlformats.org/officeDocument/2006/relationships" xmlns:w="http://schemas.openxmlformats.org/wordprocessingml/2006/main" xmlns:w14="http://schemas.microsoft.com/office/word/2010/wordml" xmlns:w15="http://schemas.microsoft.com/office/word/2012/wordml" xmlns:w16cex="http://schemas.microsoft.com/office/word/2018/wordml/cex" xmlns:w16cid="http://schemas.microsoft.com/office/word/2016/wordml/cid" xmlns:w16="http://schemas.microsoft.com/office/word/2018/wordml" xmlns:w16se="http://schemas.microsoft.com/office/word/2015/wordml/symex" mc:Ignorable="w14 w15 w16se w16cid w16 w16cex">
   <w:docDefaults>
     <w:rPrDefault>
       <w:rPr>
@@ -25044,7 +25371,7 @@
       </w:pPr>
     </w:pPrDefault>
   </w:docDefaults>
-  <w:latentStyles w:defLockedState="0" w:defUIPriority="99" w:defSemiHidden="0" w:defUnhideWhenUsed="0" w:defQFormat="0" w:count="375">
+  <w:latentStyles w:defLockedState="0" w:defUIPriority="99" w:defSemiHidden="0" w:defUnhideWhenUsed="0" w:defQFormat="0" w:count="376">
     <w:lsdException w:name="Normal" w:uiPriority="0" w:qFormat="1"/>
     <w:lsdException w:name="heading 1" w:uiPriority="9" w:qFormat="1"/>
     <w:lsdException w:name="heading 2" w:semiHidden="1" w:uiPriority="0" w:unhideWhenUsed="1" w:qFormat="1"/>
@@ -25150,7 +25477,6 @@
     <w:lsdException w:name="HTML Sample" w:semiHidden="1" w:unhideWhenUsed="1"/>
     <w:lsdException w:name="HTML Typewriter" w:semiHidden="1" w:unhideWhenUsed="1"/>
     <w:lsdException w:name="HTML Variable" w:semiHidden="1" w:unhideWhenUsed="1"/>
-    <w:lsdException w:name="Normal Table" w:semiHidden="1" w:unhideWhenUsed="1"/>
     <w:lsdException w:name="annotation subject" w:semiHidden="1" w:unhideWhenUsed="1"/>
     <w:lsdException w:name="No List" w:semiHidden="1" w:unhideWhenUsed="1"/>
     <w:lsdException w:name="Outline List 1" w:semiHidden="1" w:unhideWhenUsed="1"/>
@@ -25197,10 +25523,8 @@
     <w:lsdException w:name="Table Subtle 2" w:semiHidden="1" w:unhideWhenUsed="1"/>
     <w:lsdException w:name="Table Web 1" w:semiHidden="1" w:unhideWhenUsed="1"/>
     <w:lsdException w:name="Table Web 2" w:semiHidden="1" w:unhideWhenUsed="1"/>
-    <w:lsdException w:name="Table Web 3" w:semiHidden="1" w:unhideWhenUsed="1"/>
     <w:lsdException w:name="Balloon Text" w:semiHidden="1" w:unhideWhenUsed="1"/>
     <w:lsdException w:name="Table Grid" w:uiPriority="59"/>
-    <w:lsdException w:name="Table Theme" w:semiHidden="1" w:unhideWhenUsed="1"/>
     <w:lsdException w:name="Placeholder Text" w:semiHidden="1"/>
     <w:lsdException w:name="No Spacing" w:uiPriority="1" w:qFormat="1"/>
     <w:lsdException w:name="Light Shading" w:uiPriority="60"/>
@@ -25420,6 +25744,7 @@
     <w:lsdException w:name="Smart Hyperlink" w:semiHidden="1" w:unhideWhenUsed="1"/>
     <w:lsdException w:name="Hashtag" w:semiHidden="1" w:unhideWhenUsed="1"/>
     <w:lsdException w:name="Unresolved Mention" w:semiHidden="1" w:unhideWhenUsed="1"/>
+    <w:lsdException w:name="Smart Link" w:semiHidden="1" w:unhideWhenUsed="1"/>
   </w:latentStyles>
   <w:style w:type="paragraph" w:default="1" w:styleId="Normal">
     <w:name w:val="Normal"/>
@@ -25672,6 +25997,7 @@
   <w:style w:type="character" w:default="1" w:styleId="DefaultParagraphFont">
     <w:name w:val="Default Paragraph Font"/>
     <w:uiPriority w:val="1"/>
+    <w:semiHidden/>
     <w:unhideWhenUsed/>
   </w:style>
   <w:style w:type="table" w:default="1" w:styleId="TableNormal">

</xml_diff>

<commit_message>
updated forms to be synomonus accros manuals for 'manual change requrest'
</commit_message>
<xml_diff>
--- a/DPM/Alta Avionics DPM.docx
+++ b/DPM/Alta Avionics DPM.docx
@@ -6353,10 +6353,10 @@
         <w:t xml:space="preserve">The General Manager will be notified by a department supervisor in the event this manual is not current, and valid for that department’s use, and will identify needed changes using form </w:t>
       </w:r>
       <w:r>
-        <w:rPr>
-          <w:highlight w:val="green"/>
-        </w:rPr>
-        <w:t>KA-10 (Manual Change Request).</w:t>
+        <w:t>AA-MCR</w:t>
+      </w:r>
+      <w:r>
+        <w:t xml:space="preserve"> (Manual Change Request).</w:t>
       </w:r>
       <w:r>
         <w:t xml:space="preserve"> A sample of this form is found in the Forms Manual. The General Manager will have the revisions found necessary, produced in a final form. The revisions will be submitted to the CHDO (Certificate Holding District Office) so they may have a copy on file. The FAA Coordinator will revise manuals as required, and explain the revisions to all employees. An entry into each employee’s training record will be added after each employee has been trained to verify and acknowledge the understating of each revision. Upon approval by an authorized Repair Station representative, the repair station will commence operating within the guidelines of the new revision. The “List of Effective Pages” will reflect the Approval/Acceptance of the current revision. A file will be maintained, showing on a continuous basis, the disposition of each manual change. The CHDO will be notified each time a revision to this manual is needed. Revised areas will be identified by a vertical bar in the margin.</w:t>
@@ -13142,11 +13142,21 @@
       <w:r>
         <w:t xml:space="preserve">Table </w:t>
       </w:r>
-      <w:fldSimple w:instr=" SEQ Table \* ARABIC ">
-        <w:r>
-          <w:t>1</w:t>
-        </w:r>
-      </w:fldSimple>
+      <w:r>
+        <w:fldChar w:fldCharType="begin"/>
+      </w:r>
+      <w:r>
+        <w:instrText xml:space="preserve"> SEQ Table \* ARABIC </w:instrText>
+      </w:r>
+      <w:r>
+        <w:fldChar w:fldCharType="separate"/>
+      </w:r>
+      <w:r>
+        <w:t>1</w:t>
+      </w:r>
+      <w:r>
+        <w:fldChar w:fldCharType="end"/>
+      </w:r>
       <w:r>
         <w:t xml:space="preserve"> </w:t>
       </w:r>
@@ -25477,6 +25487,7 @@
     <w:lsdException w:name="HTML Sample" w:semiHidden="1" w:unhideWhenUsed="1"/>
     <w:lsdException w:name="HTML Typewriter" w:semiHidden="1" w:unhideWhenUsed="1"/>
     <w:lsdException w:name="HTML Variable" w:semiHidden="1" w:unhideWhenUsed="1"/>
+    <w:lsdException w:name="Normal Table" w:semiHidden="1" w:unhideWhenUsed="1"/>
     <w:lsdException w:name="annotation subject" w:semiHidden="1" w:unhideWhenUsed="1"/>
     <w:lsdException w:name="No List" w:semiHidden="1" w:unhideWhenUsed="1"/>
     <w:lsdException w:name="Outline List 1" w:semiHidden="1" w:unhideWhenUsed="1"/>
@@ -25523,8 +25534,10 @@
     <w:lsdException w:name="Table Subtle 2" w:semiHidden="1" w:unhideWhenUsed="1"/>
     <w:lsdException w:name="Table Web 1" w:semiHidden="1" w:unhideWhenUsed="1"/>
     <w:lsdException w:name="Table Web 2" w:semiHidden="1" w:unhideWhenUsed="1"/>
+    <w:lsdException w:name="Table Web 3" w:semiHidden="1" w:unhideWhenUsed="1"/>
     <w:lsdException w:name="Balloon Text" w:semiHidden="1" w:unhideWhenUsed="1"/>
     <w:lsdException w:name="Table Grid" w:uiPriority="59"/>
+    <w:lsdException w:name="Table Theme" w:semiHidden="1" w:unhideWhenUsed="1"/>
     <w:lsdException w:name="Placeholder Text" w:semiHidden="1"/>
     <w:lsdException w:name="No Spacing" w:uiPriority="1" w:qFormat="1"/>
     <w:lsdException w:name="Light Shading" w:uiPriority="60"/>

</xml_diff>

<commit_message>
major changes to all files continuity and other edits for initial CRS achieval
</commit_message>
<xml_diff>
--- a/DPM/Alta Avionics DPM.docx
+++ b/DPM/Alta Avionics DPM.docx
@@ -183,15 +183,13 @@
         </w:rPr>
         <w:t xml:space="preserve">CRS# </w:t>
       </w:r>
-      <w:proofErr w:type="spellStart"/>
       <w:r>
         <w:rPr>
           <w:b/>
           <w:sz w:val="36"/>
         </w:rPr>
-        <w:t>xxxxxxx</w:t>
-      </w:r>
-      <w:proofErr w:type="spellEnd"/>
+        <w:t>TBD</w:t>
+      </w:r>
     </w:p>
     <w:p>
       <w:pPr>
@@ -7090,11 +7088,13 @@
         </w:numPr>
         <w:rPr>
           <w:color w:val="000000"/>
-        </w:rPr>
-      </w:pPr>
-      <w:r>
-        <w:rPr>
-          <w:color w:val="000000"/>
+          <w:highlight w:val="green"/>
+        </w:rPr>
+      </w:pPr>
+      <w:r>
+        <w:rPr>
+          <w:color w:val="000000"/>
+          <w:highlight w:val="green"/>
         </w:rPr>
         <w:t>Initiate Installation Inspection Checklist, Form KA-INSTALL.</w:t>
       </w:r>
@@ -7148,7 +7148,19 @@
         <w:rPr>
           <w:color w:val="000000"/>
         </w:rPr>
-        <w:t>Preliminary Inspection block on Work Traveler (K-03.2). Generate additional travelers, as</w:t>
+        <w:t>Preliminary Inspection block on</w:t>
+      </w:r>
+      <w:r>
+        <w:rPr>
+          <w:color w:val="000000"/>
+        </w:rPr>
+        <w:t xml:space="preserve"> AA-WO</w:t>
+      </w:r>
+      <w:r>
+        <w:rPr>
+          <w:color w:val="000000"/>
+        </w:rPr>
+        <w:t>. Generate additional travelers, as</w:t>
       </w:r>
       <w:r>
         <w:rPr>
@@ -7577,14 +7589,14 @@
     <w:p>
       <w:pPr>
         <w:pStyle w:val="ListParagraph"/>
-        <w:numPr>
-          <w:ilvl w:val="0"/>
-          <w:numId w:val="9"/>
-        </w:numPr>
-        <w:rPr>
-          <w:color w:val="000000"/>
-        </w:rPr>
-      </w:pPr>
+        <w:ind w:left="360"/>
+        <w:rPr>
+          <w:color w:val="000000"/>
+        </w:rPr>
+      </w:pPr>
+      <w:r>
+        <w:t>*</w:t>
+      </w:r>
       <w:r>
         <w:t>Samples of forms are found in the Forms Manual.</w:t>
       </w:r>
@@ -7721,21 +7733,26 @@
       <w:r>
         <w:rPr>
           <w:rFonts w:eastAsiaTheme="minorHAnsi"/>
-          <w:highlight w:val="green"/>
-        </w:rPr>
-        <w:t>Work Traveler (Form K-03.1)</w:t>
+        </w:rPr>
+        <w:t>Work Order AA-WO fill</w:t>
       </w:r>
       <w:r>
         <w:rPr>
           <w:rFonts w:eastAsiaTheme="minorHAnsi"/>
         </w:rPr>
-        <w:t xml:space="preserve"> </w:t>
+        <w:t xml:space="preserve"> the appropriate </w:t>
       </w:r>
       <w:r>
         <w:rPr>
           <w:rFonts w:eastAsiaTheme="minorHAnsi"/>
         </w:rPr>
-        <w:t>with the appropriate information filled in.</w:t>
+        <w:t xml:space="preserve">information </w:t>
+      </w:r>
+      <w:r>
+        <w:rPr>
+          <w:rFonts w:eastAsiaTheme="minorHAnsi"/>
+        </w:rPr>
+        <w:t>in.</w:t>
       </w:r>
     </w:p>
     <w:p>
@@ -7758,27 +7775,38 @@
       <w:r>
         <w:rPr>
           <w:rFonts w:eastAsiaTheme="minorHAnsi"/>
-          <w:highlight w:val="green"/>
-        </w:rPr>
-        <w:t>Form KA-9</w:t>
+        </w:rPr>
+        <w:t>A</w:t>
       </w:r>
       <w:r>
         <w:rPr>
           <w:rFonts w:eastAsiaTheme="minorHAnsi"/>
         </w:rPr>
-        <w:t>), will be attached to the appliance. Appliance will</w:t>
+        <w:t>A-</w:t>
       </w:r>
       <w:r>
         <w:rPr>
           <w:rFonts w:eastAsiaTheme="minorHAnsi"/>
         </w:rPr>
-        <w:t xml:space="preserve"> </w:t>
+        <w:t>ID</w:t>
       </w:r>
       <w:r>
         <w:rPr>
           <w:rFonts w:eastAsiaTheme="minorHAnsi"/>
         </w:rPr>
-        <w:t>then be enclosed in anti-static bag or other appropriate packaging along with Work Traveler.</w:t>
+        <w:t xml:space="preserve">), will be attached to the appliance. Appliance will then be enclosed in anti-static bag or other appropriate packaging along with </w:t>
+      </w:r>
+      <w:r>
+        <w:rPr>
+          <w:rFonts w:eastAsiaTheme="minorHAnsi"/>
+        </w:rPr>
+        <w:t>Work Order</w:t>
+      </w:r>
+      <w:r>
+        <w:rPr>
+          <w:rFonts w:eastAsiaTheme="minorHAnsi"/>
+        </w:rPr>
+        <w:t>.</w:t>
       </w:r>
     </w:p>
     <w:p>
@@ -7834,27 +7862,13 @@
         <w:rPr>
           <w:rFonts w:eastAsiaTheme="minorHAnsi"/>
         </w:rPr>
-        <w:t xml:space="preserve">Open a </w:t>
-      </w:r>
-      <w:proofErr w:type="gramStart"/>
+        <w:t>Open a Work Order</w:t>
+      </w:r>
       <w:r>
         <w:rPr>
           <w:rFonts w:eastAsiaTheme="minorHAnsi"/>
         </w:rPr>
-        <w:t>computer generated</w:t>
-      </w:r>
-      <w:proofErr w:type="gramEnd"/>
-      <w:r>
-        <w:rPr>
-          <w:rFonts w:eastAsiaTheme="minorHAnsi"/>
-        </w:rPr>
-        <w:t xml:space="preserve"> Work Order, and/or initiate a Work Traveler (Form K-03.1)</w:t>
-      </w:r>
-      <w:r>
-        <w:rPr>
-          <w:rFonts w:eastAsiaTheme="minorHAnsi"/>
-        </w:rPr>
-        <w:t xml:space="preserve"> </w:t>
+        <w:t xml:space="preserve">, </w:t>
       </w:r>
       <w:r>
         <w:rPr>
@@ -7878,7 +7892,19 @@
         <w:rPr>
           <w:rFonts w:eastAsiaTheme="minorHAnsi"/>
         </w:rPr>
-        <w:t>A blue and white ID tag (Form KA-9) will be attached to the appliance. Appliance will</w:t>
+        <w:t xml:space="preserve">A blue and white ID tag (Form </w:t>
+      </w:r>
+      <w:r>
+        <w:rPr>
+          <w:rFonts w:eastAsiaTheme="minorHAnsi"/>
+        </w:rPr>
+        <w:t>AA-ID</w:t>
+      </w:r>
+      <w:r>
+        <w:rPr>
+          <w:rFonts w:eastAsiaTheme="minorHAnsi"/>
+        </w:rPr>
+        <w:t>) will be attached to the appliance. Appliance will</w:t>
       </w:r>
       <w:r>
         <w:rPr>
@@ -7956,7 +7982,19 @@
         <w:rPr>
           <w:rFonts w:eastAsiaTheme="minorHAnsi"/>
         </w:rPr>
-        <w:t>appropriate section of Work Traveler, and initialing Preliminary Inspection block.</w:t>
+        <w:t xml:space="preserve">appropriate section of </w:t>
+      </w:r>
+      <w:r>
+        <w:rPr>
+          <w:rFonts w:eastAsiaTheme="minorHAnsi"/>
+        </w:rPr>
+        <w:t>Work Order</w:t>
+      </w:r>
+      <w:r>
+        <w:rPr>
+          <w:rFonts w:eastAsiaTheme="minorHAnsi"/>
+        </w:rPr>
+        <w:t>, and initialing Preliminary Inspection block.</w:t>
       </w:r>
     </w:p>
     <w:p>
@@ -7975,7 +8013,19 @@
         <w:rPr>
           <w:rFonts w:eastAsiaTheme="minorHAnsi"/>
         </w:rPr>
-        <w:t>Initialing preliminary inspection on work traveler may be accomplished by any</w:t>
+        <w:t xml:space="preserve">Initialing preliminary inspection on work </w:t>
+      </w:r>
+      <w:r>
+        <w:rPr>
+          <w:rFonts w:eastAsiaTheme="minorHAnsi"/>
+        </w:rPr>
+        <w:t>order</w:t>
+      </w:r>
+      <w:r>
+        <w:rPr>
+          <w:rFonts w:eastAsiaTheme="minorHAnsi"/>
+        </w:rPr>
+        <w:t xml:space="preserve"> may be accomplished by any</w:t>
       </w:r>
       <w:r>
         <w:rPr>
@@ -8176,7 +8226,13 @@
         <w:rPr>
           <w:rFonts w:eastAsiaTheme="minorHAnsi"/>
         </w:rPr>
-        <w:t>Bench In-Progress Inspections will be conducted, and initialed on the Work Traveler</w:t>
+        <w:t xml:space="preserve">Bench In-Progress Inspections will be conducted, and initialed on the </w:t>
+      </w:r>
+      <w:r>
+        <w:rPr>
+          <w:rFonts w:eastAsiaTheme="minorHAnsi"/>
+        </w:rPr>
+        <w:t>Work Order</w:t>
       </w:r>
       <w:r>
         <w:rPr>
@@ -8230,7 +8286,19 @@
         <w:rPr>
           <w:rFonts w:eastAsiaTheme="minorHAnsi"/>
         </w:rPr>
-        <w:t>on the Work Traveler in the appropriate area.</w:t>
+        <w:t xml:space="preserve">on the Work </w:t>
+      </w:r>
+      <w:r>
+        <w:rPr>
+          <w:rFonts w:eastAsiaTheme="minorHAnsi"/>
+        </w:rPr>
+        <w:t>Order</w:t>
+      </w:r>
+      <w:r>
+        <w:rPr>
+          <w:rFonts w:eastAsiaTheme="minorHAnsi"/>
+        </w:rPr>
+        <w:t xml:space="preserve"> in the appropriate area.</w:t>
       </w:r>
     </w:p>
     <w:p>
@@ -8260,26 +8328,25 @@
         <w:rPr>
           <w:rFonts w:eastAsiaTheme="minorHAnsi"/>
         </w:rPr>
-        <w:t xml:space="preserve">and sub-assemblies. Container shall be placed in designated Awaiting Parts holding area. </w:t>
+        <w:t>and sub-assemblies. Container shall be placed in designated Awaiting Parts holding area. The</w:t>
       </w:r>
       <w:r>
         <w:rPr>
           <w:rFonts w:eastAsiaTheme="minorHAnsi"/>
         </w:rPr>
-        <w:lastRenderedPageBreak/>
-        <w:t>The</w:t>
+        <w:t xml:space="preserve"> </w:t>
       </w:r>
       <w:r>
         <w:rPr>
           <w:rFonts w:eastAsiaTheme="minorHAnsi"/>
         </w:rPr>
-        <w:t xml:space="preserve"> </w:t>
+        <w:t>Work Order</w:t>
       </w:r>
       <w:r>
         <w:rPr>
           <w:rFonts w:eastAsiaTheme="minorHAnsi"/>
         </w:rPr>
-        <w:t>Work Traveler shall be completed up to that point, placed with the unit/appliance, and a Parts</w:t>
+        <w:t xml:space="preserve"> shall be completed up to that point, placed with the unit/appliance, and a Parts</w:t>
       </w:r>
       <w:r>
         <w:rPr>
@@ -8309,19 +8376,20 @@
         <w:rPr>
           <w:rFonts w:eastAsiaTheme="minorHAnsi"/>
         </w:rPr>
-        <w:t>All parts used in the repair, including serialized parts, will be recorded on the Work</w:t>
+        <w:lastRenderedPageBreak/>
+        <w:t xml:space="preserve">All parts used in the repair, including serialized parts, will be recorded on the </w:t>
       </w:r>
       <w:r>
         <w:rPr>
           <w:rFonts w:eastAsiaTheme="minorHAnsi"/>
         </w:rPr>
-        <w:t xml:space="preserve"> </w:t>
+        <w:t>Work Order</w:t>
       </w:r>
       <w:r>
         <w:rPr>
           <w:rFonts w:eastAsiaTheme="minorHAnsi"/>
         </w:rPr>
-        <w:t>Traveler.</w:t>
+        <w:t>.</w:t>
       </w:r>
     </w:p>
     <w:p>
@@ -8445,7 +8513,19 @@
         <w:rPr>
           <w:rFonts w:eastAsiaTheme="minorHAnsi"/>
         </w:rPr>
-        <w:t>The Work Traveler will be reviewed for completeness, and signed and dated by the repair</w:t>
+        <w:t xml:space="preserve">The </w:t>
+      </w:r>
+      <w:r>
+        <w:rPr>
+          <w:rFonts w:eastAsiaTheme="minorHAnsi"/>
+        </w:rPr>
+        <w:t>Work Order</w:t>
+      </w:r>
+      <w:r>
+        <w:rPr>
+          <w:rFonts w:eastAsiaTheme="minorHAnsi"/>
+        </w:rPr>
+        <w:t xml:space="preserve"> will be reviewed for completeness, and signed and dated by the repair</w:t>
       </w:r>
       <w:r>
         <w:rPr>
@@ -8493,7 +8573,19 @@
         <w:rPr>
           <w:rFonts w:eastAsiaTheme="minorHAnsi"/>
         </w:rPr>
-        <w:t>A copy of the Work Traveler will be made and attached to the completed FAA Form 8130-3 and function as a repair report. Both forms will be attached to the unit.</w:t>
+        <w:t xml:space="preserve">A copy of the </w:t>
+      </w:r>
+      <w:r>
+        <w:rPr>
+          <w:rFonts w:eastAsiaTheme="minorHAnsi"/>
+        </w:rPr>
+        <w:t>Work Order</w:t>
+      </w:r>
+      <w:r>
+        <w:rPr>
+          <w:rFonts w:eastAsiaTheme="minorHAnsi"/>
+        </w:rPr>
+        <w:t xml:space="preserve"> will be made and attached to the completed FAA Form 8130-3 and function as a repair report. Both forms will be attached to the unit.</w:t>
       </w:r>
     </w:p>
     <w:p>
@@ -8511,7 +8603,19 @@
         <w:rPr>
           <w:rFonts w:eastAsiaTheme="minorHAnsi"/>
         </w:rPr>
-        <w:t>A copy of the FAA Form 8130-3 will be made and attached to the Work Traveler as a</w:t>
+        <w:t xml:space="preserve">A copy of the FAA Form 8130-3 will be made and attached to the </w:t>
+      </w:r>
+      <w:r>
+        <w:rPr>
+          <w:rFonts w:eastAsiaTheme="minorHAnsi"/>
+        </w:rPr>
+        <w:t>Work Order</w:t>
+      </w:r>
+      <w:r>
+        <w:rPr>
+          <w:rFonts w:eastAsiaTheme="minorHAnsi"/>
+        </w:rPr>
+        <w:t xml:space="preserve"> as a</w:t>
       </w:r>
       <w:r>
         <w:rPr>
@@ -8581,7 +8685,19 @@
         <w:rPr>
           <w:rFonts w:eastAsiaTheme="minorHAnsi"/>
         </w:rPr>
-        <w:t>required (see ESDS DEVICES), with the FAA Form 8130-3, and a copy of the Work Traveler.</w:t>
+        <w:t xml:space="preserve">required (see ESDS DEVICES), with the FAA Form 8130-3, and a copy of the </w:t>
+      </w:r>
+      <w:r>
+        <w:rPr>
+          <w:rFonts w:eastAsiaTheme="minorHAnsi"/>
+        </w:rPr>
+        <w:t>Work Order</w:t>
+      </w:r>
+      <w:r>
+        <w:rPr>
+          <w:rFonts w:eastAsiaTheme="minorHAnsi"/>
+        </w:rPr>
+        <w:t>.</w:t>
       </w:r>
     </w:p>
     <w:p>
@@ -8629,7 +8745,19 @@
         <w:rPr>
           <w:rFonts w:eastAsiaTheme="minorHAnsi"/>
         </w:rPr>
-        <w:t>The original Work Traveler will be checked for completeness and attached to the copy of</w:t>
+        <w:t xml:space="preserve">The original </w:t>
+      </w:r>
+      <w:r>
+        <w:rPr>
+          <w:rFonts w:eastAsiaTheme="minorHAnsi"/>
+        </w:rPr>
+        <w:t>Work Order</w:t>
+      </w:r>
+      <w:r>
+        <w:rPr>
+          <w:rFonts w:eastAsiaTheme="minorHAnsi"/>
+        </w:rPr>
+        <w:t xml:space="preserve"> will be checked for completeness and attached to the copy of</w:t>
       </w:r>
       <w:r>
         <w:rPr>
@@ -14172,28 +14300,54 @@
       <w:bookmarkEnd w:id="62"/>
     </w:p>
     <w:p>
-      <w:r>
+      <w:pPr>
+        <w:rPr>
+          <w:highlight w:val="green"/>
+        </w:rPr>
+      </w:pPr>
+      <w:r>
+        <w:rPr>
+          <w:highlight w:val="green"/>
+        </w:rPr>
         <w:t xml:space="preserve">All repair stations controlled under </w:t>
       </w:r>
       <w:r>
+        <w:rPr>
+          <w:highlight w:val="green"/>
+        </w:rPr>
         <w:t>Alta Avionics, LLC</w:t>
       </w:r>
       <w:r>
+        <w:rPr>
+          <w:highlight w:val="green"/>
+        </w:rPr>
         <w:t xml:space="preserve"> are required to have signatures traceable to the individual making the entry, and must be handwritten or part of an electronic signature acceptable to the FAA in coordination to the repair and installation procedures set forth in this manual. All handwritten signatures and initials will be authenticated by a signature log kept in the Roster of Repair Station Personnel. All digital initials and signatures are electronically stored on </w:t>
       </w:r>
       <w:r>
+        <w:rPr>
+          <w:highlight w:val="green"/>
+        </w:rPr>
         <w:t>Alta Avionics, LLC</w:t>
       </w:r>
       <w:r>
+        <w:rPr>
+          <w:highlight w:val="green"/>
+        </w:rPr>
         <w:t xml:space="preserve"> main server and are password protected.</w:t>
       </w:r>
     </w:p>
     <w:p>
       <w:pPr>
         <w:pStyle w:val="Heading2"/>
+        <w:rPr>
+          <w:highlight w:val="green"/>
+        </w:rPr>
       </w:pPr>
       <w:bookmarkStart w:id="63" w:name="_Toc36552712"/>
       <w:r>
+        <w:rPr>
+          <w:highlight w:val="green"/>
+        </w:rPr>
         <w:t>Electronic Signature</w:t>
       </w:r>
       <w:bookmarkEnd w:id="63"/>
@@ -14205,8 +14359,14 @@
           <w:ilvl w:val="0"/>
           <w:numId w:val="33"/>
         </w:numPr>
-      </w:pPr>
-      <w:r>
+        <w:rPr>
+          <w:highlight w:val="green"/>
+        </w:rPr>
+      </w:pPr>
+      <w:r>
+        <w:rPr>
+          <w:highlight w:val="green"/>
+        </w:rPr>
         <w:t>Technician must login with his/her personal username and password in AVM Electronic Signature</w:t>
       </w:r>
     </w:p>
@@ -14217,30 +14377,62 @@
           <w:ilvl w:val="1"/>
           <w:numId w:val="33"/>
         </w:numPr>
-      </w:pPr>
-      <w:r>
+        <w:rPr>
+          <w:highlight w:val="green"/>
+        </w:rPr>
+      </w:pPr>
+      <w:r>
+        <w:rPr>
+          <w:highlight w:val="green"/>
+        </w:rPr>
         <w:t>This will insure the correct initial and/or signature will be applied</w:t>
       </w:r>
     </w:p>
     <w:p>
       <w:pPr>
         <w:pStyle w:val="Heading3"/>
+        <w:rPr>
+          <w:highlight w:val="green"/>
+        </w:rPr>
       </w:pPr>
       <w:bookmarkStart w:id="64" w:name="_Toc36552713"/>
       <w:r>
-        <w:t>Traveler (Form K-03.2)</w:t>
+        <w:rPr>
+          <w:highlight w:val="green"/>
+        </w:rPr>
+        <w:t>Work Order AA-WO</w:t>
       </w:r>
       <w:bookmarkEnd w:id="64"/>
     </w:p>
     <w:p>
-      <w:r>
+      <w:pPr>
+        <w:rPr>
+          <w:highlight w:val="green"/>
+        </w:rPr>
+      </w:pPr>
+      <w:r>
+        <w:rPr>
+          <w:highlight w:val="green"/>
+        </w:rPr>
         <w:t xml:space="preserve">For traveler form reference see the </w:t>
       </w:r>
       <w:r>
+        <w:rPr>
+          <w:highlight w:val="green"/>
+        </w:rPr>
         <w:t>Alta Avionics</w:t>
       </w:r>
       <w:r>
-        <w:t xml:space="preserve"> Forms manual -TRAVELER (Form K-03.2)</w:t>
+        <w:rPr>
+          <w:highlight w:val="green"/>
+        </w:rPr>
+        <w:t xml:space="preserve"> Forms manual -</w:t>
+      </w:r>
+      <w:r>
+        <w:rPr>
+          <w:highlight w:val="green"/>
+        </w:rPr>
+        <w:t>WORK ORDER AA-WO</w:t>
       </w:r>
     </w:p>
     <w:p>
@@ -14250,8 +14442,14 @@
           <w:ilvl w:val="0"/>
           <w:numId w:val="34"/>
         </w:numPr>
-      </w:pPr>
-      <w:r>
+        <w:rPr>
+          <w:highlight w:val="green"/>
+        </w:rPr>
+      </w:pPr>
+      <w:r>
+        <w:rPr>
+          <w:highlight w:val="green"/>
+        </w:rPr>
         <w:t>Select “Entries” on top tool bar</w:t>
       </w:r>
     </w:p>
@@ -14262,8 +14460,14 @@
           <w:ilvl w:val="0"/>
           <w:numId w:val="34"/>
         </w:numPr>
-      </w:pPr>
-      <w:r>
+        <w:rPr>
+          <w:highlight w:val="green"/>
+        </w:rPr>
+      </w:pPr>
+      <w:r>
+        <w:rPr>
+          <w:highlight w:val="green"/>
+        </w:rPr>
         <w:t>Select “Work Order” from drop down</w:t>
       </w:r>
     </w:p>
@@ -14274,8 +14478,14 @@
           <w:ilvl w:val="0"/>
           <w:numId w:val="34"/>
         </w:numPr>
-      </w:pPr>
-      <w:r>
+        <w:rPr>
+          <w:highlight w:val="green"/>
+        </w:rPr>
+      </w:pPr>
+      <w:r>
+        <w:rPr>
+          <w:highlight w:val="green"/>
+        </w:rPr>
         <w:t>Click on “browse/search” tab</w:t>
       </w:r>
     </w:p>
@@ -14286,8 +14496,14 @@
           <w:ilvl w:val="0"/>
           <w:numId w:val="34"/>
         </w:numPr>
-      </w:pPr>
-      <w:r>
+        <w:rPr>
+          <w:highlight w:val="green"/>
+        </w:rPr>
+      </w:pPr>
+      <w:r>
+        <w:rPr>
+          <w:highlight w:val="green"/>
+        </w:rPr>
         <w:t>Type in either work order, Tail Number or Customer Code</w:t>
       </w:r>
     </w:p>
@@ -14298,8 +14514,14 @@
           <w:ilvl w:val="0"/>
           <w:numId w:val="34"/>
         </w:numPr>
-      </w:pPr>
-      <w:r>
+        <w:rPr>
+          <w:highlight w:val="green"/>
+        </w:rPr>
+      </w:pPr>
+      <w:r>
+        <w:rPr>
+          <w:highlight w:val="green"/>
+        </w:rPr>
         <w:t>Select work order number that corresponds to work performed and press Enter</w:t>
       </w:r>
     </w:p>
@@ -14310,8 +14532,14 @@
           <w:ilvl w:val="0"/>
           <w:numId w:val="34"/>
         </w:numPr>
-      </w:pPr>
-      <w:r>
+        <w:rPr>
+          <w:highlight w:val="green"/>
+        </w:rPr>
+      </w:pPr>
+      <w:r>
+        <w:rPr>
+          <w:highlight w:val="green"/>
+        </w:rPr>
         <w:t>Select tab labeled “Tasks”</w:t>
       </w:r>
     </w:p>
@@ -14322,8 +14550,14 @@
           <w:ilvl w:val="0"/>
           <w:numId w:val="34"/>
         </w:numPr>
-      </w:pPr>
-      <w:r>
+        <w:rPr>
+          <w:highlight w:val="green"/>
+        </w:rPr>
+      </w:pPr>
+      <w:r>
+        <w:rPr>
+          <w:highlight w:val="green"/>
+        </w:rPr>
         <w:t>Select task number for work completed</w:t>
       </w:r>
     </w:p>
@@ -14334,8 +14568,14 @@
           <w:ilvl w:val="0"/>
           <w:numId w:val="34"/>
         </w:numPr>
-      </w:pPr>
-      <w:r>
+        <w:rPr>
+          <w:highlight w:val="green"/>
+        </w:rPr>
+      </w:pPr>
+      <w:r>
+        <w:rPr>
+          <w:highlight w:val="green"/>
+        </w:rPr>
         <w:t>Select tab labeled “Details”</w:t>
       </w:r>
     </w:p>
@@ -14346,8 +14586,14 @@
           <w:ilvl w:val="1"/>
           <w:numId w:val="34"/>
         </w:numPr>
-      </w:pPr>
-      <w:r>
+        <w:rPr>
+          <w:highlight w:val="green"/>
+        </w:rPr>
+      </w:pPr>
+      <w:r>
+        <w:rPr>
+          <w:highlight w:val="green"/>
+        </w:rPr>
         <w:t>Adding signature for box labeled “Repair Technician”</w:t>
       </w:r>
     </w:p>
@@ -14358,8 +14604,14 @@
           <w:ilvl w:val="2"/>
           <w:numId w:val="34"/>
         </w:numPr>
-      </w:pPr>
-      <w:r>
+        <w:rPr>
+          <w:highlight w:val="green"/>
+        </w:rPr>
+      </w:pPr>
+      <w:r>
+        <w:rPr>
+          <w:highlight w:val="green"/>
+        </w:rPr>
         <w:t>Select dropdown on the right side of section labeled “RTS Signature 1”</w:t>
       </w:r>
     </w:p>
@@ -14370,8 +14622,14 @@
           <w:ilvl w:val="2"/>
           <w:numId w:val="34"/>
         </w:numPr>
-      </w:pPr>
-      <w:r>
+        <w:rPr>
+          <w:highlight w:val="green"/>
+        </w:rPr>
+      </w:pPr>
+      <w:r>
+        <w:rPr>
+          <w:highlight w:val="green"/>
+        </w:rPr>
         <w:t>Choose Apply Sig.</w:t>
       </w:r>
     </w:p>
@@ -14382,8 +14640,14 @@
           <w:ilvl w:val="2"/>
           <w:numId w:val="34"/>
         </w:numPr>
-      </w:pPr>
-      <w:r>
+        <w:rPr>
+          <w:highlight w:val="green"/>
+        </w:rPr>
+      </w:pPr>
+      <w:r>
+        <w:rPr>
+          <w:highlight w:val="green"/>
+        </w:rPr>
         <w:t>Password box will appear</w:t>
       </w:r>
     </w:p>
@@ -14394,11 +14658,20 @@
           <w:ilvl w:val="3"/>
           <w:numId w:val="34"/>
         </w:numPr>
-      </w:pPr>
-      <w:r>
+        <w:rPr>
+          <w:highlight w:val="green"/>
+        </w:rPr>
+      </w:pPr>
+      <w:r>
+        <w:rPr>
+          <w:highlight w:val="green"/>
+        </w:rPr>
         <w:t>T</w:t>
       </w:r>
       <w:r>
+        <w:rPr>
+          <w:highlight w:val="green"/>
+        </w:rPr>
         <w:t>ype your given password (the same password that you would use to login to AVM)</w:t>
       </w:r>
     </w:p>
@@ -14409,34 +14682,64 @@
           <w:ilvl w:val="3"/>
           <w:numId w:val="34"/>
         </w:numPr>
-      </w:pPr>
-      <w:r>
+        <w:rPr>
+          <w:highlight w:val="green"/>
+        </w:rPr>
+      </w:pPr>
+      <w:r>
+        <w:rPr>
+          <w:highlight w:val="green"/>
+        </w:rPr>
         <w:t xml:space="preserve">Your signature file should fill the space to the </w:t>
       </w:r>
       <w:proofErr w:type="gramStart"/>
       <w:r>
+        <w:rPr>
+          <w:highlight w:val="green"/>
+        </w:rPr>
         <w:t>left</w:t>
       </w:r>
       <w:r>
-        <w:t xml:space="preserve"> </w:t>
-      </w:r>
-      <w:r>
+        <w:rPr>
+          <w:highlight w:val="green"/>
+        </w:rPr>
+        <w:t xml:space="preserve"> </w:t>
+      </w:r>
+      <w:r>
+        <w:rPr>
+          <w:highlight w:val="green"/>
+        </w:rPr>
         <w:t>.Example</w:t>
       </w:r>
       <w:proofErr w:type="gramEnd"/>
       <w:r>
+        <w:rPr>
+          <w:highlight w:val="green"/>
+        </w:rPr>
         <w:t>: AVMSIGN_yourname.jpg is what you</w:t>
       </w:r>
       <w:r>
-        <w:t xml:space="preserve"> </w:t>
-      </w:r>
-      <w:r>
+        <w:rPr>
+          <w:highlight w:val="green"/>
+        </w:rPr>
+        <w:t xml:space="preserve"> </w:t>
+      </w:r>
+      <w:r>
+        <w:rPr>
+          <w:highlight w:val="green"/>
+        </w:rPr>
         <w:t>should see. If this does not happen you will need</w:t>
       </w:r>
       <w:r>
-        <w:t xml:space="preserve"> </w:t>
-      </w:r>
-      <w:r>
+        <w:rPr>
+          <w:highlight w:val="green"/>
+        </w:rPr>
+        <w:t xml:space="preserve"> </w:t>
+      </w:r>
+      <w:r>
+        <w:rPr>
+          <w:highlight w:val="green"/>
+        </w:rPr>
         <w:t>to go to your direct supervisor for instruction.</w:t>
       </w:r>
     </w:p>
@@ -14447,8 +14750,14 @@
           <w:ilvl w:val="1"/>
           <w:numId w:val="34"/>
         </w:numPr>
-      </w:pPr>
-      <w:r>
+        <w:rPr>
+          <w:highlight w:val="green"/>
+        </w:rPr>
+      </w:pPr>
+      <w:r>
+        <w:rPr>
+          <w:highlight w:val="green"/>
+        </w:rPr>
         <w:t>Adding signature for box labeled “Authorized Inspector”</w:t>
       </w:r>
     </w:p>
@@ -14459,14 +14768,26 @@
           <w:ilvl w:val="2"/>
           <w:numId w:val="34"/>
         </w:numPr>
-      </w:pPr>
-      <w:r>
+        <w:rPr>
+          <w:highlight w:val="green"/>
+        </w:rPr>
+      </w:pPr>
+      <w:r>
+        <w:rPr>
+          <w:highlight w:val="green"/>
+        </w:rPr>
         <w:t>Select dropdown on the right side of section labeled “RTS</w:t>
       </w:r>
       <w:r>
-        <w:t xml:space="preserve"> </w:t>
-      </w:r>
-      <w:r>
+        <w:rPr>
+          <w:highlight w:val="green"/>
+        </w:rPr>
+        <w:t xml:space="preserve"> </w:t>
+      </w:r>
+      <w:r>
+        <w:rPr>
+          <w:highlight w:val="green"/>
+        </w:rPr>
         <w:t>Signature 2”</w:t>
       </w:r>
     </w:p>
@@ -14477,8 +14798,14 @@
           <w:ilvl w:val="2"/>
           <w:numId w:val="34"/>
         </w:numPr>
-      </w:pPr>
-      <w:r>
+        <w:rPr>
+          <w:highlight w:val="green"/>
+        </w:rPr>
+      </w:pPr>
+      <w:r>
+        <w:rPr>
+          <w:highlight w:val="green"/>
+        </w:rPr>
         <w:t>Choose Apply Sig.</w:t>
       </w:r>
     </w:p>
@@ -14489,8 +14816,14 @@
           <w:ilvl w:val="2"/>
           <w:numId w:val="34"/>
         </w:numPr>
-      </w:pPr>
-      <w:r>
+        <w:rPr>
+          <w:highlight w:val="green"/>
+        </w:rPr>
+      </w:pPr>
+      <w:r>
+        <w:rPr>
+          <w:highlight w:val="green"/>
+        </w:rPr>
         <w:t>Password box will appear</w:t>
       </w:r>
     </w:p>
@@ -14501,15 +14834,27 @@
           <w:ilvl w:val="3"/>
           <w:numId w:val="34"/>
         </w:numPr>
-      </w:pPr>
-      <w:r>
+        <w:rPr>
+          <w:highlight w:val="green"/>
+        </w:rPr>
+      </w:pPr>
+      <w:r>
+        <w:rPr>
+          <w:highlight w:val="green"/>
+        </w:rPr>
         <w:lastRenderedPageBreak/>
         <w:t>Type your given password (the same password</w:t>
       </w:r>
       <w:r>
-        <w:t xml:space="preserve"> </w:t>
-      </w:r>
-      <w:r>
+        <w:rPr>
+          <w:highlight w:val="green"/>
+        </w:rPr>
+        <w:t xml:space="preserve"> </w:t>
+      </w:r>
+      <w:r>
+        <w:rPr>
+          <w:highlight w:val="green"/>
+        </w:rPr>
         <w:t>that you would use to login to AVM)</w:t>
       </w:r>
     </w:p>
@@ -14520,34 +14865,64 @@
           <w:ilvl w:val="3"/>
           <w:numId w:val="34"/>
         </w:numPr>
-      </w:pPr>
-      <w:r>
+        <w:rPr>
+          <w:highlight w:val="green"/>
+        </w:rPr>
+      </w:pPr>
+      <w:r>
+        <w:rPr>
+          <w:highlight w:val="green"/>
+        </w:rPr>
         <w:t xml:space="preserve">Your signature file should fill the space to the </w:t>
       </w:r>
       <w:proofErr w:type="gramStart"/>
       <w:r>
+        <w:rPr>
+          <w:highlight w:val="green"/>
+        </w:rPr>
         <w:t>left</w:t>
       </w:r>
       <w:r>
-        <w:t xml:space="preserve"> </w:t>
-      </w:r>
-      <w:r>
+        <w:rPr>
+          <w:highlight w:val="green"/>
+        </w:rPr>
+        <w:t xml:space="preserve"> </w:t>
+      </w:r>
+      <w:r>
+        <w:rPr>
+          <w:highlight w:val="green"/>
+        </w:rPr>
         <w:t>.Example</w:t>
       </w:r>
       <w:proofErr w:type="gramEnd"/>
       <w:r>
+        <w:rPr>
+          <w:highlight w:val="green"/>
+        </w:rPr>
         <w:t>: AVMSIGN_yourname.jpg is what you</w:t>
       </w:r>
       <w:r>
-        <w:t xml:space="preserve"> </w:t>
-      </w:r>
-      <w:r>
+        <w:rPr>
+          <w:highlight w:val="green"/>
+        </w:rPr>
+        <w:t xml:space="preserve"> </w:t>
+      </w:r>
+      <w:r>
+        <w:rPr>
+          <w:highlight w:val="green"/>
+        </w:rPr>
         <w:t>should see. If this does not happen you will need</w:t>
       </w:r>
       <w:r>
-        <w:t xml:space="preserve"> </w:t>
-      </w:r>
-      <w:r>
+        <w:rPr>
+          <w:highlight w:val="green"/>
+        </w:rPr>
+        <w:t xml:space="preserve"> </w:t>
+      </w:r>
+      <w:r>
+        <w:rPr>
+          <w:highlight w:val="green"/>
+        </w:rPr>
         <w:t>to go to your direct supervisor for instruction.</w:t>
       </w:r>
     </w:p>
@@ -14558,8 +14933,14 @@
           <w:ilvl w:val="1"/>
           <w:numId w:val="34"/>
         </w:numPr>
-      </w:pPr>
-      <w:r>
+        <w:rPr>
+          <w:highlight w:val="green"/>
+        </w:rPr>
+      </w:pPr>
+      <w:r>
+        <w:rPr>
+          <w:highlight w:val="green"/>
+        </w:rPr>
         <w:t>Adding initials in for boxes labeled “Inspection records”</w:t>
       </w:r>
     </w:p>
@@ -14570,22 +14951,40 @@
           <w:ilvl w:val="2"/>
           <w:numId w:val="34"/>
         </w:numPr>
-      </w:pPr>
-      <w:r>
+        <w:rPr>
+          <w:highlight w:val="green"/>
+        </w:rPr>
+      </w:pPr>
+      <w:r>
+        <w:rPr>
+          <w:highlight w:val="green"/>
+        </w:rPr>
         <w:t xml:space="preserve">Select button labeled “Traveler </w:t>
       </w:r>
       <w:proofErr w:type="gramStart"/>
       <w:r>
+        <w:rPr>
+          <w:highlight w:val="green"/>
+        </w:rPr>
         <w:t>“ located</w:t>
       </w:r>
       <w:proofErr w:type="gramEnd"/>
       <w:r>
+        <w:rPr>
+          <w:highlight w:val="green"/>
+        </w:rPr>
         <w:t xml:space="preserve"> on the top right</w:t>
       </w:r>
       <w:r>
-        <w:t xml:space="preserve"> </w:t>
-      </w:r>
-      <w:r>
+        <w:rPr>
+          <w:highlight w:val="green"/>
+        </w:rPr>
+        <w:t xml:space="preserve"> </w:t>
+      </w:r>
+      <w:r>
+        <w:rPr>
+          <w:highlight w:val="green"/>
+        </w:rPr>
         <w:t>hand corner of the Details page</w:t>
       </w:r>
     </w:p>
@@ -14596,8 +14995,14 @@
           <w:ilvl w:val="2"/>
           <w:numId w:val="34"/>
         </w:numPr>
-      </w:pPr>
-      <w:r>
+        <w:rPr>
+          <w:highlight w:val="green"/>
+        </w:rPr>
+      </w:pPr>
+      <w:r>
+        <w:rPr>
+          <w:highlight w:val="green"/>
+        </w:rPr>
         <w:t>Apply initials to all boxes that apply</w:t>
       </w:r>
     </w:p>
@@ -14608,8 +15013,14 @@
           <w:ilvl w:val="1"/>
           <w:numId w:val="34"/>
         </w:numPr>
-      </w:pPr>
-      <w:r>
+        <w:rPr>
+          <w:highlight w:val="green"/>
+        </w:rPr>
+      </w:pPr>
+      <w:r>
+        <w:rPr>
+          <w:highlight w:val="green"/>
+        </w:rPr>
         <w:t>Applying date for RTS</w:t>
       </w:r>
     </w:p>
@@ -14620,22 +15031,40 @@
           <w:ilvl w:val="2"/>
           <w:numId w:val="34"/>
         </w:numPr>
-      </w:pPr>
-      <w:r>
+        <w:rPr>
+          <w:highlight w:val="green"/>
+        </w:rPr>
+      </w:pPr>
+      <w:r>
+        <w:rPr>
+          <w:highlight w:val="green"/>
+        </w:rPr>
         <w:t xml:space="preserve">Select button labeled “Traveler </w:t>
       </w:r>
       <w:proofErr w:type="gramStart"/>
       <w:r>
+        <w:rPr>
+          <w:highlight w:val="green"/>
+        </w:rPr>
         <w:t>“ located</w:t>
       </w:r>
       <w:proofErr w:type="gramEnd"/>
       <w:r>
+        <w:rPr>
+          <w:highlight w:val="green"/>
+        </w:rPr>
         <w:t xml:space="preserve"> on the top right</w:t>
       </w:r>
       <w:r>
-        <w:t xml:space="preserve"> </w:t>
-      </w:r>
-      <w:r>
+        <w:rPr>
+          <w:highlight w:val="green"/>
+        </w:rPr>
+        <w:t xml:space="preserve"> </w:t>
+      </w:r>
+      <w:r>
+        <w:rPr>
+          <w:highlight w:val="green"/>
+        </w:rPr>
         <w:t>hand corner of the Details page</w:t>
       </w:r>
     </w:p>
@@ -14646,14 +15075,26 @@
           <w:ilvl w:val="2"/>
           <w:numId w:val="34"/>
         </w:numPr>
-      </w:pPr>
-      <w:r>
+        <w:rPr>
+          <w:highlight w:val="green"/>
+        </w:rPr>
+      </w:pPr>
+      <w:r>
+        <w:rPr>
+          <w:highlight w:val="green"/>
+        </w:rPr>
         <w:t>You may either type RTS date or select “AI Date” to</w:t>
       </w:r>
       <w:r>
-        <w:t xml:space="preserve"> </w:t>
-      </w:r>
-      <w:r>
+        <w:rPr>
+          <w:highlight w:val="green"/>
+        </w:rPr>
+        <w:t xml:space="preserve"> </w:t>
+      </w:r>
+      <w:r>
+        <w:rPr>
+          <w:highlight w:val="green"/>
+        </w:rPr>
         <w:t>receive calendar and double click on the appropriate date.</w:t>
       </w:r>
     </w:p>
@@ -14664,8 +15105,14 @@
           <w:ilvl w:val="1"/>
           <w:numId w:val="34"/>
         </w:numPr>
-      </w:pPr>
-      <w:r>
+        <w:rPr>
+          <w:highlight w:val="green"/>
+        </w:rPr>
+      </w:pPr>
+      <w:r>
+        <w:rPr>
+          <w:highlight w:val="green"/>
+        </w:rPr>
         <w:t>Selecting Yes or No for “Approved for Return to service” section</w:t>
       </w:r>
     </w:p>
@@ -14676,19 +15123,34 @@
           <w:ilvl w:val="2"/>
           <w:numId w:val="34"/>
         </w:numPr>
+        <w:rPr>
+          <w:highlight w:val="green"/>
+        </w:rPr>
       </w:pPr>
       <w:proofErr w:type="gramStart"/>
       <w:r>
+        <w:rPr>
+          <w:highlight w:val="green"/>
+        </w:rPr>
         <w:t>Select ”</w:t>
       </w:r>
       <w:proofErr w:type="gramEnd"/>
       <w:r>
+        <w:rPr>
+          <w:highlight w:val="green"/>
+        </w:rPr>
         <w:t xml:space="preserve"> button labeled “Traveler “ located on the top</w:t>
       </w:r>
       <w:r>
-        <w:t xml:space="preserve"> </w:t>
-      </w:r>
-      <w:r>
+        <w:rPr>
+          <w:highlight w:val="green"/>
+        </w:rPr>
+        <w:t xml:space="preserve"> </w:t>
+      </w:r>
+      <w:r>
+        <w:rPr>
+          <w:highlight w:val="green"/>
+        </w:rPr>
         <w:t>right hand corner of the Details page</w:t>
       </w:r>
     </w:p>
@@ -14699,8 +15161,14 @@
           <w:ilvl w:val="2"/>
           <w:numId w:val="34"/>
         </w:numPr>
-      </w:pPr>
-      <w:r>
+        <w:rPr>
+          <w:highlight w:val="green"/>
+        </w:rPr>
+      </w:pPr>
+      <w:r>
+        <w:rPr>
+          <w:highlight w:val="green"/>
+        </w:rPr>
         <w:t>Click on drop down labeled “RTS”</w:t>
       </w:r>
     </w:p>
@@ -14711,8 +15179,14 @@
           <w:ilvl w:val="3"/>
           <w:numId w:val="34"/>
         </w:numPr>
-      </w:pPr>
-      <w:r>
+        <w:rPr>
+          <w:highlight w:val="green"/>
+        </w:rPr>
+      </w:pPr>
+      <w:r>
+        <w:rPr>
+          <w:highlight w:val="green"/>
+        </w:rPr>
         <w:t>Select correct option</w:t>
       </w:r>
     </w:p>
@@ -14723,8 +15197,14 @@
           <w:ilvl w:val="0"/>
           <w:numId w:val="34"/>
         </w:numPr>
-      </w:pPr>
-      <w:r>
+        <w:rPr>
+          <w:highlight w:val="green"/>
+        </w:rPr>
+      </w:pPr>
+      <w:r>
+        <w:rPr>
+          <w:highlight w:val="green"/>
+        </w:rPr>
         <w:t>Select “Save – No Print “</w:t>
       </w:r>
     </w:p>
@@ -14737,11 +15217,13 @@
         </w:numPr>
         <w:rPr>
           <w:b/>
+          <w:highlight w:val="green"/>
         </w:rPr>
       </w:pPr>
       <w:r>
         <w:rPr>
           <w:b/>
+          <w:highlight w:val="green"/>
         </w:rPr>
         <w:t>*Always verify warranty status is correct before saving traveler</w:t>
       </w:r>
@@ -14755,23 +15237,27 @@
         </w:numPr>
         <w:rPr>
           <w:b/>
+          <w:highlight w:val="green"/>
         </w:rPr>
       </w:pPr>
       <w:r>
         <w:rPr>
           <w:b/>
+          <w:highlight w:val="green"/>
         </w:rPr>
         <w:t>*Always verify the correct facility and CRS has been applied</w:t>
       </w:r>
       <w:r>
         <w:rPr>
           <w:b/>
+          <w:highlight w:val="green"/>
         </w:rPr>
         <w:t xml:space="preserve"> </w:t>
       </w:r>
       <w:r>
         <w:rPr>
           <w:b/>
+          <w:highlight w:val="green"/>
         </w:rPr>
         <w:t>before saving and printing document</w:t>
       </w:r>
@@ -14783,38 +15269,73 @@
           <w:ilvl w:val="0"/>
           <w:numId w:val="34"/>
         </w:numPr>
-      </w:pPr>
-      <w:r>
+        <w:rPr>
+          <w:highlight w:val="green"/>
+        </w:rPr>
+      </w:pPr>
+      <w:r>
+        <w:rPr>
+          <w:highlight w:val="green"/>
+        </w:rPr>
         <w:t>I</w:t>
       </w:r>
       <w:r>
+        <w:rPr>
+          <w:highlight w:val="green"/>
+        </w:rPr>
         <w:t>nform service department assistant of work order status</w:t>
       </w:r>
     </w:p>
     <w:p>
       <w:pPr>
         <w:pStyle w:val="Heading3"/>
+        <w:rPr>
+          <w:highlight w:val="green"/>
+        </w:rPr>
       </w:pPr>
       <w:bookmarkStart w:id="65" w:name="_Toc36552714"/>
       <w:r>
+        <w:rPr>
+          <w:highlight w:val="green"/>
+        </w:rPr>
         <w:t>8130 Form</w:t>
       </w:r>
       <w:bookmarkEnd w:id="65"/>
     </w:p>
     <w:p>
-      <w:r>
+      <w:pPr>
+        <w:rPr>
+          <w:highlight w:val="green"/>
+        </w:rPr>
+      </w:pPr>
+      <w:r>
+        <w:rPr>
+          <w:highlight w:val="green"/>
+        </w:rPr>
         <w:t xml:space="preserve">For 8130 form reference see Page 4 in the </w:t>
       </w:r>
       <w:r>
+        <w:rPr>
+          <w:highlight w:val="green"/>
+        </w:rPr>
         <w:t>Alta Avionics</w:t>
       </w:r>
       <w:r>
+        <w:rPr>
+          <w:highlight w:val="green"/>
+        </w:rPr>
         <w:t xml:space="preserve"> Forms manual</w:t>
       </w:r>
       <w:r>
-        <w:t xml:space="preserve"> </w:t>
-      </w:r>
-      <w:r>
+        <w:rPr>
+          <w:highlight w:val="green"/>
+        </w:rPr>
+        <w:t xml:space="preserve"> </w:t>
+      </w:r>
+      <w:r>
+        <w:rPr>
+          <w:highlight w:val="green"/>
+        </w:rPr>
         <w:t>8130 Form</w:t>
       </w:r>
     </w:p>
@@ -14825,8 +15346,14 @@
           <w:ilvl w:val="0"/>
           <w:numId w:val="35"/>
         </w:numPr>
-      </w:pPr>
-      <w:r>
+        <w:rPr>
+          <w:highlight w:val="green"/>
+        </w:rPr>
+      </w:pPr>
+      <w:r>
+        <w:rPr>
+          <w:highlight w:val="green"/>
+        </w:rPr>
         <w:t>Select “Documentation” on top tool bar</w:t>
       </w:r>
     </w:p>
@@ -14837,8 +15364,14 @@
           <w:ilvl w:val="0"/>
           <w:numId w:val="35"/>
         </w:numPr>
-      </w:pPr>
-      <w:r>
+        <w:rPr>
+          <w:highlight w:val="green"/>
+        </w:rPr>
+      </w:pPr>
+      <w:r>
+        <w:rPr>
+          <w:highlight w:val="green"/>
+        </w:rPr>
         <w:t>Choose “8130-3 Forms” from drop down.</w:t>
       </w:r>
     </w:p>
@@ -14849,8 +15382,14 @@
           <w:ilvl w:val="0"/>
           <w:numId w:val="35"/>
         </w:numPr>
-      </w:pPr>
-      <w:r>
+        <w:rPr>
+          <w:highlight w:val="green"/>
+        </w:rPr>
+      </w:pPr>
+      <w:r>
+        <w:rPr>
+          <w:highlight w:val="green"/>
+        </w:rPr>
         <w:t>Click on “browse/search” tab</w:t>
       </w:r>
     </w:p>
@@ -14861,8 +15400,14 @@
           <w:ilvl w:val="0"/>
           <w:numId w:val="35"/>
         </w:numPr>
-      </w:pPr>
-      <w:r>
+        <w:rPr>
+          <w:highlight w:val="green"/>
+        </w:rPr>
+      </w:pPr>
+      <w:r>
+        <w:rPr>
+          <w:highlight w:val="green"/>
+        </w:rPr>
         <w:t>Type in either work order or ID number and press enter</w:t>
       </w:r>
     </w:p>
@@ -14873,14 +15418,26 @@
           <w:ilvl w:val="0"/>
           <w:numId w:val="35"/>
         </w:numPr>
-      </w:pPr>
-      <w:r>
+        <w:rPr>
+          <w:highlight w:val="green"/>
+        </w:rPr>
+      </w:pPr>
+      <w:r>
+        <w:rPr>
+          <w:highlight w:val="green"/>
+        </w:rPr>
         <w:t>Select the ID number that corresponds to the work order number for the</w:t>
       </w:r>
       <w:r>
-        <w:t xml:space="preserve"> </w:t>
-      </w:r>
-      <w:r>
+        <w:rPr>
+          <w:highlight w:val="green"/>
+        </w:rPr>
+        <w:t xml:space="preserve"> </w:t>
+      </w:r>
+      <w:r>
+        <w:rPr>
+          <w:highlight w:val="green"/>
+        </w:rPr>
         <w:t>work performed</w:t>
       </w:r>
     </w:p>
@@ -14893,23 +15450,27 @@
         </w:numPr>
         <w:rPr>
           <w:b/>
+          <w:highlight w:val="green"/>
         </w:rPr>
       </w:pPr>
       <w:r>
         <w:rPr>
           <w:b/>
+          <w:highlight w:val="green"/>
         </w:rPr>
         <w:t>NOTE: there may be more than one 8130 per work order. Make</w:t>
       </w:r>
       <w:r>
         <w:rPr>
           <w:b/>
+          <w:highlight w:val="green"/>
         </w:rPr>
         <w:t xml:space="preserve"> </w:t>
       </w:r>
       <w:r>
         <w:rPr>
           <w:b/>
+          <w:highlight w:val="green"/>
         </w:rPr>
         <w:t>sure you choose the correct task as well</w:t>
       </w:r>
@@ -14921,8 +15482,14 @@
           <w:ilvl w:val="0"/>
           <w:numId w:val="35"/>
         </w:numPr>
-      </w:pPr>
-      <w:r>
+        <w:rPr>
+          <w:highlight w:val="green"/>
+        </w:rPr>
+      </w:pPr>
+      <w:r>
+        <w:rPr>
+          <w:highlight w:val="green"/>
+        </w:rPr>
         <w:t>Choose “Main Data” Tab</w:t>
       </w:r>
     </w:p>
@@ -14933,22 +15500,40 @@
           <w:ilvl w:val="0"/>
           <w:numId w:val="35"/>
         </w:numPr>
-      </w:pPr>
-      <w:r>
+        <w:rPr>
+          <w:highlight w:val="green"/>
+        </w:rPr>
+      </w:pPr>
+      <w:r>
+        <w:rPr>
+          <w:highlight w:val="green"/>
+        </w:rPr>
         <w:t xml:space="preserve">Click on the </w:t>
       </w:r>
       <w:proofErr w:type="gramStart"/>
       <w:r>
+        <w:rPr>
+          <w:highlight w:val="green"/>
+        </w:rPr>
         <w:t>drop down</w:t>
       </w:r>
       <w:proofErr w:type="gramEnd"/>
       <w:r>
+        <w:rPr>
+          <w:highlight w:val="green"/>
+        </w:rPr>
         <w:t xml:space="preserve"> arrow to the right of signature and below the</w:t>
       </w:r>
       <w:r>
-        <w:t xml:space="preserve"> </w:t>
-      </w:r>
-      <w:r>
+        <w:rPr>
+          <w:highlight w:val="green"/>
+        </w:rPr>
+        <w:t xml:space="preserve"> </w:t>
+      </w:r>
+      <w:r>
+        <w:rPr>
+          <w:highlight w:val="green"/>
+        </w:rPr>
         <w:t>Name block #22</w:t>
       </w:r>
     </w:p>
@@ -14959,8 +15544,14 @@
           <w:ilvl w:val="0"/>
           <w:numId w:val="35"/>
         </w:numPr>
-      </w:pPr>
-      <w:r>
+        <w:rPr>
+          <w:highlight w:val="green"/>
+        </w:rPr>
+      </w:pPr>
+      <w:r>
+        <w:rPr>
+          <w:highlight w:val="green"/>
+        </w:rPr>
         <w:lastRenderedPageBreak/>
         <w:t>Choose Apply Sig.</w:t>
       </w:r>
@@ -14972,8 +15563,14 @@
           <w:ilvl w:val="0"/>
           <w:numId w:val="35"/>
         </w:numPr>
-      </w:pPr>
-      <w:r>
+        <w:rPr>
+          <w:highlight w:val="green"/>
+        </w:rPr>
+      </w:pPr>
+      <w:r>
+        <w:rPr>
+          <w:highlight w:val="green"/>
+        </w:rPr>
         <w:t>Password box will appear</w:t>
       </w:r>
     </w:p>
@@ -14984,14 +15581,26 @@
           <w:ilvl w:val="1"/>
           <w:numId w:val="35"/>
         </w:numPr>
-      </w:pPr>
-      <w:r>
+        <w:rPr>
+          <w:highlight w:val="green"/>
+        </w:rPr>
+      </w:pPr>
+      <w:r>
+        <w:rPr>
+          <w:highlight w:val="green"/>
+        </w:rPr>
         <w:t>Type your given password (the same password that you would use</w:t>
       </w:r>
       <w:r>
-        <w:t xml:space="preserve"> </w:t>
-      </w:r>
-      <w:r>
+        <w:rPr>
+          <w:highlight w:val="green"/>
+        </w:rPr>
+        <w:t xml:space="preserve"> </w:t>
+      </w:r>
+      <w:r>
+        <w:rPr>
+          <w:highlight w:val="green"/>
+        </w:rPr>
         <w:t>to login to AVM)</w:t>
       </w:r>
     </w:p>
@@ -15002,34 +15611,64 @@
           <w:ilvl w:val="1"/>
           <w:numId w:val="35"/>
         </w:numPr>
-      </w:pPr>
-      <w:r>
+        <w:rPr>
+          <w:highlight w:val="green"/>
+        </w:rPr>
+      </w:pPr>
+      <w:r>
+        <w:rPr>
+          <w:highlight w:val="green"/>
+        </w:rPr>
         <w:t xml:space="preserve">Your signature file should fill the space to the </w:t>
       </w:r>
       <w:proofErr w:type="gramStart"/>
       <w:r>
+        <w:rPr>
+          <w:highlight w:val="green"/>
+        </w:rPr>
         <w:t>left .Example</w:t>
       </w:r>
       <w:proofErr w:type="gramEnd"/>
       <w:r>
+        <w:rPr>
+          <w:highlight w:val="green"/>
+        </w:rPr>
         <w:t>:</w:t>
       </w:r>
       <w:r>
-        <w:t xml:space="preserve"> </w:t>
-      </w:r>
-      <w:r>
+        <w:rPr>
+          <w:highlight w:val="green"/>
+        </w:rPr>
+        <w:t xml:space="preserve"> </w:t>
+      </w:r>
+      <w:r>
+        <w:rPr>
+          <w:highlight w:val="green"/>
+        </w:rPr>
         <w:t>AVMSIGN_yourname.jpg is what you should see. If this does not</w:t>
       </w:r>
       <w:r>
-        <w:t xml:space="preserve"> </w:t>
-      </w:r>
-      <w:r>
+        <w:rPr>
+          <w:highlight w:val="green"/>
+        </w:rPr>
+        <w:t xml:space="preserve"> </w:t>
+      </w:r>
+      <w:r>
+        <w:rPr>
+          <w:highlight w:val="green"/>
+        </w:rPr>
         <w:t>happen you will need to go to your direct supervisor for</w:t>
       </w:r>
       <w:r>
-        <w:t xml:space="preserve"> </w:t>
-      </w:r>
-      <w:r>
+        <w:rPr>
+          <w:highlight w:val="green"/>
+        </w:rPr>
+        <w:t xml:space="preserve"> </w:t>
+      </w:r>
+      <w:r>
+        <w:rPr>
+          <w:highlight w:val="green"/>
+        </w:rPr>
         <w:t>instruction.</w:t>
       </w:r>
     </w:p>
@@ -15042,23 +15681,27 @@
         </w:numPr>
         <w:rPr>
           <w:b/>
+          <w:highlight w:val="green"/>
         </w:rPr>
       </w:pPr>
       <w:r>
         <w:rPr>
           <w:b/>
+          <w:highlight w:val="green"/>
         </w:rPr>
         <w:t>*Always verify the correct facility and CRS has been</w:t>
       </w:r>
       <w:r>
         <w:rPr>
           <w:b/>
+          <w:highlight w:val="green"/>
         </w:rPr>
         <w:t xml:space="preserve"> </w:t>
       </w:r>
       <w:r>
         <w:rPr>
           <w:b/>
+          <w:highlight w:val="green"/>
         </w:rPr>
         <w:t>applied before saving and printing document</w:t>
       </w:r>
@@ -15066,9 +15709,15 @@
     <w:p>
       <w:pPr>
         <w:pStyle w:val="Heading3"/>
+        <w:rPr>
+          <w:highlight w:val="green"/>
+        </w:rPr>
       </w:pPr>
       <w:bookmarkStart w:id="66" w:name="_Toc36552715"/>
       <w:r>
+        <w:rPr>
+          <w:highlight w:val="green"/>
+        </w:rPr>
         <w:t>337 Form</w:t>
       </w:r>
       <w:bookmarkEnd w:id="66"/>
@@ -15080,8 +15729,14 @@
           <w:ilvl w:val="0"/>
           <w:numId w:val="36"/>
         </w:numPr>
-      </w:pPr>
-      <w:r>
+        <w:rPr>
+          <w:highlight w:val="green"/>
+        </w:rPr>
+      </w:pPr>
+      <w:r>
+        <w:rPr>
+          <w:highlight w:val="green"/>
+        </w:rPr>
         <w:t>Select “Documentation” on top tool bar</w:t>
       </w:r>
     </w:p>
@@ -15092,8 +15747,14 @@
           <w:ilvl w:val="0"/>
           <w:numId w:val="36"/>
         </w:numPr>
-      </w:pPr>
-      <w:r>
+        <w:rPr>
+          <w:highlight w:val="green"/>
+        </w:rPr>
+      </w:pPr>
+      <w:r>
+        <w:rPr>
+          <w:highlight w:val="green"/>
+        </w:rPr>
         <w:t>Choose “337 forms” from drop down</w:t>
       </w:r>
     </w:p>
@@ -15104,8 +15765,14 @@
           <w:ilvl w:val="0"/>
           <w:numId w:val="36"/>
         </w:numPr>
-      </w:pPr>
-      <w:r>
+        <w:rPr>
+          <w:highlight w:val="green"/>
+        </w:rPr>
+      </w:pPr>
+      <w:r>
+        <w:rPr>
+          <w:highlight w:val="green"/>
+        </w:rPr>
         <w:t>Click on “browse/search” tab</w:t>
       </w:r>
     </w:p>
@@ -15116,16 +15783,28 @@
           <w:ilvl w:val="0"/>
           <w:numId w:val="36"/>
         </w:numPr>
-      </w:pPr>
-      <w:r>
+        <w:rPr>
+          <w:highlight w:val="green"/>
+        </w:rPr>
+      </w:pPr>
+      <w:r>
+        <w:rPr>
+          <w:highlight w:val="green"/>
+        </w:rPr>
         <w:t xml:space="preserve">Type in either document </w:t>
       </w:r>
       <w:proofErr w:type="gramStart"/>
       <w:r>
+        <w:rPr>
+          <w:highlight w:val="green"/>
+        </w:rPr>
         <w:t>number ,</w:t>
       </w:r>
       <w:proofErr w:type="gramEnd"/>
       <w:r>
+        <w:rPr>
+          <w:highlight w:val="green"/>
+        </w:rPr>
         <w:t xml:space="preserve"> Tail Number or Customer Code</w:t>
       </w:r>
     </w:p>
@@ -15136,14 +15815,26 @@
           <w:ilvl w:val="0"/>
           <w:numId w:val="36"/>
         </w:numPr>
-      </w:pPr>
-      <w:r>
+        <w:rPr>
+          <w:highlight w:val="green"/>
+        </w:rPr>
+      </w:pPr>
+      <w:r>
+        <w:rPr>
+          <w:highlight w:val="green"/>
+        </w:rPr>
         <w:t>Select the ID number that corresponds to the work order number for</w:t>
       </w:r>
       <w:r>
-        <w:t xml:space="preserve"> </w:t>
-      </w:r>
-      <w:r>
+        <w:rPr>
+          <w:highlight w:val="green"/>
+        </w:rPr>
+        <w:t xml:space="preserve"> </w:t>
+      </w:r>
+      <w:r>
+        <w:rPr>
+          <w:highlight w:val="green"/>
+        </w:rPr>
         <w:t>work performed</w:t>
       </w:r>
     </w:p>
@@ -15154,14 +15845,26 @@
           <w:ilvl w:val="1"/>
           <w:numId w:val="36"/>
         </w:numPr>
-      </w:pPr>
-      <w:r>
+        <w:rPr>
+          <w:highlight w:val="green"/>
+        </w:rPr>
+      </w:pPr>
+      <w:r>
+        <w:rPr>
+          <w:highlight w:val="green"/>
+        </w:rPr>
         <w:t>Applying Name, Date and authorized signature to section 6-D</w:t>
       </w:r>
       <w:r>
-        <w:t xml:space="preserve"> </w:t>
-      </w:r>
-      <w:r>
+        <w:rPr>
+          <w:highlight w:val="green"/>
+        </w:rPr>
+        <w:t xml:space="preserve"> </w:t>
+      </w:r>
+      <w:r>
+        <w:rPr>
+          <w:highlight w:val="green"/>
+        </w:rPr>
         <w:t>Authorization</w:t>
       </w:r>
     </w:p>
@@ -15172,8 +15875,14 @@
           <w:ilvl w:val="2"/>
           <w:numId w:val="36"/>
         </w:numPr>
-      </w:pPr>
-      <w:r>
+        <w:rPr>
+          <w:highlight w:val="green"/>
+        </w:rPr>
+      </w:pPr>
+      <w:r>
+        <w:rPr>
+          <w:highlight w:val="green"/>
+        </w:rPr>
         <w:t>Select tab labeled “Conformity 6-7”</w:t>
       </w:r>
     </w:p>
@@ -15184,17 +15893,32 @@
           <w:ilvl w:val="2"/>
           <w:numId w:val="36"/>
         </w:numPr>
-      </w:pPr>
-      <w:r>
+        <w:rPr>
+          <w:highlight w:val="green"/>
+        </w:rPr>
+      </w:pPr>
+      <w:r>
+        <w:rPr>
+          <w:highlight w:val="green"/>
+        </w:rPr>
         <w:t>S</w:t>
       </w:r>
       <w:r>
+        <w:rPr>
+          <w:highlight w:val="green"/>
+        </w:rPr>
         <w:t>elect “Conf. Date” or type to add correct date to this</w:t>
       </w:r>
       <w:r>
-        <w:t xml:space="preserve"> </w:t>
-      </w:r>
-      <w:r>
+        <w:rPr>
+          <w:highlight w:val="green"/>
+        </w:rPr>
+        <w:t xml:space="preserve"> </w:t>
+      </w:r>
+      <w:r>
+        <w:rPr>
+          <w:highlight w:val="green"/>
+        </w:rPr>
         <w:t>section</w:t>
       </w:r>
     </w:p>
@@ -15205,8 +15929,14 @@
           <w:ilvl w:val="2"/>
           <w:numId w:val="36"/>
         </w:numPr>
-      </w:pPr>
-      <w:r>
+        <w:rPr>
+          <w:highlight w:val="green"/>
+        </w:rPr>
+      </w:pPr>
+      <w:r>
+        <w:rPr>
+          <w:highlight w:val="green"/>
+        </w:rPr>
         <w:t>Tab to section labeled “Individual”</w:t>
       </w:r>
     </w:p>
@@ -15217,32 +15947,62 @@
           <w:ilvl w:val="3"/>
           <w:numId w:val="36"/>
         </w:numPr>
-      </w:pPr>
-      <w:r>
+        <w:rPr>
+          <w:highlight w:val="green"/>
+        </w:rPr>
+      </w:pPr>
+      <w:r>
+        <w:rPr>
+          <w:highlight w:val="green"/>
+        </w:rPr>
         <w:t>You may now start typing your full name. It should</w:t>
       </w:r>
       <w:r>
-        <w:t xml:space="preserve"> </w:t>
-      </w:r>
-      <w:r>
+        <w:rPr>
+          <w:highlight w:val="green"/>
+        </w:rPr>
+        <w:t xml:space="preserve"> </w:t>
+      </w:r>
+      <w:r>
+        <w:rPr>
+          <w:highlight w:val="green"/>
+        </w:rPr>
         <w:t>auto fill this after a few key strokes. **However, if it</w:t>
       </w:r>
       <w:r>
-        <w:t xml:space="preserve"> </w:t>
-      </w:r>
-      <w:r>
+        <w:rPr>
+          <w:highlight w:val="green"/>
+        </w:rPr>
+        <w:t xml:space="preserve"> </w:t>
+      </w:r>
+      <w:r>
+        <w:rPr>
+          <w:highlight w:val="green"/>
+        </w:rPr>
         <w:t>does not auto fill your name; you must type you</w:t>
       </w:r>
       <w:r>
+        <w:rPr>
+          <w:highlight w:val="green"/>
+        </w:rPr>
         <w:t>r</w:t>
       </w:r>
       <w:r>
+        <w:rPr>
+          <w:highlight w:val="green"/>
+        </w:rPr>
         <w:t xml:space="preserve"> full</w:t>
       </w:r>
       <w:r>
+        <w:rPr>
+          <w:highlight w:val="green"/>
+        </w:rPr>
         <w:t xml:space="preserve"> N</w:t>
       </w:r>
       <w:r>
+        <w:rPr>
+          <w:highlight w:val="green"/>
+        </w:rPr>
         <w:t>ame</w:t>
       </w:r>
     </w:p>
@@ -15253,14 +16013,26 @@
           <w:ilvl w:val="2"/>
           <w:numId w:val="36"/>
         </w:numPr>
-      </w:pPr>
-      <w:r>
+        <w:rPr>
+          <w:highlight w:val="green"/>
+        </w:rPr>
+      </w:pPr>
+      <w:r>
+        <w:rPr>
+          <w:highlight w:val="green"/>
+        </w:rPr>
         <w:t>Select dropdown on right side of section labeled</w:t>
       </w:r>
       <w:r>
-        <w:t xml:space="preserve"> </w:t>
-      </w:r>
-      <w:r>
+        <w:rPr>
+          <w:highlight w:val="green"/>
+        </w:rPr>
+        <w:t xml:space="preserve"> </w:t>
+      </w:r>
+      <w:r>
+        <w:rPr>
+          <w:highlight w:val="green"/>
+        </w:rPr>
         <w:t>“signature”</w:t>
       </w:r>
     </w:p>
@@ -15271,8 +16043,14 @@
           <w:ilvl w:val="2"/>
           <w:numId w:val="36"/>
         </w:numPr>
-      </w:pPr>
-      <w:r>
+        <w:rPr>
+          <w:highlight w:val="green"/>
+        </w:rPr>
+      </w:pPr>
+      <w:r>
+        <w:rPr>
+          <w:highlight w:val="green"/>
+        </w:rPr>
         <w:t>Choose “Apply Sig.”</w:t>
       </w:r>
     </w:p>
@@ -15283,8 +16061,14 @@
           <w:ilvl w:val="2"/>
           <w:numId w:val="36"/>
         </w:numPr>
-      </w:pPr>
-      <w:r>
+        <w:rPr>
+          <w:highlight w:val="green"/>
+        </w:rPr>
+      </w:pPr>
+      <w:r>
+        <w:rPr>
+          <w:highlight w:val="green"/>
+        </w:rPr>
         <w:t>Password box will appear</w:t>
       </w:r>
     </w:p>
@@ -15295,14 +16079,26 @@
           <w:ilvl w:val="3"/>
           <w:numId w:val="36"/>
         </w:numPr>
-      </w:pPr>
-      <w:r>
+        <w:rPr>
+          <w:highlight w:val="green"/>
+        </w:rPr>
+      </w:pPr>
+      <w:r>
+        <w:rPr>
+          <w:highlight w:val="green"/>
+        </w:rPr>
         <w:t>Type your given password (the same password</w:t>
       </w:r>
       <w:r>
-        <w:t xml:space="preserve"> </w:t>
-      </w:r>
-      <w:r>
+        <w:rPr>
+          <w:highlight w:val="green"/>
+        </w:rPr>
+        <w:t xml:space="preserve"> </w:t>
+      </w:r>
+      <w:r>
+        <w:rPr>
+          <w:highlight w:val="green"/>
+        </w:rPr>
         <w:t>that you would use to login to AVM)</w:t>
       </w:r>
     </w:p>
@@ -15313,34 +16109,64 @@
           <w:ilvl w:val="3"/>
           <w:numId w:val="36"/>
         </w:numPr>
-      </w:pPr>
-      <w:r>
+        <w:rPr>
+          <w:highlight w:val="green"/>
+        </w:rPr>
+      </w:pPr>
+      <w:r>
+        <w:rPr>
+          <w:highlight w:val="green"/>
+        </w:rPr>
         <w:t xml:space="preserve">Your signature file should fill the space to the </w:t>
       </w:r>
       <w:proofErr w:type="gramStart"/>
       <w:r>
+        <w:rPr>
+          <w:highlight w:val="green"/>
+        </w:rPr>
         <w:t>left</w:t>
       </w:r>
       <w:r>
-        <w:t xml:space="preserve"> </w:t>
-      </w:r>
-      <w:r>
+        <w:rPr>
+          <w:highlight w:val="green"/>
+        </w:rPr>
+        <w:t xml:space="preserve"> </w:t>
+      </w:r>
+      <w:r>
+        <w:rPr>
+          <w:highlight w:val="green"/>
+        </w:rPr>
         <w:t>.Example</w:t>
       </w:r>
       <w:proofErr w:type="gramEnd"/>
       <w:r>
+        <w:rPr>
+          <w:highlight w:val="green"/>
+        </w:rPr>
         <w:t>: AVMSIGN_yourname.jpg is what you</w:t>
       </w:r>
       <w:r>
-        <w:t xml:space="preserve"> </w:t>
-      </w:r>
-      <w:r>
+        <w:rPr>
+          <w:highlight w:val="green"/>
+        </w:rPr>
+        <w:t xml:space="preserve"> </w:t>
+      </w:r>
+      <w:r>
+        <w:rPr>
+          <w:highlight w:val="green"/>
+        </w:rPr>
         <w:t>should see. If this does not happen you will need</w:t>
       </w:r>
       <w:r>
-        <w:t xml:space="preserve"> </w:t>
-      </w:r>
-      <w:r>
+        <w:rPr>
+          <w:highlight w:val="green"/>
+        </w:rPr>
+        <w:t xml:space="preserve"> </w:t>
+      </w:r>
+      <w:r>
+        <w:rPr>
+          <w:highlight w:val="green"/>
+        </w:rPr>
         <w:t>to go to your direct supervisor for instruction.</w:t>
       </w:r>
     </w:p>
@@ -15351,14 +16177,26 @@
           <w:ilvl w:val="1"/>
           <w:numId w:val="36"/>
         </w:numPr>
-      </w:pPr>
-      <w:r>
+        <w:rPr>
+          <w:highlight w:val="green"/>
+        </w:rPr>
+      </w:pPr>
+      <w:r>
+        <w:rPr>
+          <w:highlight w:val="green"/>
+        </w:rPr>
         <w:t>Applying Name, Date and authorized signature to section 7</w:t>
       </w:r>
       <w:r>
-        <w:t xml:space="preserve"> </w:t>
-      </w:r>
-      <w:r>
+        <w:rPr>
+          <w:highlight w:val="green"/>
+        </w:rPr>
+        <w:t xml:space="preserve"> </w:t>
+      </w:r>
+      <w:r>
+        <w:rPr>
+          <w:highlight w:val="green"/>
+        </w:rPr>
         <w:t>Approval By</w:t>
       </w:r>
     </w:p>
@@ -15369,14 +16207,26 @@
           <w:ilvl w:val="2"/>
           <w:numId w:val="36"/>
         </w:numPr>
-      </w:pPr>
-      <w:r>
+        <w:rPr>
+          <w:highlight w:val="green"/>
+        </w:rPr>
+      </w:pPr>
+      <w:r>
+        <w:rPr>
+          <w:highlight w:val="green"/>
+        </w:rPr>
         <w:t>Type or select “Date Approved” to add correct date to this</w:t>
       </w:r>
       <w:r>
-        <w:t xml:space="preserve"> </w:t>
-      </w:r>
-      <w:r>
+        <w:rPr>
+          <w:highlight w:val="green"/>
+        </w:rPr>
+        <w:t xml:space="preserve"> </w:t>
+      </w:r>
+      <w:r>
+        <w:rPr>
+          <w:highlight w:val="green"/>
+        </w:rPr>
         <w:t>section</w:t>
       </w:r>
     </w:p>
@@ -15389,8 +16239,14 @@
           <w:ilvl w:val="1"/>
           <w:numId w:val="36"/>
         </w:numPr>
-      </w:pPr>
-      <w:r>
+        <w:rPr>
+          <w:highlight w:val="green"/>
+        </w:rPr>
+      </w:pPr>
+      <w:r>
+        <w:rPr>
+          <w:highlight w:val="green"/>
+        </w:rPr>
         <w:lastRenderedPageBreak/>
         <w:t>Tab to the next section labeled “Authorized Individual”</w:t>
       </w:r>
@@ -15404,26 +16260,50 @@
           <w:ilvl w:val="2"/>
           <w:numId w:val="36"/>
         </w:numPr>
-      </w:pPr>
-      <w:r>
+        <w:rPr>
+          <w:highlight w:val="green"/>
+        </w:rPr>
+      </w:pPr>
+      <w:r>
+        <w:rPr>
+          <w:highlight w:val="green"/>
+        </w:rPr>
         <w:t>You may now start typing your full name. It should</w:t>
       </w:r>
       <w:r>
-        <w:t xml:space="preserve"> </w:t>
-      </w:r>
-      <w:r>
+        <w:rPr>
+          <w:highlight w:val="green"/>
+        </w:rPr>
+        <w:t xml:space="preserve"> </w:t>
+      </w:r>
+      <w:r>
+        <w:rPr>
+          <w:highlight w:val="green"/>
+        </w:rPr>
         <w:t>auto fill this after a few key strokes. **However, if</w:t>
       </w:r>
       <w:r>
-        <w:t xml:space="preserve"> </w:t>
-      </w:r>
-      <w:r>
+        <w:rPr>
+          <w:highlight w:val="green"/>
+        </w:rPr>
+        <w:t xml:space="preserve"> </w:t>
+      </w:r>
+      <w:r>
+        <w:rPr>
+          <w:highlight w:val="green"/>
+        </w:rPr>
         <w:t>it does not auto fill your name; you must type it</w:t>
       </w:r>
       <w:r>
-        <w:t xml:space="preserve"> </w:t>
-      </w:r>
-      <w:r>
+        <w:rPr>
+          <w:highlight w:val="green"/>
+        </w:rPr>
+        <w:t xml:space="preserve"> </w:t>
+      </w:r>
+      <w:r>
+        <w:rPr>
+          <w:highlight w:val="green"/>
+        </w:rPr>
         <w:t>exactly as you sign for your electronic signature.</w:t>
       </w:r>
     </w:p>
@@ -15436,32 +16316,62 @@
           <w:ilvl w:val="3"/>
           <w:numId w:val="36"/>
         </w:numPr>
-      </w:pPr>
-      <w:r>
+        <w:rPr>
+          <w:highlight w:val="green"/>
+        </w:rPr>
+      </w:pPr>
+      <w:r>
+        <w:rPr>
+          <w:highlight w:val="green"/>
+        </w:rPr>
         <w:t>Confirm the correct repairmen number is</w:t>
       </w:r>
       <w:r>
-        <w:t xml:space="preserve"> </w:t>
-      </w:r>
-      <w:r>
+        <w:rPr>
+          <w:highlight w:val="green"/>
+        </w:rPr>
+        <w:t xml:space="preserve"> </w:t>
+      </w:r>
+      <w:r>
+        <w:rPr>
+          <w:highlight w:val="green"/>
+        </w:rPr>
         <w:t>auto filled in the section labeled</w:t>
       </w:r>
       <w:r>
-        <w:t xml:space="preserve"> </w:t>
-      </w:r>
-      <w:r>
+        <w:rPr>
+          <w:highlight w:val="green"/>
+        </w:rPr>
+        <w:t xml:space="preserve"> </w:t>
+      </w:r>
+      <w:r>
+        <w:rPr>
+          <w:highlight w:val="green"/>
+        </w:rPr>
         <w:t>“Certificate NO.”. If an incorrect number</w:t>
       </w:r>
       <w:r>
-        <w:t xml:space="preserve"> </w:t>
-      </w:r>
-      <w:r>
+        <w:rPr>
+          <w:highlight w:val="green"/>
+        </w:rPr>
+        <w:t xml:space="preserve"> </w:t>
+      </w:r>
+      <w:r>
+        <w:rPr>
+          <w:highlight w:val="green"/>
+        </w:rPr>
         <w:t>is auto filled, you will need to ask a</w:t>
       </w:r>
       <w:r>
-        <w:t xml:space="preserve"> </w:t>
-      </w:r>
-      <w:r>
+        <w:rPr>
+          <w:highlight w:val="green"/>
+        </w:rPr>
+        <w:t xml:space="preserve"> </w:t>
+      </w:r>
+      <w:r>
+        <w:rPr>
+          <w:highlight w:val="green"/>
+        </w:rPr>
         <w:t>Supervisor to correct.</w:t>
       </w:r>
     </w:p>
@@ -15472,14 +16382,26 @@
           <w:ilvl w:val="2"/>
           <w:numId w:val="36"/>
         </w:numPr>
-      </w:pPr>
-      <w:r>
+        <w:rPr>
+          <w:highlight w:val="green"/>
+        </w:rPr>
+      </w:pPr>
+      <w:r>
+        <w:rPr>
+          <w:highlight w:val="green"/>
+        </w:rPr>
         <w:t>Select dropdown on right side of section labeled</w:t>
       </w:r>
       <w:r>
-        <w:t xml:space="preserve"> </w:t>
-      </w:r>
-      <w:r>
+        <w:rPr>
+          <w:highlight w:val="green"/>
+        </w:rPr>
+        <w:t xml:space="preserve"> </w:t>
+      </w:r>
+      <w:r>
+        <w:rPr>
+          <w:highlight w:val="green"/>
+        </w:rPr>
         <w:t>“signature”</w:t>
       </w:r>
     </w:p>
@@ -15490,8 +16412,14 @@
           <w:ilvl w:val="2"/>
           <w:numId w:val="36"/>
         </w:numPr>
-      </w:pPr>
-      <w:r>
+        <w:rPr>
+          <w:highlight w:val="green"/>
+        </w:rPr>
+      </w:pPr>
+      <w:r>
+        <w:rPr>
+          <w:highlight w:val="green"/>
+        </w:rPr>
         <w:t>Choose “Apply Sig.”</w:t>
       </w:r>
     </w:p>
@@ -15502,8 +16430,14 @@
           <w:ilvl w:val="2"/>
           <w:numId w:val="36"/>
         </w:numPr>
-      </w:pPr>
-      <w:r>
+        <w:rPr>
+          <w:highlight w:val="green"/>
+        </w:rPr>
+      </w:pPr>
+      <w:r>
+        <w:rPr>
+          <w:highlight w:val="green"/>
+        </w:rPr>
         <w:t>Password box will appear</w:t>
       </w:r>
     </w:p>
@@ -15514,17 +16448,32 @@
           <w:ilvl w:val="3"/>
           <w:numId w:val="36"/>
         </w:numPr>
-      </w:pPr>
-      <w:r>
+        <w:rPr>
+          <w:highlight w:val="green"/>
+        </w:rPr>
+      </w:pPr>
+      <w:r>
+        <w:rPr>
+          <w:highlight w:val="green"/>
+        </w:rPr>
         <w:t>Type your given password (the same password</w:t>
       </w:r>
       <w:r>
-        <w:t xml:space="preserve"> </w:t>
-      </w:r>
-      <w:r>
+        <w:rPr>
+          <w:highlight w:val="green"/>
+        </w:rPr>
+        <w:t xml:space="preserve"> </w:t>
+      </w:r>
+      <w:r>
+        <w:rPr>
+          <w:highlight w:val="green"/>
+        </w:rPr>
         <w:t>that you would use to login to AVM)</w:t>
       </w:r>
       <w:r>
+        <w:rPr>
+          <w:highlight w:val="green"/>
+        </w:rPr>
         <w:t xml:space="preserve"> </w:t>
       </w:r>
     </w:p>
@@ -15535,34 +16484,64 @@
           <w:ilvl w:val="3"/>
           <w:numId w:val="36"/>
         </w:numPr>
-      </w:pPr>
-      <w:r>
+        <w:rPr>
+          <w:highlight w:val="green"/>
+        </w:rPr>
+      </w:pPr>
+      <w:r>
+        <w:rPr>
+          <w:highlight w:val="green"/>
+        </w:rPr>
         <w:t xml:space="preserve">Your signature file should fill the space to the </w:t>
       </w:r>
       <w:proofErr w:type="gramStart"/>
       <w:r>
+        <w:rPr>
+          <w:highlight w:val="green"/>
+        </w:rPr>
         <w:t>left</w:t>
       </w:r>
       <w:r>
-        <w:t xml:space="preserve"> </w:t>
-      </w:r>
-      <w:r>
+        <w:rPr>
+          <w:highlight w:val="green"/>
+        </w:rPr>
+        <w:t xml:space="preserve"> </w:t>
+      </w:r>
+      <w:r>
+        <w:rPr>
+          <w:highlight w:val="green"/>
+        </w:rPr>
         <w:t>.Example</w:t>
       </w:r>
       <w:proofErr w:type="gramEnd"/>
       <w:r>
+        <w:rPr>
+          <w:highlight w:val="green"/>
+        </w:rPr>
         <w:t>: AVMSIGN_yourname.jpg is what you</w:t>
       </w:r>
       <w:r>
-        <w:t xml:space="preserve"> </w:t>
-      </w:r>
-      <w:r>
+        <w:rPr>
+          <w:highlight w:val="green"/>
+        </w:rPr>
+        <w:t xml:space="preserve"> </w:t>
+      </w:r>
+      <w:r>
+        <w:rPr>
+          <w:highlight w:val="green"/>
+        </w:rPr>
         <w:t>should see. If this does not happen you will need</w:t>
       </w:r>
       <w:r>
-        <w:t xml:space="preserve"> </w:t>
-      </w:r>
-      <w:r>
+        <w:rPr>
+          <w:highlight w:val="green"/>
+        </w:rPr>
+        <w:t xml:space="preserve"> </w:t>
+      </w:r>
+      <w:r>
+        <w:rPr>
+          <w:highlight w:val="green"/>
+        </w:rPr>
         <w:t>to go to your direct supervisor for instruction.</w:t>
       </w:r>
     </w:p>
@@ -15573,37 +16552,48 @@
           <w:ilvl w:val="4"/>
           <w:numId w:val="36"/>
         </w:numPr>
-      </w:pPr>
-      <w:r>
+        <w:rPr>
+          <w:highlight w:val="green"/>
+        </w:rPr>
+      </w:pPr>
+      <w:r>
+        <w:rPr>
+          <w:highlight w:val="green"/>
+        </w:rPr>
         <w:t>*</w:t>
       </w:r>
       <w:r>
         <w:rPr>
           <w:b/>
+          <w:highlight w:val="green"/>
         </w:rPr>
         <w:t>Always verify the correct facility and</w:t>
       </w:r>
       <w:r>
         <w:rPr>
           <w:b/>
+          <w:highlight w:val="green"/>
         </w:rPr>
         <w:t xml:space="preserve"> </w:t>
       </w:r>
       <w:r>
         <w:rPr>
           <w:b/>
+          <w:highlight w:val="green"/>
         </w:rPr>
         <w:t>CRS has been applied before saving and</w:t>
       </w:r>
       <w:r>
         <w:rPr>
           <w:b/>
+          <w:highlight w:val="green"/>
         </w:rPr>
         <w:t xml:space="preserve"> </w:t>
       </w:r>
       <w:r>
         <w:rPr>
           <w:b/>
+          <w:highlight w:val="green"/>
         </w:rPr>
         <w:t>printing document</w:t>
       </w:r>
@@ -15611,9 +16601,15 @@
     <w:p>
       <w:pPr>
         <w:pStyle w:val="Heading3"/>
+        <w:rPr>
+          <w:highlight w:val="green"/>
+        </w:rPr>
       </w:pPr>
       <w:bookmarkStart w:id="67" w:name="_Toc36552716"/>
       <w:r>
+        <w:rPr>
+          <w:highlight w:val="green"/>
+        </w:rPr>
         <w:t>Logbook Stickers</w:t>
       </w:r>
       <w:bookmarkEnd w:id="67"/>
@@ -15625,14 +16621,26 @@
           <w:ilvl w:val="0"/>
           <w:numId w:val="37"/>
         </w:numPr>
-      </w:pPr>
-      <w:r>
+        <w:rPr>
+          <w:highlight w:val="green"/>
+        </w:rPr>
+      </w:pPr>
+      <w:r>
+        <w:rPr>
+          <w:highlight w:val="green"/>
+        </w:rPr>
         <w:t>Select “Documentation” on top tool bar</w:t>
       </w:r>
       <w:r>
-        <w:t xml:space="preserve"> </w:t>
-      </w:r>
-      <w:r>
+        <w:rPr>
+          <w:highlight w:val="green"/>
+        </w:rPr>
+        <w:t xml:space="preserve"> </w:t>
+      </w:r>
+      <w:r>
+        <w:rPr>
+          <w:highlight w:val="green"/>
+        </w:rPr>
         <w:t>Logbook Stickers</w:t>
       </w:r>
     </w:p>
@@ -15643,8 +16651,14 @@
           <w:ilvl w:val="0"/>
           <w:numId w:val="37"/>
         </w:numPr>
-      </w:pPr>
-      <w:r>
+        <w:rPr>
+          <w:highlight w:val="green"/>
+        </w:rPr>
+      </w:pPr>
+      <w:r>
+        <w:rPr>
+          <w:highlight w:val="green"/>
+        </w:rPr>
         <w:t>Choose “Logbook Stickers” from drop down</w:t>
       </w:r>
     </w:p>
@@ -15655,8 +16669,14 @@
           <w:ilvl w:val="0"/>
           <w:numId w:val="37"/>
         </w:numPr>
-      </w:pPr>
-      <w:r>
+        <w:rPr>
+          <w:highlight w:val="green"/>
+        </w:rPr>
+      </w:pPr>
+      <w:r>
+        <w:rPr>
+          <w:highlight w:val="green"/>
+        </w:rPr>
         <w:t>Select Tab labeled “Main”</w:t>
       </w:r>
     </w:p>
@@ -15667,8 +16687,14 @@
           <w:ilvl w:val="1"/>
           <w:numId w:val="37"/>
         </w:numPr>
-      </w:pPr>
-      <w:r>
+        <w:rPr>
+          <w:highlight w:val="green"/>
+        </w:rPr>
+      </w:pPr>
+      <w:r>
+        <w:rPr>
+          <w:highlight w:val="green"/>
+        </w:rPr>
         <w:t>Applying Name, Date and authorized signature</w:t>
       </w:r>
     </w:p>
@@ -15679,19 +16705,34 @@
           <w:ilvl w:val="2"/>
           <w:numId w:val="37"/>
         </w:numPr>
-      </w:pPr>
-      <w:r>
+        <w:rPr>
+          <w:highlight w:val="green"/>
+        </w:rPr>
+      </w:pPr>
+      <w:r>
+        <w:rPr>
+          <w:highlight w:val="green"/>
+        </w:rPr>
         <w:t>Type or select “</w:t>
       </w:r>
       <w:proofErr w:type="gramStart"/>
       <w:r>
+        <w:rPr>
+          <w:highlight w:val="green"/>
+        </w:rPr>
         <w:t>Date ”</w:t>
       </w:r>
       <w:proofErr w:type="gramEnd"/>
       <w:r>
+        <w:rPr>
+          <w:highlight w:val="green"/>
+        </w:rPr>
         <w:t xml:space="preserve"> to add correct date to this section</w:t>
       </w:r>
       <w:r>
+        <w:rPr>
+          <w:highlight w:val="green"/>
+        </w:rPr>
         <w:t xml:space="preserve"> </w:t>
       </w:r>
     </w:p>
@@ -15702,8 +16743,14 @@
           <w:ilvl w:val="3"/>
           <w:numId w:val="37"/>
         </w:numPr>
-      </w:pPr>
-      <w:r>
+        <w:rPr>
+          <w:highlight w:val="green"/>
+        </w:rPr>
+      </w:pPr>
+      <w:r>
+        <w:rPr>
+          <w:highlight w:val="green"/>
+        </w:rPr>
         <w:t>Located on the top Left of Main Tab</w:t>
       </w:r>
     </w:p>
@@ -15714,8 +16761,14 @@
           <w:ilvl w:val="2"/>
           <w:numId w:val="37"/>
         </w:numPr>
-      </w:pPr>
-      <w:r>
+        <w:rPr>
+          <w:highlight w:val="green"/>
+        </w:rPr>
+      </w:pPr>
+      <w:r>
+        <w:rPr>
+          <w:highlight w:val="green"/>
+        </w:rPr>
         <w:t>Select box labeled “Individual” located on the bottom left</w:t>
       </w:r>
     </w:p>
@@ -15726,35 +16779,68 @@
           <w:ilvl w:val="3"/>
           <w:numId w:val="37"/>
         </w:numPr>
-      </w:pPr>
-      <w:r>
+        <w:rPr>
+          <w:highlight w:val="green"/>
+        </w:rPr>
+      </w:pPr>
+      <w:r>
+        <w:rPr>
+          <w:highlight w:val="green"/>
+        </w:rPr>
         <w:t>Start typing your full name. It should auto</w:t>
       </w:r>
       <w:r>
-        <w:t xml:space="preserve"> </w:t>
-      </w:r>
-      <w:r>
+        <w:rPr>
+          <w:highlight w:val="green"/>
+        </w:rPr>
+        <w:t xml:space="preserve"> </w:t>
+      </w:r>
+      <w:r>
+        <w:rPr>
+          <w:highlight w:val="green"/>
+        </w:rPr>
         <w:t>fill this after a few key strokes.</w:t>
       </w:r>
       <w:r>
-        <w:t xml:space="preserve"> </w:t>
-      </w:r>
-      <w:r>
+        <w:rPr>
+          <w:highlight w:val="green"/>
+        </w:rPr>
+        <w:t xml:space="preserve"> </w:t>
+      </w:r>
+      <w:r>
+        <w:rPr>
+          <w:highlight w:val="green"/>
+        </w:rPr>
         <w:t>**However, if it does not auto fill your</w:t>
       </w:r>
       <w:r>
-        <w:t xml:space="preserve"> </w:t>
-      </w:r>
-      <w:r>
+        <w:rPr>
+          <w:highlight w:val="green"/>
+        </w:rPr>
+        <w:t xml:space="preserve"> </w:t>
+      </w:r>
+      <w:r>
+        <w:rPr>
+          <w:highlight w:val="green"/>
+        </w:rPr>
         <w:t>name; you must type it exactly as you sign</w:t>
       </w:r>
       <w:r>
-        <w:t xml:space="preserve"> </w:t>
-      </w:r>
-      <w:r>
+        <w:rPr>
+          <w:highlight w:val="green"/>
+        </w:rPr>
+        <w:t xml:space="preserve"> </w:t>
+      </w:r>
+      <w:r>
+        <w:rPr>
+          <w:highlight w:val="green"/>
+        </w:rPr>
         <w:t>for your electronic signature.</w:t>
       </w:r>
       <w:r>
+        <w:rPr>
+          <w:highlight w:val="green"/>
+        </w:rPr>
         <w:t xml:space="preserve"> </w:t>
       </w:r>
     </w:p>
@@ -15765,14 +16851,26 @@
           <w:ilvl w:val="2"/>
           <w:numId w:val="37"/>
         </w:numPr>
-      </w:pPr>
-      <w:r>
+        <w:rPr>
+          <w:highlight w:val="green"/>
+        </w:rPr>
+      </w:pPr>
+      <w:r>
+        <w:rPr>
+          <w:highlight w:val="green"/>
+        </w:rPr>
         <w:t>Select dropdown on right side of section labeled</w:t>
       </w:r>
       <w:r>
-        <w:t xml:space="preserve"> </w:t>
-      </w:r>
-      <w:r>
+        <w:rPr>
+          <w:highlight w:val="green"/>
+        </w:rPr>
+        <w:t xml:space="preserve"> </w:t>
+      </w:r>
+      <w:r>
+        <w:rPr>
+          <w:highlight w:val="green"/>
+        </w:rPr>
         <w:t>“signature”</w:t>
       </w:r>
     </w:p>
@@ -15783,8 +16881,14 @@
           <w:ilvl w:val="2"/>
           <w:numId w:val="37"/>
         </w:numPr>
-      </w:pPr>
-      <w:r>
+        <w:rPr>
+          <w:highlight w:val="green"/>
+        </w:rPr>
+      </w:pPr>
+      <w:r>
+        <w:rPr>
+          <w:highlight w:val="green"/>
+        </w:rPr>
         <w:t>Choose “Apply Sig.”</w:t>
       </w:r>
     </w:p>
@@ -15795,8 +16899,14 @@
           <w:ilvl w:val="2"/>
           <w:numId w:val="37"/>
         </w:numPr>
-      </w:pPr>
-      <w:r>
+        <w:rPr>
+          <w:highlight w:val="green"/>
+        </w:rPr>
+      </w:pPr>
+      <w:r>
+        <w:rPr>
+          <w:highlight w:val="green"/>
+        </w:rPr>
         <w:t>Password box will appear</w:t>
       </w:r>
     </w:p>
@@ -15807,14 +16917,26 @@
           <w:ilvl w:val="3"/>
           <w:numId w:val="37"/>
         </w:numPr>
-      </w:pPr>
-      <w:r>
+        <w:rPr>
+          <w:highlight w:val="green"/>
+        </w:rPr>
+      </w:pPr>
+      <w:r>
+        <w:rPr>
+          <w:highlight w:val="green"/>
+        </w:rPr>
         <w:t>Type your given password (the same password</w:t>
       </w:r>
       <w:r>
-        <w:t xml:space="preserve"> </w:t>
-      </w:r>
-      <w:r>
+        <w:rPr>
+          <w:highlight w:val="green"/>
+        </w:rPr>
+        <w:t xml:space="preserve"> </w:t>
+      </w:r>
+      <w:r>
+        <w:rPr>
+          <w:highlight w:val="green"/>
+        </w:rPr>
         <w:t>that you would use to login to AVM)</w:t>
       </w:r>
     </w:p>
@@ -15825,43 +16947,79 @@
           <w:ilvl w:val="3"/>
           <w:numId w:val="37"/>
         </w:numPr>
-      </w:pPr>
-      <w:r>
+        <w:rPr>
+          <w:highlight w:val="green"/>
+        </w:rPr>
+      </w:pPr>
+      <w:r>
+        <w:rPr>
+          <w:highlight w:val="green"/>
+        </w:rPr>
         <w:t xml:space="preserve">Your signature file should fill the space to the </w:t>
       </w:r>
       <w:proofErr w:type="gramStart"/>
       <w:r>
+        <w:rPr>
+          <w:highlight w:val="green"/>
+        </w:rPr>
         <w:t>left</w:t>
       </w:r>
       <w:r>
-        <w:t xml:space="preserve"> </w:t>
-      </w:r>
-      <w:r>
+        <w:rPr>
+          <w:highlight w:val="green"/>
+        </w:rPr>
+        <w:t xml:space="preserve"> </w:t>
+      </w:r>
+      <w:r>
+        <w:rPr>
+          <w:highlight w:val="green"/>
+        </w:rPr>
         <w:t>.Example</w:t>
       </w:r>
       <w:proofErr w:type="gramEnd"/>
       <w:r>
+        <w:rPr>
+          <w:highlight w:val="green"/>
+        </w:rPr>
         <w:t>: AVMSIGN_yourname.jpg is what you</w:t>
       </w:r>
       <w:r>
-        <w:t xml:space="preserve"> </w:t>
-      </w:r>
-      <w:r>
+        <w:rPr>
+          <w:highlight w:val="green"/>
+        </w:rPr>
+        <w:t xml:space="preserve"> </w:t>
+      </w:r>
+      <w:r>
+        <w:rPr>
+          <w:highlight w:val="green"/>
+        </w:rPr>
         <w:t>should see. If this does not happen you will need</w:t>
       </w:r>
       <w:r>
-        <w:t xml:space="preserve"> </w:t>
-      </w:r>
-      <w:r>
+        <w:rPr>
+          <w:highlight w:val="green"/>
+        </w:rPr>
+        <w:t xml:space="preserve"> </w:t>
+      </w:r>
+      <w:r>
+        <w:rPr>
+          <w:highlight w:val="green"/>
+        </w:rPr>
         <w:t>to go to your direct supervisor for instruction.</w:t>
       </w:r>
     </w:p>
     <w:p>
       <w:pPr>
         <w:pStyle w:val="Heading3"/>
+        <w:rPr>
+          <w:highlight w:val="green"/>
+        </w:rPr>
       </w:pPr>
       <w:bookmarkStart w:id="68" w:name="_Toc36552717"/>
       <w:r>
+        <w:rPr>
+          <w:highlight w:val="green"/>
+        </w:rPr>
         <w:lastRenderedPageBreak/>
         <w:t>Training Sheets</w:t>
       </w:r>
@@ -15874,14 +17032,26 @@
           <w:ilvl w:val="0"/>
           <w:numId w:val="38"/>
         </w:numPr>
-      </w:pPr>
-      <w:r>
+        <w:rPr>
+          <w:highlight w:val="green"/>
+        </w:rPr>
+      </w:pPr>
+      <w:r>
+        <w:rPr>
+          <w:highlight w:val="green"/>
+        </w:rPr>
         <w:t>Select “Databases” on top tool bar</w:t>
       </w:r>
       <w:r>
-        <w:t xml:space="preserve"> </w:t>
-      </w:r>
-      <w:r>
+        <w:rPr>
+          <w:highlight w:val="green"/>
+        </w:rPr>
+        <w:t xml:space="preserve"> </w:t>
+      </w:r>
+      <w:r>
+        <w:rPr>
+          <w:highlight w:val="green"/>
+        </w:rPr>
         <w:t>Training Sheets</w:t>
       </w:r>
     </w:p>
@@ -15892,8 +17062,14 @@
           <w:ilvl w:val="0"/>
           <w:numId w:val="38"/>
         </w:numPr>
-      </w:pPr>
-      <w:r>
+        <w:rPr>
+          <w:highlight w:val="green"/>
+        </w:rPr>
+      </w:pPr>
+      <w:r>
+        <w:rPr>
+          <w:highlight w:val="green"/>
+        </w:rPr>
         <w:t>Select “Employees” from drop down</w:t>
       </w:r>
     </w:p>
@@ -15904,8 +17080,14 @@
           <w:ilvl w:val="0"/>
           <w:numId w:val="38"/>
         </w:numPr>
-      </w:pPr>
-      <w:r>
+        <w:rPr>
+          <w:highlight w:val="green"/>
+        </w:rPr>
+      </w:pPr>
+      <w:r>
+        <w:rPr>
+          <w:highlight w:val="green"/>
+        </w:rPr>
         <w:t>Click on “browse/search” tab</w:t>
       </w:r>
     </w:p>
@@ -15916,16 +17098,28 @@
           <w:ilvl w:val="0"/>
           <w:numId w:val="38"/>
         </w:numPr>
-      </w:pPr>
-      <w:r>
+        <w:rPr>
+          <w:highlight w:val="green"/>
+        </w:rPr>
+      </w:pPr>
+      <w:r>
+        <w:rPr>
+          <w:highlight w:val="green"/>
+        </w:rPr>
         <w:t xml:space="preserve">Type the </w:t>
       </w:r>
       <w:proofErr w:type="gramStart"/>
       <w:r>
+        <w:rPr>
+          <w:highlight w:val="green"/>
+        </w:rPr>
         <w:t>employees</w:t>
       </w:r>
       <w:proofErr w:type="gramEnd"/>
       <w:r>
+        <w:rPr>
+          <w:highlight w:val="green"/>
+        </w:rPr>
         <w:t xml:space="preserve"> initials that you will be signing for</w:t>
       </w:r>
     </w:p>
@@ -15936,8 +17130,14 @@
           <w:ilvl w:val="0"/>
           <w:numId w:val="38"/>
         </w:numPr>
-      </w:pPr>
-      <w:r>
+        <w:rPr>
+          <w:highlight w:val="green"/>
+        </w:rPr>
+      </w:pPr>
+      <w:r>
+        <w:rPr>
+          <w:highlight w:val="green"/>
+        </w:rPr>
         <w:t>Select the correct employee and press enter</w:t>
       </w:r>
     </w:p>
@@ -15948,8 +17148,14 @@
           <w:ilvl w:val="0"/>
           <w:numId w:val="38"/>
         </w:numPr>
-      </w:pPr>
-      <w:r>
+        <w:rPr>
+          <w:highlight w:val="green"/>
+        </w:rPr>
+      </w:pPr>
+      <w:r>
+        <w:rPr>
+          <w:highlight w:val="green"/>
+        </w:rPr>
         <w:t>Select the tab labeled “Training”</w:t>
       </w:r>
     </w:p>
@@ -15960,14 +17166,26 @@
           <w:ilvl w:val="0"/>
           <w:numId w:val="38"/>
         </w:numPr>
-      </w:pPr>
-      <w:r>
+        <w:rPr>
+          <w:highlight w:val="green"/>
+        </w:rPr>
+      </w:pPr>
+      <w:r>
+        <w:rPr>
+          <w:highlight w:val="green"/>
+        </w:rPr>
         <w:t>Select the “Add” button located below the “Browse/Search” tab in the</w:t>
       </w:r>
       <w:r>
-        <w:t xml:space="preserve"> </w:t>
-      </w:r>
-      <w:r>
+        <w:rPr>
+          <w:highlight w:val="green"/>
+        </w:rPr>
+        <w:t xml:space="preserve"> </w:t>
+      </w:r>
+      <w:r>
+        <w:rPr>
+          <w:highlight w:val="green"/>
+        </w:rPr>
         <w:t>upper right corner</w:t>
       </w:r>
     </w:p>
@@ -15978,8 +17196,14 @@
           <w:ilvl w:val="1"/>
           <w:numId w:val="38"/>
         </w:numPr>
-      </w:pPr>
-      <w:r>
+        <w:rPr>
+          <w:highlight w:val="green"/>
+        </w:rPr>
+      </w:pPr>
+      <w:r>
+        <w:rPr>
+          <w:highlight w:val="green"/>
+        </w:rPr>
         <w:t>Applying the employee signature</w:t>
       </w:r>
     </w:p>
@@ -15990,14 +17214,26 @@
           <w:ilvl w:val="2"/>
           <w:numId w:val="38"/>
         </w:numPr>
-      </w:pPr>
-      <w:r>
+        <w:rPr>
+          <w:highlight w:val="green"/>
+        </w:rPr>
+      </w:pPr>
+      <w:r>
+        <w:rPr>
+          <w:highlight w:val="green"/>
+        </w:rPr>
         <w:t>Select the dropdown on the right side of the section</w:t>
       </w:r>
       <w:r>
-        <w:t xml:space="preserve"> </w:t>
-      </w:r>
-      <w:r>
+        <w:rPr>
+          <w:highlight w:val="green"/>
+        </w:rPr>
+        <w:t xml:space="preserve"> </w:t>
+      </w:r>
+      <w:r>
+        <w:rPr>
+          <w:highlight w:val="green"/>
+        </w:rPr>
         <w:t>labeled “Emp. Signature”</w:t>
       </w:r>
     </w:p>
@@ -16008,8 +17244,14 @@
           <w:ilvl w:val="2"/>
           <w:numId w:val="38"/>
         </w:numPr>
-      </w:pPr>
-      <w:r>
+        <w:rPr>
+          <w:highlight w:val="green"/>
+        </w:rPr>
+      </w:pPr>
+      <w:r>
+        <w:rPr>
+          <w:highlight w:val="green"/>
+        </w:rPr>
         <w:t>Choose “Apply Sig.”</w:t>
       </w:r>
     </w:p>
@@ -16020,8 +17262,14 @@
           <w:ilvl w:val="2"/>
           <w:numId w:val="38"/>
         </w:numPr>
-      </w:pPr>
-      <w:r>
+        <w:rPr>
+          <w:highlight w:val="green"/>
+        </w:rPr>
+      </w:pPr>
+      <w:r>
+        <w:rPr>
+          <w:highlight w:val="green"/>
+        </w:rPr>
         <w:t>Password box will appear</w:t>
       </w:r>
     </w:p>
@@ -16032,14 +17280,26 @@
           <w:ilvl w:val="3"/>
           <w:numId w:val="38"/>
         </w:numPr>
-      </w:pPr>
-      <w:r>
+        <w:rPr>
+          <w:highlight w:val="green"/>
+        </w:rPr>
+      </w:pPr>
+      <w:r>
+        <w:rPr>
+          <w:highlight w:val="green"/>
+        </w:rPr>
         <w:t>Type your given password (the same password</w:t>
       </w:r>
       <w:r>
-        <w:t xml:space="preserve"> </w:t>
-      </w:r>
-      <w:r>
+        <w:rPr>
+          <w:highlight w:val="green"/>
+        </w:rPr>
+        <w:t xml:space="preserve"> </w:t>
+      </w:r>
+      <w:r>
+        <w:rPr>
+          <w:highlight w:val="green"/>
+        </w:rPr>
         <w:t>that you would use to login to AVM)</w:t>
       </w:r>
     </w:p>
@@ -16050,34 +17310,64 @@
           <w:ilvl w:val="3"/>
           <w:numId w:val="38"/>
         </w:numPr>
-      </w:pPr>
-      <w:r>
+        <w:rPr>
+          <w:highlight w:val="green"/>
+        </w:rPr>
+      </w:pPr>
+      <w:r>
+        <w:rPr>
+          <w:highlight w:val="green"/>
+        </w:rPr>
         <w:t xml:space="preserve">Your signature file should fill the space to the </w:t>
       </w:r>
       <w:proofErr w:type="gramStart"/>
       <w:r>
+        <w:rPr>
+          <w:highlight w:val="green"/>
+        </w:rPr>
         <w:t>left</w:t>
       </w:r>
       <w:r>
-        <w:t xml:space="preserve"> </w:t>
-      </w:r>
-      <w:r>
+        <w:rPr>
+          <w:highlight w:val="green"/>
+        </w:rPr>
+        <w:t xml:space="preserve"> </w:t>
+      </w:r>
+      <w:r>
+        <w:rPr>
+          <w:highlight w:val="green"/>
+        </w:rPr>
         <w:t>.Example</w:t>
       </w:r>
       <w:proofErr w:type="gramEnd"/>
       <w:r>
+        <w:rPr>
+          <w:highlight w:val="green"/>
+        </w:rPr>
         <w:t>: AVMSIGN_yourname.jpg is what you</w:t>
       </w:r>
       <w:r>
-        <w:t xml:space="preserve"> </w:t>
-      </w:r>
-      <w:r>
+        <w:rPr>
+          <w:highlight w:val="green"/>
+        </w:rPr>
+        <w:t xml:space="preserve"> </w:t>
+      </w:r>
+      <w:r>
+        <w:rPr>
+          <w:highlight w:val="green"/>
+        </w:rPr>
         <w:t>should see. If this does not happen you will need</w:t>
       </w:r>
       <w:r>
-        <w:t xml:space="preserve"> </w:t>
-      </w:r>
-      <w:r>
+        <w:rPr>
+          <w:highlight w:val="green"/>
+        </w:rPr>
+        <w:t xml:space="preserve"> </w:t>
+      </w:r>
+      <w:r>
+        <w:rPr>
+          <w:highlight w:val="green"/>
+        </w:rPr>
         <w:t>to go to your direct supervisor for instruction.</w:t>
       </w:r>
     </w:p>
@@ -16088,8 +17378,14 @@
           <w:ilvl w:val="1"/>
           <w:numId w:val="38"/>
         </w:numPr>
-      </w:pPr>
-      <w:r>
+        <w:rPr>
+          <w:highlight w:val="green"/>
+        </w:rPr>
+      </w:pPr>
+      <w:r>
+        <w:rPr>
+          <w:highlight w:val="green"/>
+        </w:rPr>
         <w:t>Applying the supervisor signature</w:t>
       </w:r>
     </w:p>
@@ -16100,14 +17396,26 @@
           <w:ilvl w:val="2"/>
           <w:numId w:val="38"/>
         </w:numPr>
-      </w:pPr>
-      <w:r>
+        <w:rPr>
+          <w:highlight w:val="green"/>
+        </w:rPr>
+      </w:pPr>
+      <w:r>
+        <w:rPr>
+          <w:highlight w:val="green"/>
+        </w:rPr>
         <w:t>Select the dropdown on the right side of the section</w:t>
       </w:r>
       <w:r>
-        <w:t xml:space="preserve"> </w:t>
-      </w:r>
-      <w:r>
+        <w:rPr>
+          <w:highlight w:val="green"/>
+        </w:rPr>
+        <w:t xml:space="preserve"> </w:t>
+      </w:r>
+      <w:r>
+        <w:rPr>
+          <w:highlight w:val="green"/>
+        </w:rPr>
         <w:t>labeled “Super. Signature”</w:t>
       </w:r>
     </w:p>
@@ -16118,8 +17426,14 @@
           <w:ilvl w:val="2"/>
           <w:numId w:val="38"/>
         </w:numPr>
-      </w:pPr>
-      <w:r>
+        <w:rPr>
+          <w:highlight w:val="green"/>
+        </w:rPr>
+      </w:pPr>
+      <w:r>
+        <w:rPr>
+          <w:highlight w:val="green"/>
+        </w:rPr>
         <w:t>Choose “Apply Sig.”</w:t>
       </w:r>
     </w:p>
@@ -16130,8 +17444,14 @@
           <w:ilvl w:val="2"/>
           <w:numId w:val="38"/>
         </w:numPr>
-      </w:pPr>
-      <w:r>
+        <w:rPr>
+          <w:highlight w:val="green"/>
+        </w:rPr>
+      </w:pPr>
+      <w:r>
+        <w:rPr>
+          <w:highlight w:val="green"/>
+        </w:rPr>
         <w:t>Password box will appear</w:t>
       </w:r>
     </w:p>
@@ -16142,14 +17462,26 @@
           <w:ilvl w:val="3"/>
           <w:numId w:val="38"/>
         </w:numPr>
-      </w:pPr>
-      <w:r>
+        <w:rPr>
+          <w:highlight w:val="green"/>
+        </w:rPr>
+      </w:pPr>
+      <w:r>
+        <w:rPr>
+          <w:highlight w:val="green"/>
+        </w:rPr>
         <w:t>Type your given password (the same password</w:t>
       </w:r>
       <w:r>
-        <w:t xml:space="preserve"> </w:t>
-      </w:r>
-      <w:r>
+        <w:rPr>
+          <w:highlight w:val="green"/>
+        </w:rPr>
+        <w:t xml:space="preserve"> </w:t>
+      </w:r>
+      <w:r>
+        <w:rPr>
+          <w:highlight w:val="green"/>
+        </w:rPr>
         <w:t>that you would use to login to AVM)</w:t>
       </w:r>
     </w:p>
@@ -16160,46 +17492,88 @@
           <w:ilvl w:val="3"/>
           <w:numId w:val="38"/>
         </w:numPr>
-      </w:pPr>
-      <w:r>
+        <w:rPr>
+          <w:highlight w:val="green"/>
+        </w:rPr>
+      </w:pPr>
+      <w:r>
+        <w:rPr>
+          <w:highlight w:val="green"/>
+        </w:rPr>
         <w:t>Your signature file should fill the space to</w:t>
       </w:r>
       <w:r>
-        <w:t xml:space="preserve"> </w:t>
-      </w:r>
-      <w:r>
+        <w:rPr>
+          <w:highlight w:val="green"/>
+        </w:rPr>
+        <w:t xml:space="preserve"> </w:t>
+      </w:r>
+      <w:r>
+        <w:rPr>
+          <w:highlight w:val="green"/>
+        </w:rPr>
         <w:t xml:space="preserve">the </w:t>
       </w:r>
       <w:proofErr w:type="gramStart"/>
       <w:r>
+        <w:rPr>
+          <w:highlight w:val="green"/>
+        </w:rPr>
         <w:t>left .Example</w:t>
       </w:r>
       <w:proofErr w:type="gramEnd"/>
       <w:r>
+        <w:rPr>
+          <w:highlight w:val="green"/>
+        </w:rPr>
         <w:t>:</w:t>
       </w:r>
       <w:r>
-        <w:t xml:space="preserve"> </w:t>
-      </w:r>
-      <w:r>
+        <w:rPr>
+          <w:highlight w:val="green"/>
+        </w:rPr>
+        <w:t xml:space="preserve"> </w:t>
+      </w:r>
+      <w:r>
+        <w:rPr>
+          <w:highlight w:val="green"/>
+        </w:rPr>
         <w:t>AVMSIGN_yourname.jpg is what you</w:t>
       </w:r>
       <w:r>
-        <w:t xml:space="preserve"> </w:t>
-      </w:r>
-      <w:r>
+        <w:rPr>
+          <w:highlight w:val="green"/>
+        </w:rPr>
+        <w:t xml:space="preserve"> </w:t>
+      </w:r>
+      <w:r>
+        <w:rPr>
+          <w:highlight w:val="green"/>
+        </w:rPr>
         <w:t>should see. If this does not happen you</w:t>
       </w:r>
       <w:r>
-        <w:t xml:space="preserve"> </w:t>
-      </w:r>
-      <w:r>
+        <w:rPr>
+          <w:highlight w:val="green"/>
+        </w:rPr>
+        <w:t xml:space="preserve"> </w:t>
+      </w:r>
+      <w:r>
+        <w:rPr>
+          <w:highlight w:val="green"/>
+        </w:rPr>
         <w:t>will need to go to your direct supervisor</w:t>
       </w:r>
       <w:r>
-        <w:t xml:space="preserve"> </w:t>
-      </w:r>
-      <w:r>
+        <w:rPr>
+          <w:highlight w:val="green"/>
+        </w:rPr>
+        <w:t xml:space="preserve"> </w:t>
+      </w:r>
+      <w:r>
+        <w:rPr>
+          <w:highlight w:val="green"/>
+        </w:rPr>
         <w:t>for instruction.</w:t>
       </w:r>
     </w:p>
@@ -16309,7 +17683,13 @@
         </w:numPr>
       </w:pPr>
       <w:r>
-        <w:t>Attach identification sticker KA-9 (see example in Form Manual)</w:t>
+        <w:t xml:space="preserve">Attach identification sticker </w:t>
+      </w:r>
+      <w:r>
+        <w:t>AA-ID (ID TAG)</w:t>
+      </w:r>
+      <w:r>
+        <w:t xml:space="preserve"> (see example in Form Manual)</w:t>
       </w:r>
     </w:p>
     <w:p>
@@ -16321,7 +17701,13 @@
         </w:numPr>
       </w:pPr>
       <w:r>
-        <w:t>Add all identifying information to KA-9 sticker</w:t>
+        <w:t xml:space="preserve">Add all identifying information to </w:t>
+      </w:r>
+      <w:r>
+        <w:t>AA-ID</w:t>
+      </w:r>
+      <w:r>
+        <w:t xml:space="preserve"> sticker</w:t>
       </w:r>
     </w:p>
     <w:p>
@@ -16492,7 +17878,10 @@
         </w:numPr>
       </w:pPr>
       <w:r>
-        <w:t>Complete sticker KA-9</w:t>
+        <w:t xml:space="preserve">Complete sticker </w:t>
+      </w:r>
+      <w:r>
+        <w:t>AA-ID</w:t>
       </w:r>
     </w:p>
     <w:p>

</xml_diff>